<commit_message>
try to asking review?
</commit_message>
<xml_diff>
--- a/SEMPRO/RANCANG BANGUN SISTEM INFORMASI PENJUALAN DENGAN ALGORITMA FP GROWTH BERBASIS WEBSITE.docx
+++ b/SEMPRO/RANCANG BANGUN SISTEM INFORMASI PENJUALAN DENGAN ALGORITMA FP GROWTH BERBASIS WEBSITE.docx
@@ -4748,7 +4748,16 @@
           <w:sz w:val="20"/>
           <w:lang w:val="en-US"/>
         </w:rPr>
-        <w:t xml:space="preserve"> merupakan tahapan dalam analisis asosiasi yang menarik perhatian banyak peneliti karena dapat digunakan untuk menghasilkan algoritma yang efisien.</w:t>
+        <w:t xml:space="preserve"> merupakan tahapan dalam analisis asosiasi yang menarik perhatian banyak peneliti karena dapat digunakan untuk menghasilkan algoritma yang efisien</w:t>
+      </w:r>
+      <w:r>
+        <w:rPr>
+          <w:rFonts w:ascii="Book Antiqua" w:hAnsi="Book Antiqua" w:cs="Times New Roman"/>
+          <w:bCs/>
+          <w:sz w:val="20"/>
+          <w:lang w:val="en-US"/>
+        </w:rPr>
+        <w:t xml:space="preserve"> (F. Muhammad, 2016).</w:t>
       </w:r>
     </w:p>
     <w:p>
@@ -4873,16 +4882,7 @@
               <w:szCs w:val="20"/>
               <w:lang w:val="en-US"/>
             </w:rPr>
-            <m:t xml:space="preserve"> (Support=10%, Confidence=50%</m:t>
-          </m:r>
-          <m:r>
-            <w:rPr>
-              <w:rFonts w:ascii="Cambria Math" w:hAnsi="Cambria Math" w:cs="Times New Roman"/>
-              <w:sz w:val="20"/>
-              <w:szCs w:val="20"/>
-              <w:lang w:val="en-US"/>
-            </w:rPr>
-            <m:t>)</m:t>
+            <m:t xml:space="preserve"> (Support=10%, Confidence=50%)</m:t>
           </m:r>
         </m:oMath>
       </m:oMathPara>
@@ -4922,7 +4922,27 @@
           <w:szCs w:val="20"/>
           <w:lang w:val="en-US"/>
         </w:rPr>
-        <w:t>Nilai support dalam aturan asosiasi merupakan presentase kombinasi item tersebut dalam database. Nilai support A merupakan presentase banyaknya transaksi yang mengandung A dalam database. Rumus untuk mencari nilai support suatu item adalah sebagai berikut:</w:t>
+        <w:t>Nilai support dalam aturan asosiasi merupakan presentase kombinasi item tersebut dalam database. Nilai support A merupakan presentase banyaknya transaksi yang mengandung A dalam database</w:t>
+      </w:r>
+      <w:r>
+        <w:rPr>
+          <w:rFonts w:ascii="Book Antiqua" w:eastAsiaTheme="minorEastAsia" w:hAnsi="Book Antiqua" w:cs="Times New Roman"/>
+          <w:bCs/>
+          <w:sz w:val="20"/>
+          <w:szCs w:val="20"/>
+          <w:lang w:val="en-US"/>
+        </w:rPr>
+        <w:t xml:space="preserve"> (F. Muhammad, 2016)</w:t>
+      </w:r>
+      <w:r>
+        <w:rPr>
+          <w:rFonts w:ascii="Book Antiqua" w:eastAsiaTheme="minorEastAsia" w:hAnsi="Book Antiqua" w:cs="Times New Roman"/>
+          <w:bCs/>
+          <w:sz w:val="20"/>
+          <w:szCs w:val="20"/>
+          <w:lang w:val="en-US"/>
+        </w:rPr>
+        <w:t>. Rumus untuk mencari nilai support suatu item adalah sebagai berikut:</w:t>
       </w:r>
     </w:p>
     <w:p>
@@ -5113,7 +5133,35 @@
           <w:szCs w:val="20"/>
           <w:lang w:val="en-US"/>
         </w:rPr>
-        <w:t>kuatnya hubungan antar-item dalam aturan asosiasi. Rumus untuk mencari nilai confidence dari rule yang terbentuk adalah sebagai berikut:</w:t>
+        <w:t>kuatnya hubungan antar-item dalam aturan asosiasi</w:t>
+      </w:r>
+      <w:r>
+        <w:rPr>
+          <w:rFonts w:ascii="Book Antiqua" w:eastAsiaTheme="minorEastAsia" w:hAnsi="Book Antiqua" w:cs="Times New Roman"/>
+          <w:sz w:val="20"/>
+          <w:szCs w:val="20"/>
+          <w:lang w:val="en-US"/>
+        </w:rPr>
+        <w:t xml:space="preserve"> </w:t>
+      </w:r>
+      <w:r>
+        <w:rPr>
+          <w:rFonts w:ascii="Book Antiqua" w:eastAsiaTheme="minorEastAsia" w:hAnsi="Book Antiqua" w:cs="Times New Roman"/>
+          <w:bCs/>
+          <w:sz w:val="20"/>
+          <w:szCs w:val="20"/>
+          <w:lang w:val="en-US"/>
+        </w:rPr>
+        <w:t>(F. Muhammad, 2016)</w:t>
+      </w:r>
+      <w:r>
+        <w:rPr>
+          <w:rFonts w:ascii="Book Antiqua" w:eastAsiaTheme="minorEastAsia" w:hAnsi="Book Antiqua" w:cs="Times New Roman"/>
+          <w:sz w:val="20"/>
+          <w:szCs w:val="20"/>
+          <w:lang w:val="en-US"/>
+        </w:rPr>
+        <w:t>. Rumus untuk mencari nilai confidence dari rule yang terbentuk adalah sebagai berikut:</w:t>
       </w:r>
     </w:p>
     <w:p>
@@ -5151,6 +5199,7 @@
               <w:szCs w:val="20"/>
               <w:lang w:val="en-US"/>
             </w:rPr>
+            <w:lastRenderedPageBreak/>
             <m:t>Confidence</m:t>
           </m:r>
           <m:d>
@@ -5296,8 +5345,73 @@
           <w:sz w:val="20"/>
           <w:lang w:val="en-US"/>
         </w:rPr>
-        <w:lastRenderedPageBreak/>
-        <w:t>Selain itu juga terdapat nilai lift ratio dalam aturan asosiasi nilai ini merupakan nilai untuk mengetahui kekuatan dari aturan yang terbentuk. Nilai lift ratio biasanya digunakan untuk menentukan apakah aturan yang terbentuk valid atau tidak. Berikut merupakan rumus untuk menghitung nilai lift ratio:</w:t>
+        <w:t>Selain itu juga terdapat nilai lift ratio dalam aturan asosiasi nilai ini merupakan nilai untuk mengetahui kekuatan dari aturan yang terbentuk. Nilai lift ratio biasanya digunakan untuk menentukan apakah aturan yang terbentuk valid atau tidak</w:t>
+      </w:r>
+      <w:r>
+        <w:rPr>
+          <w:rFonts w:ascii="Book Antiqua" w:hAnsi="Book Antiqua" w:cs="Times New Roman"/>
+          <w:bCs/>
+          <w:sz w:val="20"/>
+          <w:lang w:val="en-US"/>
+        </w:rPr>
+        <w:t xml:space="preserve">. Nilai </w:t>
+      </w:r>
+      <w:r>
+        <w:rPr>
+          <w:rFonts w:ascii="Book Antiqua" w:hAnsi="Book Antiqua" w:cs="Times New Roman"/>
+          <w:bCs/>
+          <w:i/>
+          <w:sz w:val="20"/>
+          <w:lang w:val="en-US"/>
+        </w:rPr>
+        <w:t xml:space="preserve">lift ratio </w:t>
+      </w:r>
+      <w:r>
+        <w:rPr>
+          <w:rFonts w:ascii="Book Antiqua" w:hAnsi="Book Antiqua" w:cs="Times New Roman"/>
+          <w:bCs/>
+          <w:sz w:val="20"/>
+          <w:lang w:val="en-US"/>
+        </w:rPr>
+        <w:t>yang dikatakan valid apabila memiliki nilai &gt;= 1. Sedangkan dinyatakan tidak valid apabila memiliki nilai &lt; 1</w:t>
+      </w:r>
+      <w:r>
+        <w:rPr>
+          <w:rFonts w:ascii="Book Antiqua" w:hAnsi="Book Antiqua" w:cs="Times New Roman"/>
+          <w:bCs/>
+          <w:sz w:val="20"/>
+          <w:lang w:val="en-US"/>
+        </w:rPr>
+        <w:t xml:space="preserve"> </w:t>
+      </w:r>
+      <w:r>
+        <w:rPr>
+          <w:rFonts w:ascii="Book Antiqua" w:eastAsiaTheme="minorEastAsia" w:hAnsi="Book Antiqua" w:cs="Times New Roman"/>
+          <w:bCs/>
+          <w:sz w:val="20"/>
+          <w:szCs w:val="20"/>
+          <w:lang w:val="en-US"/>
+        </w:rPr>
+        <w:t>(N. Muhammad, 2022</w:t>
+      </w:r>
+      <w:r>
+        <w:rPr>
+          <w:rFonts w:ascii="Book Antiqua" w:eastAsiaTheme="minorEastAsia" w:hAnsi="Book Antiqua" w:cs="Times New Roman"/>
+          <w:bCs/>
+          <w:sz w:val="20"/>
+          <w:szCs w:val="20"/>
+          <w:lang w:val="en-US"/>
+        </w:rPr>
+        <w:t>)</w:t>
+      </w:r>
+      <w:r>
+        <w:rPr>
+          <w:rFonts w:ascii="Book Antiqua" w:hAnsi="Book Antiqua" w:cs="Times New Roman"/>
+          <w:bCs/>
+          <w:sz w:val="20"/>
+          <w:lang w:val="en-US"/>
+        </w:rPr>
+        <w:t>. Berikut merupakan rumus untuk menghitung nilai lift ratio:</w:t>
       </w:r>
     </w:p>
     <w:p>
@@ -5520,15 +5634,7 @@
                   <w:sz w:val="20"/>
                   <w:lang w:val="en-US"/>
                 </w:rPr>
-                <m:t xml:space="preserve">∑Transaksi mengandung </m:t>
-              </m:r>
-              <m:r>
-                <w:rPr>
-                  <w:rFonts w:ascii="Cambria Math" w:hAnsi="Cambria Math" w:cs="Times New Roman"/>
-                  <w:sz w:val="20"/>
-                  <w:lang w:val="en-US"/>
-                </w:rPr>
-                <m:t>B</m:t>
+                <m:t>∑Transaksi mengandung B</m:t>
               </m:r>
             </m:num>
             <m:den>
@@ -5697,6 +5803,7 @@
           <w:sz w:val="20"/>
           <w:lang w:val="en-US"/>
         </w:rPr>
+        <w:lastRenderedPageBreak/>
         <w:t xml:space="preserve">Tahap pembangkitan </w:t>
       </w:r>
       <w:r>
@@ -5871,7 +5978,6 @@
           <w:sz w:val="20"/>
           <w:lang w:val="en-US"/>
         </w:rPr>
-        <w:lastRenderedPageBreak/>
         <w:t xml:space="preserve">Tahap pencarian </w:t>
       </w:r>
       <w:r>
@@ -6243,7 +6349,17 @@
           <w:sz w:val="20"/>
           <w:lang w:val="en-US"/>
         </w:rPr>
-        <w:t>(RAD). RAD dapat membuat pengembangan sistem informasi dengan waktu yang singkat karena keterlibatan pengguna sistem yang ekstensif yang akhirnya berkembang ke dalam sebuah sistem final (Zulvani, 2020).</w:t>
+        <w:t xml:space="preserve">(RAD). RAD dapat membuat pengembangan sistem informasi dengan waktu yang singkat karena keterlibatan pengguna sistem yang </w:t>
+      </w:r>
+      <w:r>
+        <w:rPr>
+          <w:rFonts w:ascii="Book Antiqua" w:hAnsi="Book Antiqua" w:cs="Times New Roman"/>
+          <w:bCs/>
+          <w:sz w:val="20"/>
+          <w:lang w:val="en-US"/>
+        </w:rPr>
+        <w:lastRenderedPageBreak/>
+        <w:t>ekstensif yang akhirnya berkembang ke dalam sebuah sistem final (Zulvani, 2020).</w:t>
       </w:r>
     </w:p>
     <w:p>
@@ -6342,17 +6458,7 @@
           <w:sz w:val="20"/>
           <w:lang w:val="en-US"/>
         </w:rPr>
-        <w:t xml:space="preserve">. Hal ini akan </w:t>
-      </w:r>
-      <w:r>
-        <w:rPr>
-          <w:rFonts w:ascii="Book Antiqua" w:hAnsi="Book Antiqua" w:cs="Times New Roman"/>
-          <w:bCs/>
-          <w:sz w:val="20"/>
-          <w:lang w:val="en-US"/>
-        </w:rPr>
-        <w:lastRenderedPageBreak/>
-        <w:t xml:space="preserve">menyebabkan tahap </w:t>
+        <w:t xml:space="preserve">. Hal ini akan menyebabkan tahap </w:t>
       </w:r>
       <w:r>
         <w:rPr>
@@ -6392,66 +6498,6 @@
         </w:rPr>
         <w:t>(A. Kusnajaya, 2013)</w:t>
       </w:r>
-    </w:p>
-    <w:p>
-      <w:pPr>
-        <w:spacing w:after="0" w:line="276" w:lineRule="auto"/>
-        <w:jc w:val="both"/>
-        <w:rPr>
-          <w:rFonts w:ascii="Book Antiqua" w:hAnsi="Book Antiqua" w:cs="Times New Roman"/>
-          <w:sz w:val="20"/>
-        </w:rPr>
-      </w:pPr>
-    </w:p>
-    <w:p>
-      <w:pPr>
-        <w:spacing w:after="0" w:line="276" w:lineRule="auto"/>
-        <w:jc w:val="both"/>
-        <w:rPr>
-          <w:rFonts w:ascii="Book Antiqua" w:hAnsi="Book Antiqua" w:cs="Times New Roman"/>
-          <w:sz w:val="20"/>
-        </w:rPr>
-      </w:pPr>
-    </w:p>
-    <w:p>
-      <w:pPr>
-        <w:spacing w:after="0" w:line="276" w:lineRule="auto"/>
-        <w:jc w:val="both"/>
-        <w:rPr>
-          <w:rFonts w:ascii="Book Antiqua" w:hAnsi="Book Antiqua" w:cs="Times New Roman"/>
-          <w:sz w:val="20"/>
-        </w:rPr>
-      </w:pPr>
-    </w:p>
-    <w:p>
-      <w:pPr>
-        <w:spacing w:after="0" w:line="276" w:lineRule="auto"/>
-        <w:jc w:val="both"/>
-        <w:rPr>
-          <w:rFonts w:ascii="Book Antiqua" w:hAnsi="Book Antiqua" w:cs="Times New Roman"/>
-          <w:sz w:val="20"/>
-        </w:rPr>
-      </w:pPr>
-    </w:p>
-    <w:p>
-      <w:pPr>
-        <w:spacing w:after="0" w:line="276" w:lineRule="auto"/>
-        <w:jc w:val="both"/>
-        <w:rPr>
-          <w:rFonts w:ascii="Book Antiqua" w:hAnsi="Book Antiqua" w:cs="Times New Roman"/>
-          <w:sz w:val="20"/>
-        </w:rPr>
-      </w:pPr>
-    </w:p>
-    <w:p>
-      <w:pPr>
-        <w:spacing w:after="0" w:line="276" w:lineRule="auto"/>
-        <w:jc w:val="both"/>
-        <w:rPr>
-          <w:rFonts w:ascii="Book Antiqua" w:hAnsi="Book Antiqua" w:cs="Times New Roman"/>
-          <w:sz w:val="20"/>
-        </w:rPr>
-      </w:pPr>
     </w:p>
     <w:p>
       <w:pPr>
@@ -9023,17 +9069,7 @@
           <w:sz w:val="20"/>
           <w:lang w:val="en-US"/>
         </w:rPr>
-        <w:t>Pada proses ini terdapat seba</w:t>
-      </w:r>
-      <w:bookmarkStart w:id="0" w:name="_GoBack"/>
-      <w:bookmarkEnd w:id="0"/>
-      <w:r>
-        <w:rPr>
-          <w:rFonts w:ascii="Book Antiqua" w:hAnsi="Book Antiqua" w:cs="Times New Roman"/>
-          <w:sz w:val="20"/>
-          <w:lang w:val="en-US"/>
-        </w:rPr>
-        <w:t>nyak 33 produk yang didefinisikan dengan id produk masing-masing.</w:t>
+        <w:t>Pada proses ini terdapat sebanyak 33 produk yang didefinisikan dengan id produk masing-masing.</w:t>
       </w:r>
     </w:p>
     <w:p>
@@ -12588,16 +12624,7 @@
               <w:szCs w:val="20"/>
               <w:lang w:val="en-US"/>
             </w:rPr>
-            <m:t xml:space="preserve"> X 10</m:t>
-          </m:r>
-          <m:r>
-            <w:rPr>
-              <w:rFonts w:ascii="Cambria Math" w:eastAsiaTheme="minorEastAsia" w:hAnsi="Cambria Math" w:cs="Times New Roman"/>
-              <w:sz w:val="20"/>
-              <w:szCs w:val="20"/>
-              <w:lang w:val="en-US"/>
-            </w:rPr>
-            <m:t>0</m:t>
+            <m:t xml:space="preserve"> X 100</m:t>
           </m:r>
         </m:oMath>
       </m:oMathPara>
@@ -12764,16 +12791,7 @@
               <w:szCs w:val="20"/>
               <w:lang w:val="en-US"/>
             </w:rPr>
-            <m:t xml:space="preserve"> X 100=1</m:t>
-          </m:r>
-          <m:r>
-            <w:rPr>
-              <w:rFonts w:ascii="Cambria Math" w:eastAsiaTheme="minorEastAsia" w:hAnsi="Cambria Math" w:cs="Times New Roman"/>
-              <w:sz w:val="20"/>
-              <w:szCs w:val="20"/>
-              <w:lang w:val="en-US"/>
-            </w:rPr>
-            <m:t>6</m:t>
+            <m:t xml:space="preserve"> X 100=16</m:t>
           </m:r>
         </m:oMath>
       </m:oMathPara>
@@ -12988,16 +13006,7 @@
               <w:szCs w:val="20"/>
               <w:lang w:val="en-US"/>
             </w:rPr>
-            <m:t>X 10</m:t>
-          </m:r>
-          <m:r>
-            <w:rPr>
-              <w:rFonts w:ascii="Cambria Math" w:hAnsi="Cambria Math" w:cs="Times New Roman"/>
-              <w:sz w:val="20"/>
-              <w:szCs w:val="20"/>
-              <w:lang w:val="en-US"/>
-            </w:rPr>
-            <m:t>0</m:t>
+            <m:t>X 100</m:t>
           </m:r>
         </m:oMath>
       </m:oMathPara>
@@ -13180,16 +13189,7 @@
               <w:szCs w:val="20"/>
               <w:lang w:val="en-US"/>
             </w:rPr>
-            <m:t>X 100=8</m:t>
-          </m:r>
-          <m:r>
-            <w:rPr>
-              <w:rFonts w:ascii="Cambria Math" w:hAnsi="Cambria Math" w:cs="Times New Roman"/>
-              <w:sz w:val="20"/>
-              <w:szCs w:val="20"/>
-              <w:lang w:val="en-US"/>
-            </w:rPr>
-            <m:t>0</m:t>
+            <m:t>X 100=80</m:t>
           </m:r>
         </m:oMath>
       </m:oMathPara>
@@ -16289,6 +16289,62 @@
         </w:rPr>
       </w:pPr>
     </w:p>
+    <w:p>
+      <w:pPr>
+        <w:pStyle w:val="ListParagraph"/>
+        <w:spacing w:after="0" w:line="276" w:lineRule="auto"/>
+        <w:ind w:left="540"/>
+        <w:jc w:val="center"/>
+        <w:rPr>
+          <w:rFonts w:ascii="Book Antiqua" w:hAnsi="Book Antiqua" w:cs="Times New Roman"/>
+          <w:sz w:val="20"/>
+          <w:lang w:val="en-US"/>
+        </w:rPr>
+      </w:pPr>
+      <w:r>
+        <w:rPr>
+          <w:rFonts w:ascii="Book Antiqua" w:hAnsi="Book Antiqua" w:cs="Times New Roman"/>
+          <w:b/>
+          <w:sz w:val="20"/>
+          <w:lang w:val="en-US"/>
+        </w:rPr>
+        <w:t>Tabel 3.11</w:t>
+      </w:r>
+      <w:r>
+        <w:rPr>
+          <w:rFonts w:ascii="Book Antiqua" w:hAnsi="Book Antiqua" w:cs="Times New Roman"/>
+          <w:b/>
+          <w:sz w:val="20"/>
+          <w:lang w:val="en-US"/>
+        </w:rPr>
+        <w:t xml:space="preserve"> </w:t>
+      </w:r>
+      <w:r>
+        <w:rPr>
+          <w:rFonts w:ascii="Book Antiqua" w:hAnsi="Book Antiqua" w:cs="Times New Roman"/>
+          <w:sz w:val="20"/>
+          <w:lang w:val="en-US"/>
+        </w:rPr>
+        <w:t xml:space="preserve">Hasil penghitungan </w:t>
+      </w:r>
+      <w:r>
+        <w:rPr>
+          <w:rFonts w:ascii="Book Antiqua" w:hAnsi="Book Antiqua" w:cs="Times New Roman"/>
+          <w:sz w:val="20"/>
+          <w:lang w:val="en-US"/>
+        </w:rPr>
+        <w:t xml:space="preserve">nilai </w:t>
+      </w:r>
+      <w:r>
+        <w:rPr>
+          <w:rFonts w:ascii="Book Antiqua" w:hAnsi="Book Antiqua" w:cs="Times New Roman"/>
+          <w:i/>
+          <w:sz w:val="20"/>
+          <w:lang w:val="en-US"/>
+        </w:rPr>
+        <w:t>lift ratio</w:t>
+      </w:r>
+    </w:p>
     <w:tbl>
       <w:tblPr>
         <w:tblStyle w:val="TableGrid"/>
@@ -16303,6 +16359,9 @@
         <w:gridCol w:w="683"/>
       </w:tblGrid>
       <w:tr>
+        <w:trPr>
+          <w:tblHeader/>
+        </w:trPr>
         <w:tc>
           <w:tcPr>
             <w:tcW w:w="1885" w:type="dxa"/>
@@ -16578,7 +16637,7 @@
                 <w:sz w:val="20"/>
                 <w:szCs w:val="20"/>
               </w:rPr>
-              <w:t xml:space="preserve">POLYBAG TANAMAN HITAM SIAP PAKAI 20 x 20 → </w:t>
+              <w:t xml:space="preserve">POLYBAG TANAMAN HITAM </w:t>
             </w:r>
             <w:r>
               <w:rPr>
@@ -16587,7 +16646,7 @@
                 <w:szCs w:val="20"/>
               </w:rPr>
               <w:lastRenderedPageBreak/>
-              <w:t>POLYBAG TANAMAN HITAM SIAP PAKAI 10x15</w:t>
+              <w:t>SIAP PAKAI 20 x 20 → POLYBAG TANAMAN HITAM SIAP PAKAI 10x15</w:t>
             </w:r>
           </w:p>
         </w:tc>
@@ -16973,7 +17032,16 @@
                 <w:sz w:val="20"/>
                 <w:szCs w:val="20"/>
               </w:rPr>
-              <w:t>PUPUK KOMPOS ORGANIK MERK ALAM STAR KEMASAN PABRIK → MEDIA TANAM SIAP PAKAI 4kg MERK DAUN MAS TANAH PUPUK KOMPOS UNTUK TANAMAN BUAH BUNGA DAN SAYUR</w:t>
+              <w:t xml:space="preserve">PUPUK KOMPOS ORGANIK MERK ALAM STAR KEMASAN PABRIK → MEDIA TANAM SIAP PAKAI 4kg MERK DAUN MAS TANAH </w:t>
+            </w:r>
+            <w:r>
+              <w:rPr>
+                <w:rFonts w:ascii="Book Antiqua" w:hAnsi="Book Antiqua"/>
+                <w:sz w:val="20"/>
+                <w:szCs w:val="20"/>
+              </w:rPr>
+              <w:lastRenderedPageBreak/>
+              <w:t>PUPUK KOMPOS UNTUK TANAMAN BUAH BUNGA DAN SAYUR</w:t>
             </w:r>
           </w:p>
         </w:tc>
@@ -16997,6 +17065,7 @@
                 <w:sz w:val="20"/>
                 <w:szCs w:val="20"/>
               </w:rPr>
+              <w:lastRenderedPageBreak/>
               <w:t>20</w:t>
             </w:r>
             <w:r>
@@ -17447,7 +17516,16 @@
                 <w:sz w:val="20"/>
                 <w:szCs w:val="20"/>
               </w:rPr>
-              <w:t>POLYBAG TANAMAN HITAM SIAP PAKAI 15x15 → POLYBAG TANAMAN HI</w:t>
+              <w:t xml:space="preserve">POLYBAG TANAMAN HITAM SIAP PAKAI 15x15 → POLYBAG </w:t>
+            </w:r>
+            <w:r>
+              <w:rPr>
+                <w:rFonts w:ascii="Book Antiqua" w:hAnsi="Book Antiqua"/>
+                <w:sz w:val="20"/>
+                <w:szCs w:val="20"/>
+              </w:rPr>
+              <w:lastRenderedPageBreak/>
+              <w:t>TANAMAN HI</w:t>
             </w:r>
             <w:r>
               <w:rPr>
@@ -17479,6 +17557,7 @@
                 <w:sz w:val="20"/>
                 <w:szCs w:val="20"/>
               </w:rPr>
+              <w:lastRenderedPageBreak/>
               <w:t>12</w:t>
             </w:r>
             <w:r>
@@ -17570,6 +17649,7 @@
                 <w:sz w:val="20"/>
                 <w:szCs w:val="20"/>
               </w:rPr>
+              <w:lastRenderedPageBreak/>
               <w:t>POLYBAG TANAMAN HITAM SIAP PAKAI 20 x 20</w:t>
             </w:r>
             <w:r>
@@ -17719,7 +17799,6 @@
                 <w:sz w:val="20"/>
                 <w:szCs w:val="20"/>
               </w:rPr>
-              <w:lastRenderedPageBreak/>
               <w:t>POLYBAG TANAMAN HITAM SIAP PAKAI 15x15, POLYBA</w:t>
             </w:r>
             <w:r>
@@ -18016,6 +18095,7 @@
                 <w:sz w:val="20"/>
                 <w:szCs w:val="20"/>
               </w:rPr>
+              <w:lastRenderedPageBreak/>
               <w:t>POLYBAG TANAMAN HITAM SIAP PAKAI 15x15, POLYBAG TANAMAN HITAM SIAP PAKAI 20x20 → POL</w:t>
             </w:r>
             <w:r>
@@ -18146,7 +18226,189 @@
                 <w:sz w:val="20"/>
                 <w:szCs w:val="20"/>
               </w:rPr>
-              <w:t xml:space="preserve">POLYBAG TANAMAN HITAM </w:t>
+              <w:t>POLYBAG TANAMAN HITAM SIAP PAKAI 15x15, POLYBAG TANAMAN HITAM SIAP PAKAI 20x20</w:t>
+            </w:r>
+            <w:r>
+              <w:rPr>
+                <w:rFonts w:ascii="Book Antiqua" w:hAnsi="Book Antiqua"/>
+                <w:sz w:val="20"/>
+                <w:szCs w:val="20"/>
+                <w:lang w:val="en-US"/>
+              </w:rPr>
+              <w:t xml:space="preserve">, </w:t>
+            </w:r>
+            <w:r>
+              <w:rPr>
+                <w:rFonts w:ascii="Book Antiqua" w:hAnsi="Book Antiqua"/>
+                <w:sz w:val="20"/>
+                <w:szCs w:val="20"/>
+              </w:rPr>
+              <w:t xml:space="preserve"> POLYBAG TANAMAN HITAM SIAP PAKAI 10x15</w:t>
+            </w:r>
+            <w:r>
+              <w:rPr>
+                <w:rFonts w:ascii="Book Antiqua" w:hAnsi="Book Antiqua"/>
+                <w:sz w:val="20"/>
+                <w:szCs w:val="20"/>
+                <w:lang w:val="en-US"/>
+              </w:rPr>
+              <w:t xml:space="preserve"> </w:t>
+            </w:r>
+            <w:r>
+              <w:rPr>
+                <w:rFonts w:ascii="Book Antiqua" w:hAnsi="Book Antiqua"/>
+                <w:sz w:val="20"/>
+                <w:szCs w:val="20"/>
+              </w:rPr>
+              <w:t>→ MEDIA TANAM SIAP PAKAI 4kg MERK DAUN MAS TANAH PUPUK KOMPOS UNTUK TANAMAN BUAH BUNGA DAN SAYUR</w:t>
+            </w:r>
+          </w:p>
+        </w:tc>
+        <w:tc>
+          <w:tcPr>
+            <w:tcW w:w="1492" w:type="dxa"/>
+          </w:tcPr>
+          <w:p>
+            <w:pPr>
+              <w:jc w:val="center"/>
+              <w:rPr>
+                <w:rFonts w:ascii="Book Antiqua" w:hAnsi="Book Antiqua"/>
+                <w:sz w:val="20"/>
+                <w:szCs w:val="20"/>
+                <w:lang w:val="en-US"/>
+              </w:rPr>
+            </w:pPr>
+            <w:r>
+              <w:rPr>
+                <w:rFonts w:ascii="Book Antiqua" w:hAnsi="Book Antiqua"/>
+                <w:sz w:val="20"/>
+                <w:szCs w:val="20"/>
+              </w:rPr>
+              <w:t>12</w:t>
+            </w:r>
+            <w:r>
+              <w:rPr>
+                <w:rFonts w:ascii="Book Antiqua" w:hAnsi="Book Antiqua"/>
+                <w:sz w:val="20"/>
+                <w:szCs w:val="20"/>
+                <w:lang w:val="en-US"/>
+              </w:rPr>
+              <w:t>%</w:t>
+            </w:r>
+          </w:p>
+        </w:tc>
+        <w:tc>
+          <w:tcPr>
+            <w:tcW w:w="0" w:type="auto"/>
+          </w:tcPr>
+          <w:p>
+            <w:pPr>
+              <w:jc w:val="center"/>
+              <w:rPr>
+                <w:rFonts w:ascii="Book Antiqua" w:hAnsi="Book Antiqua"/>
+                <w:sz w:val="20"/>
+                <w:szCs w:val="20"/>
+                <w:lang w:val="en-US"/>
+              </w:rPr>
+            </w:pPr>
+            <w:r>
+              <w:rPr>
+                <w:rFonts w:ascii="Book Antiqua" w:hAnsi="Book Antiqua"/>
+                <w:sz w:val="20"/>
+                <w:szCs w:val="20"/>
+              </w:rPr>
+              <w:t>100</w:t>
+            </w:r>
+            <w:r>
+              <w:rPr>
+                <w:rFonts w:ascii="Book Antiqua" w:hAnsi="Book Antiqua"/>
+                <w:sz w:val="20"/>
+                <w:szCs w:val="20"/>
+                <w:lang w:val="en-US"/>
+              </w:rPr>
+              <w:t>%</w:t>
+            </w:r>
+          </w:p>
+        </w:tc>
+        <w:tc>
+          <w:tcPr>
+            <w:tcW w:w="0" w:type="auto"/>
+          </w:tcPr>
+          <w:p>
+            <w:pPr>
+              <w:spacing w:line="276" w:lineRule="auto"/>
+              <w:jc w:val="center"/>
+              <w:rPr>
+                <w:rFonts w:ascii="Book Antiqua" w:hAnsi="Book Antiqua" w:cs="Times New Roman"/>
+                <w:sz w:val="20"/>
+                <w:lang w:val="en-US"/>
+              </w:rPr>
+            </w:pPr>
+            <w:r>
+              <w:rPr>
+                <w:rFonts w:ascii="Book Antiqua" w:hAnsi="Book Antiqua" w:cs="Times New Roman"/>
+                <w:sz w:val="20"/>
+                <w:lang w:val="en-US"/>
+              </w:rPr>
+              <w:t>1.25</w:t>
+            </w:r>
+          </w:p>
+        </w:tc>
+      </w:tr>
+      <w:tr>
+        <w:tc>
+          <w:tcPr>
+            <w:tcW w:w="1885" w:type="dxa"/>
+          </w:tcPr>
+          <w:p>
+            <w:pPr>
+              <w:rPr>
+                <w:rFonts w:ascii="Book Antiqua" w:hAnsi="Book Antiqua"/>
+                <w:sz w:val="20"/>
+                <w:szCs w:val="20"/>
+              </w:rPr>
+            </w:pPr>
+            <w:r>
+              <w:rPr>
+                <w:rFonts w:ascii="Book Antiqua" w:hAnsi="Book Antiqua"/>
+                <w:sz w:val="20"/>
+                <w:szCs w:val="20"/>
+              </w:rPr>
+              <w:t>POLYBAG TANAMAN HITAM SIAP PAKAI 35 x 35</w:t>
+            </w:r>
+            <w:r>
+              <w:rPr>
+                <w:rFonts w:ascii="Book Antiqua" w:hAnsi="Book Antiqua"/>
+                <w:sz w:val="20"/>
+                <w:szCs w:val="20"/>
+                <w:lang w:val="en-US"/>
+              </w:rPr>
+              <w:t xml:space="preserve"> </w:t>
+            </w:r>
+            <w:r>
+              <w:rPr>
+                <w:rFonts w:ascii="Book Antiqua" w:hAnsi="Book Antiqua"/>
+                <w:sz w:val="20"/>
+                <w:szCs w:val="20"/>
+              </w:rPr>
+              <w:t>→</w:t>
+            </w:r>
+            <w:r>
+              <w:rPr>
+                <w:rFonts w:ascii="Book Antiqua" w:hAnsi="Book Antiqua"/>
+                <w:sz w:val="20"/>
+                <w:szCs w:val="20"/>
+                <w:lang w:val="en-US"/>
+              </w:rPr>
+              <w:t xml:space="preserve"> </w:t>
+            </w:r>
+            <w:r>
+              <w:rPr>
+                <w:rFonts w:ascii="Book Antiqua" w:hAnsi="Book Antiqua"/>
+                <w:sz w:val="20"/>
+                <w:szCs w:val="20"/>
+              </w:rPr>
+              <w:t xml:space="preserve">MEDIA TANAM SIAP PAKAI 4kg MERK DAUN MAS TANAH PUPUK KOMPOS UNTUK TANAMAN </w:t>
             </w:r>
             <w:r>
               <w:rPr>
@@ -18155,41 +18417,7 @@
                 <w:szCs w:val="20"/>
               </w:rPr>
               <w:lastRenderedPageBreak/>
-              <w:t>SIAP PAKAI 15x15, POLYBAG TANAMAN HITAM SIAP PAKAI 20x20</w:t>
-            </w:r>
-            <w:r>
-              <w:rPr>
-                <w:rFonts w:ascii="Book Antiqua" w:hAnsi="Book Antiqua"/>
-                <w:sz w:val="20"/>
-                <w:szCs w:val="20"/>
-                <w:lang w:val="en-US"/>
-              </w:rPr>
-              <w:t xml:space="preserve">, </w:t>
-            </w:r>
-            <w:r>
-              <w:rPr>
-                <w:rFonts w:ascii="Book Antiqua" w:hAnsi="Book Antiqua"/>
-                <w:sz w:val="20"/>
-                <w:szCs w:val="20"/>
-              </w:rPr>
-              <w:t xml:space="preserve"> POLYBAG TANAMAN HITAM SIAP PAKAI 10x15</w:t>
-            </w:r>
-            <w:r>
-              <w:rPr>
-                <w:rFonts w:ascii="Book Antiqua" w:hAnsi="Book Antiqua"/>
-                <w:sz w:val="20"/>
-                <w:szCs w:val="20"/>
-                <w:lang w:val="en-US"/>
-              </w:rPr>
-              <w:t xml:space="preserve"> </w:t>
-            </w:r>
-            <w:r>
-              <w:rPr>
-                <w:rFonts w:ascii="Book Antiqua" w:hAnsi="Book Antiqua"/>
-                <w:sz w:val="20"/>
-                <w:szCs w:val="20"/>
-              </w:rPr>
-              <w:t>→ MEDIA TANAM SIAP PAKAI 4kg MERK DAUN MAS TANAH PUPUK KOMPOS UNTUK TANAMAN BUAH BUNGA DAN SAYUR</w:t>
+              <w:t>BUAH BUNGA DAN SAYUR</w:t>
             </w:r>
           </w:p>
         </w:tc>
@@ -18289,6 +18517,7 @@
         <w:tc>
           <w:tcPr>
             <w:tcW w:w="1885" w:type="dxa"/>
+            <w:shd w:val="clear" w:color="auto" w:fill="F7CAAC" w:themeFill="accent2" w:themeFillTint="66"/>
           </w:tcPr>
           <w:p>
             <w:pPr>
@@ -18305,7 +18534,7 @@
                 <w:szCs w:val="20"/>
               </w:rPr>
               <w:lastRenderedPageBreak/>
-              <w:t>POLYBAG TANAMAN HITAM SIAP PAKAI 35 x 35</w:t>
+              <w:t>BENIH TANAMAN TOMAT/BIBIT/SEEDS UNGGUL</w:t>
             </w:r>
             <w:r>
               <w:rPr>
@@ -18346,6 +18575,7 @@
         <w:tc>
           <w:tcPr>
             <w:tcW w:w="1492" w:type="dxa"/>
+            <w:shd w:val="clear" w:color="auto" w:fill="F7CAAC" w:themeFill="accent2" w:themeFillTint="66"/>
           </w:tcPr>
           <w:p>
             <w:pPr>
@@ -18379,6 +18609,7 @@
         <w:tc>
           <w:tcPr>
             <w:tcW w:w="0" w:type="auto"/>
+            <w:shd w:val="clear" w:color="auto" w:fill="F7CAAC" w:themeFill="accent2" w:themeFillTint="66"/>
           </w:tcPr>
           <w:p>
             <w:pPr>
@@ -18396,7 +18627,7 @@
                 <w:sz w:val="20"/>
                 <w:szCs w:val="20"/>
               </w:rPr>
-              <w:t>100</w:t>
+              <w:t>75</w:t>
             </w:r>
             <w:r>
               <w:rPr>
@@ -18412,6 +18643,7 @@
         <w:tc>
           <w:tcPr>
             <w:tcW w:w="0" w:type="auto"/>
+            <w:shd w:val="clear" w:color="auto" w:fill="F7CAAC" w:themeFill="accent2" w:themeFillTint="66"/>
           </w:tcPr>
           <w:p>
             <w:pPr>
@@ -18429,158 +18661,6 @@
                 <w:sz w:val="20"/>
                 <w:lang w:val="en-US"/>
               </w:rPr>
-              <w:t>1.25</w:t>
-            </w:r>
-          </w:p>
-        </w:tc>
-      </w:tr>
-      <w:tr>
-        <w:tc>
-          <w:tcPr>
-            <w:tcW w:w="1885" w:type="dxa"/>
-            <w:shd w:val="clear" w:color="auto" w:fill="F7CAAC" w:themeFill="accent2" w:themeFillTint="66"/>
-          </w:tcPr>
-          <w:p>
-            <w:pPr>
-              <w:rPr>
-                <w:rFonts w:ascii="Book Antiqua" w:hAnsi="Book Antiqua"/>
-                <w:sz w:val="20"/>
-                <w:szCs w:val="20"/>
-              </w:rPr>
-            </w:pPr>
-            <w:r>
-              <w:rPr>
-                <w:rFonts w:ascii="Book Antiqua" w:hAnsi="Book Antiqua"/>
-                <w:sz w:val="20"/>
-                <w:szCs w:val="20"/>
-              </w:rPr>
-              <w:t>BENIH TANAMAN TOMAT/BIBIT/SEEDS UNGGUL</w:t>
-            </w:r>
-            <w:r>
-              <w:rPr>
-                <w:rFonts w:ascii="Book Antiqua" w:hAnsi="Book Antiqua"/>
-                <w:sz w:val="20"/>
-                <w:szCs w:val="20"/>
-                <w:lang w:val="en-US"/>
-              </w:rPr>
-              <w:t xml:space="preserve"> </w:t>
-            </w:r>
-            <w:r>
-              <w:rPr>
-                <w:rFonts w:ascii="Book Antiqua" w:hAnsi="Book Antiqua"/>
-                <w:sz w:val="20"/>
-                <w:szCs w:val="20"/>
-              </w:rPr>
-              <w:t>→</w:t>
-            </w:r>
-            <w:r>
-              <w:rPr>
-                <w:rFonts w:ascii="Book Antiqua" w:hAnsi="Book Antiqua"/>
-                <w:sz w:val="20"/>
-                <w:szCs w:val="20"/>
-                <w:lang w:val="en-US"/>
-              </w:rPr>
-              <w:t xml:space="preserve"> </w:t>
-            </w:r>
-            <w:r>
-              <w:rPr>
-                <w:rFonts w:ascii="Book Antiqua" w:hAnsi="Book Antiqua"/>
-                <w:sz w:val="20"/>
-                <w:szCs w:val="20"/>
-              </w:rPr>
-              <w:t>MEDIA TANAM SIAP PAKAI 4kg MERK DAUN MAS TANAH PUPUK KOMPOS UNTUK TANAMAN BUAH BUNGA DAN SAYUR</w:t>
-            </w:r>
-          </w:p>
-        </w:tc>
-        <w:tc>
-          <w:tcPr>
-            <w:tcW w:w="1492" w:type="dxa"/>
-            <w:shd w:val="clear" w:color="auto" w:fill="F7CAAC" w:themeFill="accent2" w:themeFillTint="66"/>
-          </w:tcPr>
-          <w:p>
-            <w:pPr>
-              <w:jc w:val="center"/>
-              <w:rPr>
-                <w:rFonts w:ascii="Book Antiqua" w:hAnsi="Book Antiqua"/>
-                <w:sz w:val="20"/>
-                <w:szCs w:val="20"/>
-                <w:lang w:val="en-US"/>
-              </w:rPr>
-            </w:pPr>
-            <w:r>
-              <w:rPr>
-                <w:rFonts w:ascii="Book Antiqua" w:hAnsi="Book Antiqua"/>
-                <w:sz w:val="20"/>
-                <w:szCs w:val="20"/>
-              </w:rPr>
-              <w:t>12</w:t>
-            </w:r>
-            <w:r>
-              <w:rPr>
-                <w:rFonts w:ascii="Book Antiqua" w:hAnsi="Book Antiqua"/>
-                <w:sz w:val="20"/>
-                <w:szCs w:val="20"/>
-                <w:lang w:val="en-US"/>
-              </w:rPr>
-              <w:t>%</w:t>
-            </w:r>
-          </w:p>
-        </w:tc>
-        <w:tc>
-          <w:tcPr>
-            <w:tcW w:w="0" w:type="auto"/>
-            <w:shd w:val="clear" w:color="auto" w:fill="F7CAAC" w:themeFill="accent2" w:themeFillTint="66"/>
-          </w:tcPr>
-          <w:p>
-            <w:pPr>
-              <w:jc w:val="center"/>
-              <w:rPr>
-                <w:rFonts w:ascii="Book Antiqua" w:hAnsi="Book Antiqua"/>
-                <w:sz w:val="20"/>
-                <w:szCs w:val="20"/>
-                <w:lang w:val="en-US"/>
-              </w:rPr>
-            </w:pPr>
-            <w:r>
-              <w:rPr>
-                <w:rFonts w:ascii="Book Antiqua" w:hAnsi="Book Antiqua"/>
-                <w:sz w:val="20"/>
-                <w:szCs w:val="20"/>
-              </w:rPr>
-              <w:t>75</w:t>
-            </w:r>
-            <w:r>
-              <w:rPr>
-                <w:rFonts w:ascii="Book Antiqua" w:hAnsi="Book Antiqua"/>
-                <w:sz w:val="20"/>
-                <w:szCs w:val="20"/>
-                <w:lang w:val="en-US"/>
-              </w:rPr>
-              <w:t>%</w:t>
-            </w:r>
-          </w:p>
-        </w:tc>
-        <w:tc>
-          <w:tcPr>
-            <w:tcW w:w="0" w:type="auto"/>
-            <w:shd w:val="clear" w:color="auto" w:fill="F7CAAC" w:themeFill="accent2" w:themeFillTint="66"/>
-          </w:tcPr>
-          <w:p>
-            <w:pPr>
-              <w:spacing w:line="276" w:lineRule="auto"/>
-              <w:jc w:val="center"/>
-              <w:rPr>
-                <w:rFonts w:ascii="Book Antiqua" w:hAnsi="Book Antiqua" w:cs="Times New Roman"/>
-                <w:sz w:val="20"/>
-                <w:lang w:val="en-US"/>
-              </w:rPr>
-            </w:pPr>
-            <w:r>
-              <w:rPr>
-                <w:rFonts w:ascii="Book Antiqua" w:hAnsi="Book Antiqua" w:cs="Times New Roman"/>
-                <w:sz w:val="20"/>
-                <w:lang w:val="en-US"/>
-              </w:rPr>
               <w:t>0.93</w:t>
             </w:r>
           </w:p>
@@ -18616,16 +18696,7 @@
           <w:sz w:val="20"/>
           <w:lang w:val="en-US"/>
         </w:rPr>
-        <w:t xml:space="preserve">Dari hasil uji lift ratio terdapat dua aturan kombinasi item yang memiliki nilai lift ratio &lt; 1 atau berkorelasi </w:t>
-      </w:r>
-      <w:r>
-        <w:rPr>
-          <w:rFonts w:ascii="Book Antiqua" w:hAnsi="Book Antiqua" w:cs="Times New Roman"/>
-          <w:sz w:val="20"/>
-          <w:lang w:val="en-US"/>
-        </w:rPr>
-        <w:lastRenderedPageBreak/>
-        <w:t>negatif. Sehingga didapat 13 aturan kombinasi item yang memenuhi nilai support, confidence dan lift ratio &gt; 1.</w:t>
+        <w:t>Dari hasil uji lift ratio terdapat dua aturan kombinasi item yang memiliki nilai lift ratio &lt; 1 atau berkorelasi negatif. Sehingga didapat 13 aturan kombinasi item yang memenuhi nilai support, confidence dan lift ratio &gt; 1.</w:t>
       </w:r>
     </w:p>
     <w:p>
@@ -18789,6 +18860,7 @@
           <w:sz w:val="20"/>
           <w:lang w:val="en-US"/>
         </w:rPr>
+        <w:lastRenderedPageBreak/>
         <w:drawing>
           <wp:inline distT="0" distB="0" distL="0" distR="0">
             <wp:extent cx="2370594" cy="2809875"/>
@@ -18940,16 +19012,7 @@
           <w:sz w:val="20"/>
           <w:lang w:val="en-US"/>
         </w:rPr>
-        <w:t xml:space="preserve">, Kelola Transaksi, dan Analisa Pola Pembelian. Pengguna dapat mengakses fitur </w:t>
-      </w:r>
-      <w:r>
-        <w:rPr>
-          <w:rFonts w:ascii="Book Antiqua" w:hAnsi="Book Antiqua" w:cs="Times New Roman"/>
-          <w:sz w:val="20"/>
-          <w:lang w:val="en-US"/>
-        </w:rPr>
-        <w:lastRenderedPageBreak/>
-        <w:t>tersebut setelah melakukan login terlebih dahulu. Pada dashboard pengguna dapat melihat jumlah produk, total penjualan, total pendapatan, dan barang paling laku terjual.</w:t>
+        <w:t>, Kelola Transaksi, dan Analisa Pola Pembelian. Pengguna dapat mengakses fitur tersebut setelah melakukan login terlebih dahulu. Pada dashboard pengguna dapat melihat jumlah produk, total penjualan, total pendapatan, dan barang paling laku terjual.</w:t>
       </w:r>
       <w:r>
         <w:rPr>
@@ -19016,7 +19079,16 @@
           <w:sz w:val="20"/>
           <w:lang w:val="en-US"/>
         </w:rPr>
-        <w:t>Activity Diagram merupakan turunan dari use case diagram. Setiap proses dari use case diagram didetailkan kembali menjadi activity diagram yang menjelaskan alur lengkap dari proses tersebut. Berikut activ</w:t>
+        <w:t xml:space="preserve">Activity Diagram merupakan turunan dari use case diagram. Setiap proses dari use case diagram didetailkan </w:t>
+      </w:r>
+      <w:r>
+        <w:rPr>
+          <w:rFonts w:ascii="Book Antiqua" w:hAnsi="Book Antiqua" w:cs="Times New Roman"/>
+          <w:sz w:val="20"/>
+          <w:lang w:val="en-US"/>
+        </w:rPr>
+        <w:lastRenderedPageBreak/>
+        <w:t>kembali menjadi activity diagram yang menjelaskan alur lengkap dari proses tersebut. Berikut activ</w:t>
       </w:r>
       <w:r>
         <w:rPr>
@@ -19034,227 +19106,6 @@
         </w:rPr>
         <w:t>:</w:t>
       </w:r>
-    </w:p>
-    <w:p>
-      <w:pPr>
-        <w:pStyle w:val="ListParagraph"/>
-        <w:spacing w:after="0" w:line="276" w:lineRule="auto"/>
-        <w:ind w:left="540" w:firstLine="540"/>
-        <w:jc w:val="both"/>
-        <w:rPr>
-          <w:rFonts w:ascii="Book Antiqua" w:hAnsi="Book Antiqua" w:cs="Times New Roman"/>
-          <w:sz w:val="20"/>
-          <w:lang w:val="en-US"/>
-        </w:rPr>
-      </w:pPr>
-    </w:p>
-    <w:p>
-      <w:pPr>
-        <w:pStyle w:val="ListParagraph"/>
-        <w:spacing w:after="0" w:line="276" w:lineRule="auto"/>
-        <w:ind w:left="540" w:firstLine="540"/>
-        <w:jc w:val="both"/>
-        <w:rPr>
-          <w:rFonts w:ascii="Book Antiqua" w:hAnsi="Book Antiqua" w:cs="Times New Roman"/>
-          <w:sz w:val="20"/>
-          <w:lang w:val="en-US"/>
-        </w:rPr>
-      </w:pPr>
-    </w:p>
-    <w:p>
-      <w:pPr>
-        <w:pStyle w:val="ListParagraph"/>
-        <w:spacing w:after="0" w:line="276" w:lineRule="auto"/>
-        <w:ind w:left="540" w:firstLine="540"/>
-        <w:jc w:val="both"/>
-        <w:rPr>
-          <w:rFonts w:ascii="Book Antiqua" w:hAnsi="Book Antiqua" w:cs="Times New Roman"/>
-          <w:sz w:val="20"/>
-          <w:lang w:val="en-US"/>
-        </w:rPr>
-      </w:pPr>
-    </w:p>
-    <w:p>
-      <w:pPr>
-        <w:pStyle w:val="ListParagraph"/>
-        <w:spacing w:after="0" w:line="276" w:lineRule="auto"/>
-        <w:ind w:left="540" w:firstLine="540"/>
-        <w:jc w:val="both"/>
-        <w:rPr>
-          <w:rFonts w:ascii="Book Antiqua" w:hAnsi="Book Antiqua" w:cs="Times New Roman"/>
-          <w:sz w:val="20"/>
-          <w:lang w:val="en-US"/>
-        </w:rPr>
-      </w:pPr>
-    </w:p>
-    <w:p>
-      <w:pPr>
-        <w:pStyle w:val="ListParagraph"/>
-        <w:spacing w:after="0" w:line="276" w:lineRule="auto"/>
-        <w:ind w:left="540" w:firstLine="540"/>
-        <w:jc w:val="both"/>
-        <w:rPr>
-          <w:rFonts w:ascii="Book Antiqua" w:hAnsi="Book Antiqua" w:cs="Times New Roman"/>
-          <w:sz w:val="20"/>
-          <w:lang w:val="en-US"/>
-        </w:rPr>
-      </w:pPr>
-    </w:p>
-    <w:p>
-      <w:pPr>
-        <w:pStyle w:val="ListParagraph"/>
-        <w:spacing w:after="0" w:line="276" w:lineRule="auto"/>
-        <w:ind w:left="540" w:firstLine="540"/>
-        <w:jc w:val="both"/>
-        <w:rPr>
-          <w:rFonts w:ascii="Book Antiqua" w:hAnsi="Book Antiqua" w:cs="Times New Roman"/>
-          <w:sz w:val="20"/>
-          <w:lang w:val="en-US"/>
-        </w:rPr>
-      </w:pPr>
-    </w:p>
-    <w:p>
-      <w:pPr>
-        <w:pStyle w:val="ListParagraph"/>
-        <w:spacing w:after="0" w:line="276" w:lineRule="auto"/>
-        <w:ind w:left="540" w:firstLine="540"/>
-        <w:jc w:val="both"/>
-        <w:rPr>
-          <w:rFonts w:ascii="Book Antiqua" w:hAnsi="Book Antiqua" w:cs="Times New Roman"/>
-          <w:sz w:val="20"/>
-          <w:lang w:val="en-US"/>
-        </w:rPr>
-      </w:pPr>
-    </w:p>
-    <w:p>
-      <w:pPr>
-        <w:pStyle w:val="ListParagraph"/>
-        <w:spacing w:after="0" w:line="276" w:lineRule="auto"/>
-        <w:ind w:left="540" w:firstLine="540"/>
-        <w:jc w:val="both"/>
-        <w:rPr>
-          <w:rFonts w:ascii="Book Antiqua" w:hAnsi="Book Antiqua" w:cs="Times New Roman"/>
-          <w:sz w:val="20"/>
-          <w:lang w:val="en-US"/>
-        </w:rPr>
-      </w:pPr>
-    </w:p>
-    <w:p>
-      <w:pPr>
-        <w:pStyle w:val="ListParagraph"/>
-        <w:spacing w:after="0" w:line="276" w:lineRule="auto"/>
-        <w:ind w:left="540" w:firstLine="540"/>
-        <w:jc w:val="both"/>
-        <w:rPr>
-          <w:rFonts w:ascii="Book Antiqua" w:hAnsi="Book Antiqua" w:cs="Times New Roman"/>
-          <w:sz w:val="20"/>
-          <w:lang w:val="en-US"/>
-        </w:rPr>
-      </w:pPr>
-    </w:p>
-    <w:p>
-      <w:pPr>
-        <w:pStyle w:val="ListParagraph"/>
-        <w:spacing w:after="0" w:line="276" w:lineRule="auto"/>
-        <w:ind w:left="540" w:firstLine="540"/>
-        <w:jc w:val="both"/>
-        <w:rPr>
-          <w:rFonts w:ascii="Book Antiqua" w:hAnsi="Book Antiqua" w:cs="Times New Roman"/>
-          <w:sz w:val="20"/>
-          <w:lang w:val="en-US"/>
-        </w:rPr>
-      </w:pPr>
-    </w:p>
-    <w:p>
-      <w:pPr>
-        <w:pStyle w:val="ListParagraph"/>
-        <w:spacing w:after="0" w:line="276" w:lineRule="auto"/>
-        <w:ind w:left="540" w:firstLine="540"/>
-        <w:jc w:val="both"/>
-        <w:rPr>
-          <w:rFonts w:ascii="Book Antiqua" w:hAnsi="Book Antiqua" w:cs="Times New Roman"/>
-          <w:sz w:val="20"/>
-          <w:lang w:val="en-US"/>
-        </w:rPr>
-      </w:pPr>
-    </w:p>
-    <w:p>
-      <w:pPr>
-        <w:pStyle w:val="ListParagraph"/>
-        <w:spacing w:after="0" w:line="276" w:lineRule="auto"/>
-        <w:ind w:left="540" w:firstLine="540"/>
-        <w:jc w:val="both"/>
-        <w:rPr>
-          <w:rFonts w:ascii="Book Antiqua" w:hAnsi="Book Antiqua" w:cs="Times New Roman"/>
-          <w:sz w:val="20"/>
-          <w:lang w:val="en-US"/>
-        </w:rPr>
-      </w:pPr>
-    </w:p>
-    <w:p>
-      <w:pPr>
-        <w:pStyle w:val="ListParagraph"/>
-        <w:spacing w:after="0" w:line="276" w:lineRule="auto"/>
-        <w:ind w:left="540" w:firstLine="540"/>
-        <w:jc w:val="both"/>
-        <w:rPr>
-          <w:rFonts w:ascii="Book Antiqua" w:hAnsi="Book Antiqua" w:cs="Times New Roman"/>
-          <w:sz w:val="20"/>
-          <w:lang w:val="en-US"/>
-        </w:rPr>
-      </w:pPr>
-    </w:p>
-    <w:p>
-      <w:pPr>
-        <w:pStyle w:val="ListParagraph"/>
-        <w:spacing w:after="0" w:line="276" w:lineRule="auto"/>
-        <w:ind w:left="540" w:firstLine="540"/>
-        <w:jc w:val="both"/>
-        <w:rPr>
-          <w:rFonts w:ascii="Book Antiqua" w:hAnsi="Book Antiqua" w:cs="Times New Roman"/>
-          <w:sz w:val="20"/>
-          <w:lang w:val="en-US"/>
-        </w:rPr>
-      </w:pPr>
-    </w:p>
-    <w:p>
-      <w:pPr>
-        <w:pStyle w:val="ListParagraph"/>
-        <w:spacing w:after="0" w:line="276" w:lineRule="auto"/>
-        <w:ind w:left="540" w:firstLine="540"/>
-        <w:jc w:val="both"/>
-        <w:rPr>
-          <w:rFonts w:ascii="Book Antiqua" w:hAnsi="Book Antiqua" w:cs="Times New Roman"/>
-          <w:sz w:val="20"/>
-          <w:lang w:val="en-US"/>
-        </w:rPr>
-      </w:pPr>
-    </w:p>
-    <w:p>
-      <w:pPr>
-        <w:pStyle w:val="ListParagraph"/>
-        <w:spacing w:after="0" w:line="276" w:lineRule="auto"/>
-        <w:ind w:left="540" w:firstLine="540"/>
-        <w:jc w:val="both"/>
-        <w:rPr>
-          <w:rFonts w:ascii="Book Antiqua" w:hAnsi="Book Antiqua" w:cs="Times New Roman"/>
-          <w:sz w:val="20"/>
-          <w:lang w:val="en-US"/>
-        </w:rPr>
-      </w:pPr>
-    </w:p>
-    <w:p>
-      <w:pPr>
-        <w:pStyle w:val="ListParagraph"/>
-        <w:spacing w:after="0" w:line="276" w:lineRule="auto"/>
-        <w:ind w:left="540" w:firstLine="540"/>
-        <w:jc w:val="both"/>
-        <w:rPr>
-          <w:rFonts w:ascii="Book Antiqua" w:hAnsi="Book Antiqua" w:cs="Times New Roman"/>
-          <w:sz w:val="20"/>
-          <w:lang w:val="en-US"/>
-        </w:rPr>
-      </w:pPr>
     </w:p>
     <w:p>
       <w:pPr>
@@ -19278,7 +19129,6 @@
           <w:sz w:val="20"/>
           <w:lang w:val="en-US"/>
         </w:rPr>
-        <w:lastRenderedPageBreak/>
         <w:t>Login</w:t>
       </w:r>
     </w:p>
@@ -19394,31 +19244,32 @@
         <w:jc w:val="both"/>
         <w:rPr>
           <w:rFonts w:ascii="Book Antiqua" w:hAnsi="Book Antiqua" w:cs="Times New Roman"/>
-          <w:sz w:val="18"/>
-          <w:lang w:val="en-US"/>
-        </w:rPr>
-      </w:pPr>
-      <w:r>
-        <w:rPr>
-          <w:rFonts w:ascii="Book Antiqua" w:hAnsi="Book Antiqua" w:cs="Times New Roman"/>
-          <w:sz w:val="18"/>
-          <w:lang w:val="en-US"/>
-        </w:rPr>
-        <w:t xml:space="preserve">Proses login digunakan untuk dapat mendeteksi apakah pengguna telah terdaftar didalam sistem. Proses ini berguna agar hanya pengguna terdaftar yang dapat masuk dan mengakses keseluruhan fitur dalam aplikasi. </w:t>
-      </w:r>
-      <w:r>
-        <w:rPr>
-          <w:rFonts w:ascii="Book Antiqua" w:hAnsi="Book Antiqua" w:cs="Times New Roman"/>
-          <w:sz w:val="18"/>
-          <w:lang w:val="en-US"/>
-        </w:rPr>
-        <w:t xml:space="preserve">Pada proses ini alur dimulai saat pengguna membuka aplikasi apabila belum login akan ditampilkan halaman login oleh sistem. Sistem kemudian mendeteksi email dan password yang diinputkan oleh pengguna dan mengecek apakah sudah terdaftar dalam </w:t>
+          <w:sz w:val="20"/>
+          <w:lang w:val="en-US"/>
+        </w:rPr>
+      </w:pPr>
+      <w:r>
+        <w:rPr>
+          <w:rFonts w:ascii="Book Antiqua" w:hAnsi="Book Antiqua" w:cs="Times New Roman"/>
+          <w:sz w:val="20"/>
+          <w:lang w:val="en-US"/>
+        </w:rPr>
+        <w:t xml:space="preserve">Proses login digunakan untuk dapat mendeteksi apakah pengguna telah terdaftar didalam sistem. Proses ini berguna agar hanya pengguna terdaftar yang dapat masuk dan mengakses keseluruhan fitur dalam aplikasi. Pada proses ini alur dimulai saat pengguna membuka </w:t>
+      </w:r>
+      <w:r>
+        <w:rPr>
+          <w:rFonts w:ascii="Book Antiqua" w:hAnsi="Book Antiqua" w:cs="Times New Roman"/>
+          <w:sz w:val="20"/>
+          <w:lang w:val="en-US"/>
+        </w:rPr>
+        <w:lastRenderedPageBreak/>
+        <w:t xml:space="preserve">aplikasi apabila belum login akan ditampilkan halaman login oleh sistem. Sistem kemudian mendeteksi email dan password yang diinputkan oleh pengguna dan mengecek apakah sudah terdaftar dalam </w:t>
       </w:r>
       <w:r>
         <w:rPr>
           <w:rFonts w:ascii="Book Antiqua" w:hAnsi="Book Antiqua" w:cs="Times New Roman"/>
           <w:i/>
-          <w:sz w:val="18"/>
+          <w:sz w:val="20"/>
           <w:lang w:val="en-US"/>
         </w:rPr>
         <w:t>database</w:t>
@@ -19426,25 +19277,16 @@
       <w:r>
         <w:rPr>
           <w:rFonts w:ascii="Book Antiqua" w:hAnsi="Book Antiqua" w:cs="Times New Roman"/>
-          <w:sz w:val="18"/>
-          <w:lang w:val="en-US"/>
-        </w:rPr>
-        <w:t xml:space="preserve">. Jika email dan password valid maka pengguna akan </w:t>
-      </w:r>
-      <w:r>
-        <w:rPr>
-          <w:rFonts w:ascii="Book Antiqua" w:hAnsi="Book Antiqua" w:cs="Times New Roman"/>
-          <w:sz w:val="18"/>
-          <w:lang w:val="en-US"/>
-        </w:rPr>
-        <w:lastRenderedPageBreak/>
-        <w:t xml:space="preserve">diarahkan ke halaman </w:t>
+          <w:sz w:val="20"/>
+          <w:lang w:val="en-US"/>
+        </w:rPr>
+        <w:t xml:space="preserve">. Jika email dan password valid maka pengguna akan diarahkan ke halaman </w:t>
       </w:r>
       <w:r>
         <w:rPr>
           <w:rFonts w:ascii="Book Antiqua" w:hAnsi="Book Antiqua" w:cs="Times New Roman"/>
           <w:i/>
-          <w:sz w:val="18"/>
+          <w:sz w:val="20"/>
           <w:lang w:val="en-US"/>
         </w:rPr>
         <w:t>dashboard</w:t>
@@ -19452,7 +19294,7 @@
       <w:r>
         <w:rPr>
           <w:rFonts w:ascii="Book Antiqua" w:hAnsi="Book Antiqua" w:cs="Times New Roman"/>
-          <w:sz w:val="18"/>
+          <w:sz w:val="20"/>
           <w:lang w:val="en-US"/>
         </w:rPr>
         <w:t xml:space="preserve">. Jika email dan password tidak valid maka pengguna akan diarahkan kembali ke halaman login dengan menampilkan pesan </w:t>
@@ -19461,7 +19303,7 @@
         <w:rPr>
           <w:rFonts w:ascii="Book Antiqua" w:hAnsi="Book Antiqua" w:cs="Times New Roman"/>
           <w:i/>
-          <w:sz w:val="18"/>
+          <w:sz w:val="20"/>
           <w:lang w:val="en-US"/>
         </w:rPr>
         <w:t>error</w:t>
@@ -19469,7 +19311,7 @@
       <w:r>
         <w:rPr>
           <w:rFonts w:ascii="Book Antiqua" w:hAnsi="Book Antiqua" w:cs="Times New Roman"/>
-          <w:sz w:val="18"/>
+          <w:sz w:val="20"/>
           <w:lang w:val="en-US"/>
         </w:rPr>
         <w:t xml:space="preserve">. Pesan error berisi pemberitahuan penyebab pengguna tidak </w:t>
@@ -19477,7 +19319,7 @@
       <w:r>
         <w:rPr>
           <w:rFonts w:ascii="Book Antiqua" w:hAnsi="Book Antiqua" w:cs="Times New Roman"/>
-          <w:sz w:val="18"/>
+          <w:sz w:val="20"/>
           <w:lang w:val="en-US"/>
         </w:rPr>
         <w:t>bisa login ke dalam aplikasi.</w:t>
@@ -19621,23 +19463,32 @@
         <w:jc w:val="both"/>
         <w:rPr>
           <w:rFonts w:ascii="Book Antiqua" w:hAnsi="Book Antiqua" w:cs="Times New Roman"/>
-          <w:sz w:val="18"/>
-          <w:lang w:val="en-US"/>
-        </w:rPr>
-      </w:pPr>
-      <w:r>
-        <w:rPr>
-          <w:rFonts w:ascii="Book Antiqua" w:hAnsi="Book Antiqua" w:cs="Times New Roman"/>
-          <w:sz w:val="18"/>
-          <w:lang w:val="en-US"/>
-        </w:rPr>
-        <w:t xml:space="preserve">Pada proses ini pengguna dapat melihat ringkasan toko yang terdiri dari jumlah produk, total penjualan, total pendapatan dan produk paling laku. Ringkasan ini diperoleh dari data barang dan data transaksi yang telah diinputkan oleh pengguna. Halaman dashboard dapat diakses ketika pengguna telah berhasil login pada sistem. Pada proses ini alur dimulai saat pengguna memilih menu dashboard lalu sistem akan menampilkan halaman dashboard. Pada saat yang sama sistem mengolah data barang dan data transaksi yang ada dalam </w:t>
+          <w:sz w:val="20"/>
+          <w:lang w:val="en-US"/>
+        </w:rPr>
+      </w:pPr>
+      <w:r>
+        <w:rPr>
+          <w:rFonts w:ascii="Book Antiqua" w:hAnsi="Book Antiqua" w:cs="Times New Roman"/>
+          <w:sz w:val="20"/>
+          <w:lang w:val="en-US"/>
+        </w:rPr>
+        <w:t xml:space="preserve">Pada proses ini pengguna dapat melihat ringkasan toko yang terdiri dari jumlah produk, total penjualan, total pendapatan dan produk paling laku. Ringkasan ini diperoleh dari data barang dan data transaksi yang telah diinputkan oleh pengguna. Halaman dashboard dapat </w:t>
+      </w:r>
+      <w:r>
+        <w:rPr>
+          <w:rFonts w:ascii="Book Antiqua" w:hAnsi="Book Antiqua" w:cs="Times New Roman"/>
+          <w:sz w:val="20"/>
+          <w:lang w:val="en-US"/>
+        </w:rPr>
+        <w:lastRenderedPageBreak/>
+        <w:t xml:space="preserve">diakses ketika pengguna telah berhasil login pada sistem. Pada proses ini alur dimulai saat pengguna memilih menu dashboard lalu sistem akan menampilkan halaman dashboard. Pada saat yang sama sistem mengolah data barang dan data transaksi yang ada dalam </w:t>
       </w:r>
       <w:r>
         <w:rPr>
           <w:rFonts w:ascii="Book Antiqua" w:hAnsi="Book Antiqua" w:cs="Times New Roman"/>
           <w:i/>
-          <w:sz w:val="18"/>
+          <w:sz w:val="20"/>
           <w:lang w:val="en-US"/>
         </w:rPr>
         <w:t>database</w:t>
@@ -19645,19 +19496,10 @@
       <w:r>
         <w:rPr>
           <w:rFonts w:ascii="Book Antiqua" w:hAnsi="Book Antiqua" w:cs="Times New Roman"/>
-          <w:sz w:val="18"/>
-          <w:lang w:val="en-US"/>
-        </w:rPr>
-        <w:t xml:space="preserve"> sehingga sistem dapat menyajikan informasi yang dapat dilihat oleh pengguna. Informasi tersebut diantaranya </w:t>
-      </w:r>
-      <w:r>
-        <w:rPr>
-          <w:rFonts w:ascii="Book Antiqua" w:hAnsi="Book Antiqua" w:cs="Times New Roman"/>
-          <w:sz w:val="18"/>
-          <w:lang w:val="en-US"/>
-        </w:rPr>
-        <w:lastRenderedPageBreak/>
-        <w:t>adalah jumlah produk, total penjualan, total pendapatan dan produk paling laku.</w:t>
+          <w:sz w:val="20"/>
+          <w:lang w:val="en-US"/>
+        </w:rPr>
+        <w:t xml:space="preserve"> sehingga sistem dapat menyajikan informasi yang dapat dilihat oleh pengguna. Informasi tersebut diantaranya adalah jumlah produk, total penjualan, total pendapatan dan produk paling laku.</w:t>
       </w:r>
     </w:p>
     <w:p>
@@ -19815,7 +19657,16 @@
           <w:sz w:val="20"/>
           <w:lang w:val="en-US"/>
         </w:rPr>
-        <w:t xml:space="preserve">Alur kerja kelola produk dimulai ketika pengguna memilih menu kelola produk lalu sistem akan menampilkan halaman kelola produk. Pada halaman ini pengguna dapat menambah, mengedit dan menghapus data produk pada </w:t>
+        <w:t xml:space="preserve">Alur kerja kelola produk dimulai ketika pengguna memilih menu kelola produk lalu sistem akan </w:t>
+      </w:r>
+      <w:r>
+        <w:rPr>
+          <w:rFonts w:ascii="Book Antiqua" w:hAnsi="Book Antiqua" w:cs="Times New Roman"/>
+          <w:sz w:val="20"/>
+          <w:lang w:val="en-US"/>
+        </w:rPr>
+        <w:lastRenderedPageBreak/>
+        <w:t xml:space="preserve">menampilkan halaman kelola produk. Pada halaman ini pengguna dapat menambah, mengedit dan menghapus data produk pada </w:t>
       </w:r>
       <w:r>
         <w:rPr>
@@ -19857,7 +19708,6 @@
           <w:sz w:val="20"/>
           <w:lang w:val="en-US"/>
         </w:rPr>
-        <w:lastRenderedPageBreak/>
         <w:t>Kelola Transaksi</w:t>
       </w:r>
     </w:p>
@@ -20032,7 +19882,16 @@
           <w:sz w:val="20"/>
           <w:lang w:val="en-US"/>
         </w:rPr>
-        <w:t xml:space="preserve">. Pada halaman ini pengguna dapat menambah, mengedit dan menghapus data produk pada database. Apabila data yang diinputkan oleh pengguna valid maka sistem akan menampilkan pesan sukses. Apabila data yang diinputkan oleh pengguna tidak valid maka pengguna akan diarahkan kembali ke halaman kelola </w:t>
+        <w:t xml:space="preserve">. Pada halaman ini pengguna dapat menambah, mengedit dan </w:t>
+      </w:r>
+      <w:r>
+        <w:rPr>
+          <w:rFonts w:ascii="Book Antiqua" w:hAnsi="Book Antiqua" w:cs="Times New Roman"/>
+          <w:sz w:val="20"/>
+          <w:lang w:val="en-US"/>
+        </w:rPr>
+        <w:lastRenderedPageBreak/>
+        <w:t xml:space="preserve">menghapus data produk pada database. Apabila data yang diinputkan oleh pengguna valid maka sistem akan menampilkan pesan sukses. Apabila data yang diinputkan oleh pengguna tidak valid maka pengguna akan diarahkan kembali ke halaman kelola </w:t>
       </w:r>
       <w:r>
         <w:rPr>
@@ -20095,7 +19954,6 @@
           <w:sz w:val="20"/>
           <w:lang w:val="en-US"/>
         </w:rPr>
-        <w:lastRenderedPageBreak/>
         <w:drawing>
           <wp:inline distT="0" distB="0" distL="0" distR="0">
             <wp:extent cx="2436943" cy="4162425"/>
@@ -20200,16 +20058,8 @@
           <w:sz w:val="20"/>
           <w:lang w:val="en-US"/>
         </w:rPr>
-        <w:t xml:space="preserve">Pada proses ini dimulai ketika pengguna memilih menu analisa pembelian lalu sistem akan menampilkan halaman analisa pembelian yang berisi form periode penjualan dan form untuk algoritma FP-Growth yaitu nilai minimum support dan minimum confidence. Setelah memasukkan data sistem memproses data transaksi yang ada pada database menggunakan </w:t>
-      </w:r>
-      <w:r>
-        <w:rPr>
-          <w:rFonts w:ascii="Book Antiqua" w:hAnsi="Book Antiqua" w:cs="Times New Roman"/>
-          <w:sz w:val="20"/>
-          <w:lang w:val="en-US"/>
-        </w:rPr>
         <w:lastRenderedPageBreak/>
-        <w:t>algoritma FP-Growth. Hasil dari proses ini menampilan hasil analisa pembelian berupa itemset pembelian dan nilai confidence masing-masing itemset.</w:t>
+        <w:t>Pada proses ini dimulai ketika pengguna memilih menu analisa pembelian lalu sistem akan menampilkan halaman analisa pembelian yang berisi form periode penjualan dan form untuk algoritma FP-Growth yaitu nilai minimum support dan minimum confidence. Setelah memasukkan data sistem memproses data transaksi yang ada pada database menggunakan algoritma FP-Growth. Hasil dari proses ini menampilan hasil analisa pembelian berupa itemset pembelian dan nilai confidence masing-masing itemset.</w:t>
       </w:r>
     </w:p>
     <w:p>
@@ -20287,6 +20137,7 @@
           <w:sz w:val="20"/>
           <w:lang w:val="en-US"/>
         </w:rPr>
+        <w:lastRenderedPageBreak/>
         <w:drawing>
           <wp:inline distT="0" distB="0" distL="0" distR="0">
             <wp:extent cx="3295650" cy="2835162"/>
@@ -20388,7 +20239,99 @@
           <w:sz w:val="20"/>
           <w:lang w:val="en-US"/>
         </w:rPr>
-        <w:t xml:space="preserve">Pada class diagram ini dibuat secara sederhana sehingga diharapkan pengguna dapat menggunakan </w:t>
+        <w:t>Pada class diagram ini dibuat secara sederhana sehingga diharapkan pengguna dapat menggunakan aplikasi walaupun tidak memiliki pengetahuan khusus tentang IT dengan menyesuaikan kebutuhan pengguna untuk mencatat aktivitas penjualan yang terdiri dari data transaksi, data produk dan data penjualan.</w:t>
+      </w:r>
+    </w:p>
+    <w:p>
+      <w:pPr>
+        <w:spacing w:after="0" w:line="276" w:lineRule="auto"/>
+        <w:ind w:left="540" w:firstLine="540"/>
+        <w:jc w:val="both"/>
+        <w:rPr>
+          <w:rFonts w:ascii="Book Antiqua" w:hAnsi="Book Antiqua" w:cs="Times New Roman"/>
+          <w:sz w:val="20"/>
+          <w:lang w:val="en-US"/>
+        </w:rPr>
+      </w:pPr>
+      <w:r>
+        <w:rPr>
+          <w:rFonts w:ascii="Book Antiqua" w:hAnsi="Book Antiqua" w:cs="Times New Roman"/>
+          <w:sz w:val="20"/>
+          <w:lang w:val="en-US"/>
+        </w:rPr>
+        <w:t xml:space="preserve">Tabel </w:t>
+      </w:r>
+      <w:r>
+        <w:rPr>
+          <w:rFonts w:ascii="Book Antiqua" w:hAnsi="Book Antiqua" w:cs="Times New Roman"/>
+          <w:sz w:val="20"/>
+          <w:lang w:val="en-US"/>
+        </w:rPr>
+        <w:t>transaksi</w:t>
+      </w:r>
+      <w:r>
+        <w:rPr>
+          <w:rFonts w:ascii="Book Antiqua" w:hAnsi="Book Antiqua" w:cs="Times New Roman"/>
+          <w:sz w:val="20"/>
+          <w:lang w:val="en-US"/>
+        </w:rPr>
+        <w:t xml:space="preserve"> memiliki relasi dengan table </w:t>
+      </w:r>
+      <w:r>
+        <w:rPr>
+          <w:rFonts w:ascii="Book Antiqua" w:hAnsi="Book Antiqua" w:cs="Times New Roman"/>
+          <w:sz w:val="20"/>
+          <w:lang w:val="en-US"/>
+        </w:rPr>
+        <w:t>penjualan</w:t>
+      </w:r>
+      <w:r>
+        <w:rPr>
+          <w:rFonts w:ascii="Book Antiqua" w:hAnsi="Book Antiqua" w:cs="Times New Roman"/>
+          <w:sz w:val="20"/>
+          <w:lang w:val="en-US"/>
+        </w:rPr>
+        <w:t xml:space="preserve"> yaitu relasi one-to-</w:t>
+      </w:r>
+      <w:r>
+        <w:rPr>
+          <w:rFonts w:ascii="Book Antiqua" w:hAnsi="Book Antiqua" w:cs="Times New Roman"/>
+          <w:sz w:val="20"/>
+          <w:lang w:val="en-US"/>
+        </w:rPr>
+        <w:t>one</w:t>
+      </w:r>
+      <w:r>
+        <w:rPr>
+          <w:rFonts w:ascii="Book Antiqua" w:hAnsi="Book Antiqua" w:cs="Times New Roman"/>
+          <w:sz w:val="20"/>
+          <w:lang w:val="en-US"/>
+        </w:rPr>
+        <w:t xml:space="preserve"> sehingga penjualan </w:t>
+      </w:r>
+      <w:r>
+        <w:rPr>
+          <w:rFonts w:ascii="Book Antiqua" w:hAnsi="Book Antiqua" w:cs="Times New Roman"/>
+          <w:sz w:val="20"/>
+          <w:lang w:val="en-US"/>
+        </w:rPr>
+        <w:t>hanya terikat pada satu transaksi dan</w:t>
+      </w:r>
+      <w:r>
+        <w:rPr>
+          <w:rFonts w:ascii="Book Antiqua" w:hAnsi="Book Antiqua" w:cs="Times New Roman"/>
+          <w:sz w:val="20"/>
+          <w:lang w:val="en-US"/>
+        </w:rPr>
+        <w:t xml:space="preserve"> transaksi hanya terikat pada satu penjualan.</w:t>
+      </w:r>
+      <w:r>
+        <w:rPr>
+          <w:rFonts w:ascii="Book Antiqua" w:hAnsi="Book Antiqua" w:cs="Times New Roman"/>
+          <w:sz w:val="20"/>
+          <w:lang w:val="en-US"/>
+        </w:rPr>
+        <w:t xml:space="preserve"> Karena relasi tersebut tabel penjualan memiliki kolom berupa “id_transaksi” sebagai foreign-key. Tabel produk juga memiliki relasi dengan tabel penjualan yaitu relasi many-to-many sehingga dalam penjualan dapat terdiri dari beberapa produk dan produk tidak terikat pada </w:t>
       </w:r>
       <w:r>
         <w:rPr>
@@ -20397,99 +20340,7 @@
           <w:lang w:val="en-US"/>
         </w:rPr>
         <w:lastRenderedPageBreak/>
-        <w:t>aplikasi walaupun tidak memiliki pengetahuan khusus tentang IT dengan menyesuaikan kebutuhan pengguna untuk mencatat aktivitas penjualan yang terdiri dari data transaksi, data produk dan data penjualan.</w:t>
-      </w:r>
-    </w:p>
-    <w:p>
-      <w:pPr>
-        <w:spacing w:after="0" w:line="276" w:lineRule="auto"/>
-        <w:ind w:left="540" w:firstLine="540"/>
-        <w:jc w:val="both"/>
-        <w:rPr>
-          <w:rFonts w:ascii="Book Antiqua" w:hAnsi="Book Antiqua" w:cs="Times New Roman"/>
-          <w:sz w:val="20"/>
-          <w:lang w:val="en-US"/>
-        </w:rPr>
-      </w:pPr>
-      <w:r>
-        <w:rPr>
-          <w:rFonts w:ascii="Book Antiqua" w:hAnsi="Book Antiqua" w:cs="Times New Roman"/>
-          <w:sz w:val="20"/>
-          <w:lang w:val="en-US"/>
-        </w:rPr>
-        <w:t xml:space="preserve">Tabel </w:t>
-      </w:r>
-      <w:r>
-        <w:rPr>
-          <w:rFonts w:ascii="Book Antiqua" w:hAnsi="Book Antiqua" w:cs="Times New Roman"/>
-          <w:sz w:val="20"/>
-          <w:lang w:val="en-US"/>
-        </w:rPr>
-        <w:t>transaksi</w:t>
-      </w:r>
-      <w:r>
-        <w:rPr>
-          <w:rFonts w:ascii="Book Antiqua" w:hAnsi="Book Antiqua" w:cs="Times New Roman"/>
-          <w:sz w:val="20"/>
-          <w:lang w:val="en-US"/>
-        </w:rPr>
-        <w:t xml:space="preserve"> memiliki relasi dengan table </w:t>
-      </w:r>
-      <w:r>
-        <w:rPr>
-          <w:rFonts w:ascii="Book Antiqua" w:hAnsi="Book Antiqua" w:cs="Times New Roman"/>
-          <w:sz w:val="20"/>
-          <w:lang w:val="en-US"/>
-        </w:rPr>
-        <w:t>penjualan</w:t>
-      </w:r>
-      <w:r>
-        <w:rPr>
-          <w:rFonts w:ascii="Book Antiqua" w:hAnsi="Book Antiqua" w:cs="Times New Roman"/>
-          <w:sz w:val="20"/>
-          <w:lang w:val="en-US"/>
-        </w:rPr>
-        <w:t xml:space="preserve"> yaitu relasi one-to-</w:t>
-      </w:r>
-      <w:r>
-        <w:rPr>
-          <w:rFonts w:ascii="Book Antiqua" w:hAnsi="Book Antiqua" w:cs="Times New Roman"/>
-          <w:sz w:val="20"/>
-          <w:lang w:val="en-US"/>
-        </w:rPr>
-        <w:t>one</w:t>
-      </w:r>
-      <w:r>
-        <w:rPr>
-          <w:rFonts w:ascii="Book Antiqua" w:hAnsi="Book Antiqua" w:cs="Times New Roman"/>
-          <w:sz w:val="20"/>
-          <w:lang w:val="en-US"/>
-        </w:rPr>
-        <w:t xml:space="preserve"> sehingga penjualan </w:t>
-      </w:r>
-      <w:r>
-        <w:rPr>
-          <w:rFonts w:ascii="Book Antiqua" w:hAnsi="Book Antiqua" w:cs="Times New Roman"/>
-          <w:sz w:val="20"/>
-          <w:lang w:val="en-US"/>
-        </w:rPr>
-        <w:t>hanya terikat pada satu transaksi dan</w:t>
-      </w:r>
-      <w:r>
-        <w:rPr>
-          <w:rFonts w:ascii="Book Antiqua" w:hAnsi="Book Antiqua" w:cs="Times New Roman"/>
-          <w:sz w:val="20"/>
-          <w:lang w:val="en-US"/>
-        </w:rPr>
-        <w:t xml:space="preserve"> transaksi hanya terikat pada satu penjualan.</w:t>
-      </w:r>
-      <w:r>
-        <w:rPr>
-          <w:rFonts w:ascii="Book Antiqua" w:hAnsi="Book Antiqua" w:cs="Times New Roman"/>
-          <w:sz w:val="20"/>
-          <w:lang w:val="en-US"/>
-        </w:rPr>
-        <w:t xml:space="preserve"> Karena relasi tersebut tabel penjualan memiliki kolom berupa “id_transaksi” sebagai foreign-key. Tabel produk juga memiliki relasi dengan tabel penjualan yaitu relasi many-to-many sehingga dalam penjualan dapat terdiri dari beberapa produk dan produk tidak terikat pada satu penjualan. Karena relasi tersebut tabel penjualan memiliki kolom berupa “id_produk” sebagai foreign-key.</w:t>
+        <w:t>satu penjualan. Karena relasi tersebut tabel penjualan memiliki kolom berupa “id_produk” sebagai foreign-key.</w:t>
       </w:r>
     </w:p>
     <w:p>
@@ -20811,7 +20662,6 @@
                 <w:sz w:val="20"/>
                 <w:lang w:val="en-US"/>
               </w:rPr>
-              <w:lastRenderedPageBreak/>
               <w:t>Database</w:t>
             </w:r>
           </w:p>
@@ -21403,6 +21253,7 @@
                 <w:sz w:val="20"/>
                 <w:lang w:val="en-US"/>
               </w:rPr>
+              <w:lastRenderedPageBreak/>
               <w:t>Networking</w:t>
             </w:r>
           </w:p>
@@ -21711,36 +21562,172 @@
         <w:rPr>
           <w:rFonts w:ascii="Book Antiqua" w:hAnsi="Book Antiqua" w:cs="Times New Roman"/>
           <w:sz w:val="20"/>
-        </w:rPr>
-      </w:pPr>
-    </w:p>
-    <w:p>
-      <w:pPr>
-        <w:spacing w:after="0" w:line="276" w:lineRule="auto"/>
-        <w:jc w:val="both"/>
-        <w:rPr>
-          <w:rFonts w:ascii="Book Antiqua" w:hAnsi="Book Antiqua" w:cs="Times New Roman"/>
-          <w:sz w:val="20"/>
-        </w:rPr>
-      </w:pPr>
-    </w:p>
-    <w:p>
-      <w:pPr>
-        <w:spacing w:after="0" w:line="276" w:lineRule="auto"/>
-        <w:jc w:val="both"/>
-        <w:rPr>
-          <w:rFonts w:ascii="Book Antiqua" w:hAnsi="Book Antiqua" w:cs="Times New Roman"/>
-          <w:sz w:val="20"/>
-        </w:rPr>
-      </w:pPr>
-    </w:p>
-    <w:p>
-      <w:pPr>
-        <w:spacing w:after="0" w:line="276" w:lineRule="auto"/>
-        <w:jc w:val="both"/>
-        <w:rPr>
-          <w:rFonts w:ascii="Book Antiqua" w:hAnsi="Book Antiqua" w:cs="Times New Roman"/>
-          <w:sz w:val="20"/>
+          <w:lang w:val="en-US"/>
+        </w:rPr>
+      </w:pPr>
+    </w:p>
+    <w:p>
+      <w:pPr>
+        <w:spacing w:after="0" w:line="276" w:lineRule="auto"/>
+        <w:jc w:val="both"/>
+        <w:rPr>
+          <w:rFonts w:ascii="Book Antiqua" w:hAnsi="Book Antiqua" w:cs="Times New Roman"/>
+          <w:sz w:val="20"/>
+          <w:lang w:val="en-US"/>
+        </w:rPr>
+      </w:pPr>
+    </w:p>
+    <w:p>
+      <w:pPr>
+        <w:spacing w:after="0" w:line="276" w:lineRule="auto"/>
+        <w:jc w:val="both"/>
+        <w:rPr>
+          <w:rFonts w:ascii="Book Antiqua" w:hAnsi="Book Antiqua" w:cs="Times New Roman"/>
+          <w:sz w:val="20"/>
+          <w:lang w:val="en-US"/>
+        </w:rPr>
+      </w:pPr>
+    </w:p>
+    <w:p>
+      <w:pPr>
+        <w:spacing w:after="0" w:line="276" w:lineRule="auto"/>
+        <w:jc w:val="both"/>
+        <w:rPr>
+          <w:rFonts w:ascii="Book Antiqua" w:hAnsi="Book Antiqua" w:cs="Times New Roman"/>
+          <w:sz w:val="20"/>
+          <w:lang w:val="en-US"/>
+        </w:rPr>
+      </w:pPr>
+    </w:p>
+    <w:p>
+      <w:pPr>
+        <w:spacing w:after="0" w:line="276" w:lineRule="auto"/>
+        <w:jc w:val="both"/>
+        <w:rPr>
+          <w:rFonts w:ascii="Book Antiqua" w:hAnsi="Book Antiqua" w:cs="Times New Roman"/>
+          <w:sz w:val="20"/>
+          <w:lang w:val="en-US"/>
+        </w:rPr>
+      </w:pPr>
+    </w:p>
+    <w:p>
+      <w:pPr>
+        <w:spacing w:after="0" w:line="276" w:lineRule="auto"/>
+        <w:jc w:val="both"/>
+        <w:rPr>
+          <w:rFonts w:ascii="Book Antiqua" w:hAnsi="Book Antiqua" w:cs="Times New Roman"/>
+          <w:sz w:val="20"/>
+          <w:lang w:val="en-US"/>
+        </w:rPr>
+      </w:pPr>
+    </w:p>
+    <w:p>
+      <w:pPr>
+        <w:spacing w:after="0" w:line="276" w:lineRule="auto"/>
+        <w:jc w:val="both"/>
+        <w:rPr>
+          <w:rFonts w:ascii="Book Antiqua" w:hAnsi="Book Antiqua" w:cs="Times New Roman"/>
+          <w:sz w:val="20"/>
+          <w:lang w:val="en-US"/>
+        </w:rPr>
+      </w:pPr>
+    </w:p>
+    <w:p>
+      <w:pPr>
+        <w:spacing w:after="0" w:line="276" w:lineRule="auto"/>
+        <w:jc w:val="both"/>
+        <w:rPr>
+          <w:rFonts w:ascii="Book Antiqua" w:hAnsi="Book Antiqua" w:cs="Times New Roman"/>
+          <w:sz w:val="20"/>
+          <w:lang w:val="en-US"/>
+        </w:rPr>
+      </w:pPr>
+    </w:p>
+    <w:p>
+      <w:pPr>
+        <w:spacing w:after="0" w:line="276" w:lineRule="auto"/>
+        <w:jc w:val="both"/>
+        <w:rPr>
+          <w:rFonts w:ascii="Book Antiqua" w:hAnsi="Book Antiqua" w:cs="Times New Roman"/>
+          <w:sz w:val="20"/>
+          <w:lang w:val="en-US"/>
+        </w:rPr>
+      </w:pPr>
+    </w:p>
+    <w:p>
+      <w:pPr>
+        <w:spacing w:after="0" w:line="276" w:lineRule="auto"/>
+        <w:jc w:val="both"/>
+        <w:rPr>
+          <w:rFonts w:ascii="Book Antiqua" w:hAnsi="Book Antiqua" w:cs="Times New Roman"/>
+          <w:sz w:val="20"/>
+          <w:lang w:val="en-US"/>
+        </w:rPr>
+      </w:pPr>
+    </w:p>
+    <w:p>
+      <w:pPr>
+        <w:spacing w:after="0" w:line="276" w:lineRule="auto"/>
+        <w:jc w:val="both"/>
+        <w:rPr>
+          <w:rFonts w:ascii="Book Antiqua" w:hAnsi="Book Antiqua" w:cs="Times New Roman"/>
+          <w:sz w:val="20"/>
+          <w:lang w:val="en-US"/>
+        </w:rPr>
+      </w:pPr>
+    </w:p>
+    <w:p>
+      <w:pPr>
+        <w:spacing w:after="0" w:line="276" w:lineRule="auto"/>
+        <w:jc w:val="both"/>
+        <w:rPr>
+          <w:rFonts w:ascii="Book Antiqua" w:hAnsi="Book Antiqua" w:cs="Times New Roman"/>
+          <w:sz w:val="20"/>
+          <w:lang w:val="en-US"/>
+        </w:rPr>
+      </w:pPr>
+    </w:p>
+    <w:p>
+      <w:pPr>
+        <w:spacing w:after="0" w:line="276" w:lineRule="auto"/>
+        <w:jc w:val="both"/>
+        <w:rPr>
+          <w:rFonts w:ascii="Book Antiqua" w:hAnsi="Book Antiqua" w:cs="Times New Roman"/>
+          <w:sz w:val="20"/>
+          <w:lang w:val="en-US"/>
+        </w:rPr>
+      </w:pPr>
+    </w:p>
+    <w:p>
+      <w:pPr>
+        <w:spacing w:after="0" w:line="276" w:lineRule="auto"/>
+        <w:jc w:val="both"/>
+        <w:rPr>
+          <w:rFonts w:ascii="Book Antiqua" w:hAnsi="Book Antiqua" w:cs="Times New Roman"/>
+          <w:sz w:val="20"/>
+          <w:lang w:val="en-US"/>
+        </w:rPr>
+      </w:pPr>
+    </w:p>
+    <w:p>
+      <w:pPr>
+        <w:spacing w:after="0" w:line="276" w:lineRule="auto"/>
+        <w:jc w:val="both"/>
+        <w:rPr>
+          <w:rFonts w:ascii="Book Antiqua" w:hAnsi="Book Antiqua" w:cs="Times New Roman"/>
+          <w:sz w:val="20"/>
+          <w:lang w:val="en-US"/>
+        </w:rPr>
+      </w:pPr>
+    </w:p>
+    <w:p>
+      <w:pPr>
+        <w:spacing w:after="0" w:line="276" w:lineRule="auto"/>
+        <w:jc w:val="both"/>
+        <w:rPr>
+          <w:rFonts w:ascii="Book Antiqua" w:hAnsi="Book Antiqua" w:cs="Times New Roman"/>
+          <w:sz w:val="20"/>
+          <w:lang w:val="en-US"/>
         </w:rPr>
       </w:pPr>
     </w:p>
@@ -21763,8 +21750,19 @@
           <w:lang w:val="en-US"/>
         </w:rPr>
         <w:lastRenderedPageBreak/>
-        <w:t>DAFTAR PUSTAKA</w:t>
-      </w:r>
+        <w:t>D</w:t>
+      </w:r>
+      <w:r>
+        <w:rPr>
+          <w:rFonts w:ascii="Book Antiqua" w:hAnsi="Book Antiqua" w:cs="Times New Roman"/>
+          <w:b/>
+          <w:sz w:val="20"/>
+          <w:lang w:val="en-US"/>
+        </w:rPr>
+        <w:t>AFTAR PUSTAKA</w:t>
+      </w:r>
+      <w:bookmarkStart w:id="0" w:name="_GoBack"/>
+      <w:bookmarkEnd w:id="0"/>
     </w:p>
     <w:p>
       <w:pPr>
@@ -21796,7 +21794,6 @@
       <w:r>
         <w:rPr>
           <w:rFonts w:ascii="Book Antiqua" w:hAnsi="Book Antiqua" w:cs="Times New Roman"/>
-          <w:b/>
           <w:sz w:val="20"/>
           <w:lang w:val="en-US"/>
         </w:rPr>
@@ -21805,7 +21802,6 @@
       <w:r>
         <w:rPr>
           <w:rFonts w:ascii="Book Antiqua" w:hAnsi="Book Antiqua" w:cs="Times New Roman"/>
-          <w:b/>
           <w:sz w:val="20"/>
           <w:lang w:val="en-US"/>
         </w:rPr>
@@ -21814,7 +21810,6 @@
       <w:r>
         <w:rPr>
           <w:rFonts w:ascii="Book Antiqua" w:hAnsi="Book Antiqua" w:cs="Times New Roman"/>
-          <w:b/>
           <w:sz w:val="20"/>
           <w:lang w:val="en-US"/>
         </w:rPr>
@@ -22103,7 +22098,7 @@
           <w:sz w:val="20"/>
           <w:szCs w:val="24"/>
         </w:rPr>
-        <w:t xml:space="preserve">Hadju, Muhammad, and Ardhini Warih Utami. “Rancang Bangun Aplikasi Peramalan Penjualan Berbasis Website Menggunakan Metode Time Series.” </w:t>
+        <w:t xml:space="preserve">Fauzy, Mohamad, Kemas Rahmat Saleh W, and Ibnu Asror. “Penerapan Metode Association Rule Menggunakan Algoritma Apriori Pada Simulasi Prediksi Hujan Wilayah Kota Bandung.” </w:t>
       </w:r>
       <w:r>
         <w:rPr>
@@ -22114,7 +22109,7 @@
           <w:sz w:val="20"/>
           <w:szCs w:val="24"/>
         </w:rPr>
-        <w:t>Jeisbi</w:t>
+        <w:t>Jurnal Ilmiah Teknologi Infomasi Terapan</w:t>
       </w:r>
       <w:r>
         <w:rPr>
@@ -22123,7 +22118,7 @@
           <w:sz w:val="20"/>
           <w:szCs w:val="24"/>
         </w:rPr>
-        <w:t xml:space="preserve"> 3, no. 4 (2022): 1–10.</w:t>
+        <w:t xml:space="preserve"> 2, no. 3 (2016).</w:t>
       </w:r>
     </w:p>
     <w:p>
@@ -22149,7 +22144,7 @@
           <w:sz w:val="20"/>
           <w:szCs w:val="24"/>
         </w:rPr>
-        <w:t xml:space="preserve">Jaya, Tri Snadhika. “Pengujian Aplikasi Dengan Metode Blackbox Testing Boundary Value Analysis (Studi Kasus: Kantor Digital Politeknik Negeri Lampung).” </w:t>
+        <w:t xml:space="preserve">Hadju, Muhammad, and Ardhini Warih Utami. “Rancang Bangun Aplikasi Peramalan Penjualan Berbasis Website Menggunakan Metode Time Series.” </w:t>
       </w:r>
       <w:r>
         <w:rPr>
@@ -22160,7 +22155,7 @@
           <w:sz w:val="20"/>
           <w:szCs w:val="24"/>
         </w:rPr>
-        <w:t>Jurnal Informatika: Jurnal Pengembangan IT (JPIT)</w:t>
+        <w:t>Jeisbi</w:t>
       </w:r>
       <w:r>
         <w:rPr>
@@ -22169,7 +22164,7 @@
           <w:sz w:val="20"/>
           <w:szCs w:val="24"/>
         </w:rPr>
-        <w:t xml:space="preserve"> 3, no. 2 (2018): 45–48.</w:t>
+        <w:t xml:space="preserve"> 3, no. 4 (2022): 1–10.</w:t>
       </w:r>
     </w:p>
     <w:p>
@@ -22195,7 +22190,7 @@
           <w:sz w:val="20"/>
           <w:szCs w:val="24"/>
         </w:rPr>
-        <w:t xml:space="preserve">K. S. Sabilla, Nella, Bambang Sujatmiko, and Anita Andriani. “Implementasi Algoritma FP Growth Untuk Menganalisa </w:t>
+        <w:t xml:space="preserve">Jaya, Tri Snadhika. “Pengujian Aplikasi Dengan Metode Blackbox </w:t>
       </w:r>
       <w:r>
         <w:rPr>
@@ -22205,25 +22200,7 @@
           <w:szCs w:val="24"/>
         </w:rPr>
         <w:lastRenderedPageBreak/>
-        <w:t>Pola Pembelian Barang ( Studi Kasus</w:t>
-      </w:r>
-      <w:r>
-        <w:rPr>
-          <w:rFonts w:ascii="Times New Roman" w:hAnsi="Times New Roman" w:cs="Times New Roman"/>
-          <w:noProof/>
-          <w:sz w:val="20"/>
-          <w:szCs w:val="24"/>
-        </w:rPr>
-        <w:t> </w:t>
-      </w:r>
-      <w:r>
-        <w:rPr>
-          <w:rFonts w:ascii="Book Antiqua" w:hAnsi="Book Antiqua" w:cs="Times New Roman"/>
-          <w:noProof/>
-          <w:sz w:val="20"/>
-          <w:szCs w:val="24"/>
-        </w:rPr>
-        <w:t xml:space="preserve">: Koperasi ) Bambang Sujatmiko Anita Andriani.” </w:t>
+        <w:t xml:space="preserve">Testing Boundary Value Analysis (Studi Kasus: Kantor Digital Politeknik Negeri Lampung).” </w:t>
       </w:r>
       <w:r>
         <w:rPr>
@@ -22234,7 +22211,7 @@
           <w:sz w:val="20"/>
           <w:szCs w:val="24"/>
         </w:rPr>
-        <w:t>Inovate</w:t>
+        <w:t>Jurnal Informatika: Jurnal Pengembangan IT (JPIT)</w:t>
       </w:r>
       <w:r>
         <w:rPr>
@@ -22243,7 +22220,7 @@
           <w:sz w:val="20"/>
           <w:szCs w:val="24"/>
         </w:rPr>
-        <w:t xml:space="preserve"> 6 (2022).</w:t>
+        <w:t xml:space="preserve"> 3, no. 2 (2018): 45–48.</w:t>
       </w:r>
     </w:p>
     <w:p>
@@ -22269,7 +22246,25 @@
           <w:sz w:val="20"/>
           <w:szCs w:val="24"/>
         </w:rPr>
-        <w:t xml:space="preserve">Kusnanjaya, Ady. “Rancang Bangun Sistem Informasi Data Guru Menggunakan Metode Rapid Application Development.” </w:t>
+        <w:t>K. S. Sabilla, Nella, Bambang Sujatmiko, and Anita Andriani. “Implementasi Algoritma FP Growth Untuk Menganalisa Pola Pembelian Barang ( Studi Kasus</w:t>
+      </w:r>
+      <w:r>
+        <w:rPr>
+          <w:rFonts w:ascii="Times New Roman" w:hAnsi="Times New Roman" w:cs="Times New Roman"/>
+          <w:noProof/>
+          <w:sz w:val="20"/>
+          <w:szCs w:val="24"/>
+        </w:rPr>
+        <w:t> </w:t>
+      </w:r>
+      <w:r>
+        <w:rPr>
+          <w:rFonts w:ascii="Book Antiqua" w:hAnsi="Book Antiqua" w:cs="Times New Roman"/>
+          <w:noProof/>
+          <w:sz w:val="20"/>
+          <w:szCs w:val="24"/>
+        </w:rPr>
+        <w:t xml:space="preserve">: Koperasi ) Bambang Sujatmiko Anita Andriani.” </w:t>
       </w:r>
       <w:r>
         <w:rPr>
@@ -22280,7 +22275,7 @@
           <w:sz w:val="20"/>
           <w:szCs w:val="24"/>
         </w:rPr>
-        <w:t>PILAR Nusa Mandiri</w:t>
+        <w:t>Inovate</w:t>
       </w:r>
       <w:r>
         <w:rPr>
@@ -22289,7 +22284,7 @@
           <w:sz w:val="20"/>
           <w:szCs w:val="24"/>
         </w:rPr>
-        <w:t xml:space="preserve"> IX, no. 2 (2013): 147–152.</w:t>
+        <w:t xml:space="preserve"> 6 (2022).</w:t>
       </w:r>
     </w:p>
     <w:p>
@@ -22315,7 +22310,7 @@
           <w:sz w:val="20"/>
           <w:szCs w:val="24"/>
         </w:rPr>
-        <w:t xml:space="preserve">Oktaviani, Anggi, Golda TM Napitupul, Dahlia Sarkawi, and Ita Yulianti. “Penerapan Data Mining Terhadap Penjualan Pipa Pada Cv. Gaskindo Sentosa Menggunakan Metode Algoritma Apriori.” </w:t>
+        <w:t xml:space="preserve">Kusnanjaya, Ady. “Rancang Bangun Sistem Informasi Data Guru Menggunakan Metode Rapid Application Development.” </w:t>
       </w:r>
       <w:r>
         <w:rPr>
@@ -22326,7 +22321,7 @@
           <w:sz w:val="20"/>
           <w:szCs w:val="24"/>
         </w:rPr>
-        <w:t>Jurnal Riset Informatika</w:t>
+        <w:t>PILAR Nusa Mandiri</w:t>
       </w:r>
       <w:r>
         <w:rPr>
@@ -22335,7 +22330,7 @@
           <w:sz w:val="20"/>
           <w:szCs w:val="24"/>
         </w:rPr>
-        <w:t xml:space="preserve"> 1, no. 4 (2019): 167–172.</w:t>
+        <w:t xml:space="preserve"> IX, no. 2 (2013): 147–152.</w:t>
       </w:r>
     </w:p>
     <w:p>
@@ -22361,7 +22356,7 @@
           <w:sz w:val="20"/>
           <w:szCs w:val="24"/>
         </w:rPr>
-        <w:t xml:space="preserve">Pranata, Boby Septia, and Dito Putro Utomo. “Penerapan Data Mining Algoritma FP-Growth Untuk Persediaan Sparepart Pada Bengkel Motor (Study Kasus Bengkel Sinar Service).” </w:t>
+        <w:t xml:space="preserve">Oktaviani, Anggi, Golda TM Napitupul, Dahlia Sarkawi, and Ita Yulianti. “Penerapan Data Mining Terhadap Penjualan Pipa Pada Cv. Gaskindo Sentosa Menggunakan Metode Algoritma Apriori.” </w:t>
       </w:r>
       <w:r>
         <w:rPr>
@@ -22372,7 +22367,7 @@
           <w:sz w:val="20"/>
           <w:szCs w:val="24"/>
         </w:rPr>
-        <w:t>Bulletin of Information Technology (BIT)</w:t>
+        <w:t>Jurnal Riset Informatika</w:t>
       </w:r>
       <w:r>
         <w:rPr>
@@ -22381,7 +22376,7 @@
           <w:sz w:val="20"/>
           <w:szCs w:val="24"/>
         </w:rPr>
-        <w:t xml:space="preserve"> 1, no. 2 (2020): 83–91.</w:t>
+        <w:t xml:space="preserve"> 1, no. 4 (2019): 167–172.</w:t>
       </w:r>
     </w:p>
     <w:p>
@@ -22394,9 +22389,10 @@
         <w:ind w:left="480" w:hanging="480"/>
         <w:jc w:val="both"/>
         <w:rPr>
-          <w:rFonts w:ascii="Book Antiqua" w:hAnsi="Book Antiqua"/>
+          <w:rFonts w:ascii="Book Antiqua" w:hAnsi="Book Antiqua" w:cs="Times New Roman"/>
           <w:noProof/>
           <w:sz w:val="20"/>
+          <w:szCs w:val="24"/>
         </w:rPr>
       </w:pPr>
       <w:r>
@@ -22406,7 +22402,7 @@
           <w:sz w:val="20"/>
           <w:szCs w:val="24"/>
         </w:rPr>
-        <w:t xml:space="preserve">S. A. F., Muhammad, and Deddy Prehanto. “Implementasi Algoritma Apriori Pada Transaksi Penjualan Dan Pembelian Di Toko Bangunan Berbasis Website.” </w:t>
+        <w:t xml:space="preserve">Pranata, Boby Septia, and Dito Putro Utomo. “Penerapan Data Mining Algoritma FP-Growth Untuk Persediaan Sparepart Pada Bengkel Motor (Study Kasus Bengkel Sinar Service).” </w:t>
       </w:r>
       <w:r>
         <w:rPr>
@@ -22417,6 +22413,51 @@
           <w:sz w:val="20"/>
           <w:szCs w:val="24"/>
         </w:rPr>
+        <w:t>Bulletin of Information Technology (BIT)</w:t>
+      </w:r>
+      <w:r>
+        <w:rPr>
+          <w:rFonts w:ascii="Book Antiqua" w:hAnsi="Book Antiqua" w:cs="Times New Roman"/>
+          <w:noProof/>
+          <w:sz w:val="20"/>
+          <w:szCs w:val="24"/>
+        </w:rPr>
+        <w:t xml:space="preserve"> 1, no. 2 (2020): 83–91.</w:t>
+      </w:r>
+    </w:p>
+    <w:p>
+      <w:pPr>
+        <w:widowControl w:val="0"/>
+        <w:autoSpaceDE w:val="0"/>
+        <w:autoSpaceDN w:val="0"/>
+        <w:adjustRightInd w:val="0"/>
+        <w:spacing w:after="0" w:line="240" w:lineRule="auto"/>
+        <w:ind w:left="480" w:hanging="480"/>
+        <w:jc w:val="both"/>
+        <w:rPr>
+          <w:rFonts w:ascii="Book Antiqua" w:hAnsi="Book Antiqua"/>
+          <w:noProof/>
+          <w:sz w:val="20"/>
+        </w:rPr>
+      </w:pPr>
+      <w:r>
+        <w:rPr>
+          <w:rFonts w:ascii="Book Antiqua" w:hAnsi="Book Antiqua" w:cs="Times New Roman"/>
+          <w:noProof/>
+          <w:sz w:val="20"/>
+          <w:szCs w:val="24"/>
+        </w:rPr>
+        <w:t xml:space="preserve">S. A. F., Muhammad, and Deddy Prehanto. “Implementasi Algoritma Apriori Pada Transaksi Penjualan Dan Pembelian Di Toko Bangunan Berbasis Website.” </w:t>
+      </w:r>
+      <w:r>
+        <w:rPr>
+          <w:rFonts w:ascii="Book Antiqua" w:hAnsi="Book Antiqua" w:cs="Times New Roman"/>
+          <w:i/>
+          <w:iCs/>
+          <w:noProof/>
+          <w:sz w:val="20"/>
+          <w:szCs w:val="24"/>
+        </w:rPr>
         <w:t>JEISBI: (Journal of Emerging Information Systems and Business Intelligence)</w:t>
       </w:r>
       <w:r>
@@ -22432,7 +22473,6 @@
     <w:p>
       <w:pPr>
         <w:spacing w:after="0" w:line="276" w:lineRule="auto"/>
-        <w:jc w:val="both"/>
         <w:rPr>
           <w:rFonts w:ascii="Book Antiqua" w:hAnsi="Book Antiqua" w:cs="Times New Roman"/>
           <w:b/>
@@ -22443,20 +22483,10 @@
       <w:r>
         <w:rPr>
           <w:rFonts w:ascii="Book Antiqua" w:hAnsi="Book Antiqua" w:cs="Times New Roman"/>
-          <w:b/>
           <w:sz w:val="20"/>
           <w:lang w:val="en-US"/>
         </w:rPr>
         <w:fldChar w:fldCharType="end"/>
-      </w:r>
-      <w:r>
-        <w:rPr>
-          <w:rFonts w:ascii="Book Antiqua" w:hAnsi="Book Antiqua" w:cs="Times New Roman"/>
-          <w:b/>
-          <w:sz w:val="20"/>
-          <w:lang w:val="en-US"/>
-        </w:rPr>
-        <w:t xml:space="preserve"> </w:t>
       </w:r>
     </w:p>
     <w:sectPr>
@@ -22530,7 +22560,7 @@
           <w:rPr>
             <w:noProof/>
           </w:rPr>
-          <w:t>ii</w:t>
+          <w:t>i</w:t>
         </w:r>
         <w:r>
           <w:rPr>
@@ -22605,7 +22635,7 @@
             <w:noProof/>
             <w:sz w:val="20"/>
           </w:rPr>
-          <w:t>24</w:t>
+          <w:t>10</w:t>
         </w:r>
         <w:r>
           <w:rPr>
@@ -25036,7 +25066,6 @@
   <w:style w:type="character" w:default="1" w:styleId="DefaultParagraphFont">
     <w:name w:val="Default Paragraph Font"/>
     <w:uiPriority w:val="1"/>
-    <w:semiHidden/>
     <w:unhideWhenUsed/>
   </w:style>
   <w:style w:type="table" w:default="1" w:styleId="TableNormal">
@@ -25243,557 +25272,6 @@
     </w:rPr>
   </w:style>
 </w:styles>
-</file>
-
-<file path=word/glossary/document.xml><?xml version="1.0" encoding="utf-8"?>
-<w:glossaryDocument xmlns:wpc="http://schemas.microsoft.com/office/word/2010/wordprocessingCanvas" xmlns:cx="http://schemas.microsoft.com/office/drawing/2014/chartex" xmlns:mc="http://schemas.openxmlformats.org/markup-compatibility/2006" xmlns:o="urn:schemas-microsoft-com:office:office" xmlns:r="http://schemas.openxmlformats.org/officeDocument/2006/relationships" xmlns:m="http://schemas.openxmlformats.org/officeDocument/2006/math" xmlns:v="urn:schemas-microsoft-com:vml" xmlns:wp14="http://schemas.microsoft.com/office/word/2010/wordprocessingDrawing" xmlns:wp="http://schemas.openxmlformats.org/drawingml/2006/wordprocessingDrawing" xmlns:w10="urn:schemas-microsoft-com:office:word" xmlns:w="http://schemas.openxmlformats.org/wordprocessingml/2006/main" xmlns:w14="http://schemas.microsoft.com/office/word/2010/wordml" xmlns:w15="http://schemas.microsoft.com/office/word/2012/wordml" xmlns:w16se="http://schemas.microsoft.com/office/word/2015/wordml/symex" xmlns:wpg="http://schemas.microsoft.com/office/word/2010/wordprocessingGroup" xmlns:wpi="http://schemas.microsoft.com/office/word/2010/wordprocessingInk" xmlns:wne="http://schemas.microsoft.com/office/word/2006/wordml" xmlns:wps="http://schemas.microsoft.com/office/word/2010/wordprocessingShape" mc:Ignorable="w14 w15 w16se wp14"/>
-</file>
-
-<file path=word/glossary/fontTable.xml><?xml version="1.0" encoding="utf-8"?>
-<w:fonts xmlns:mc="http://schemas.openxmlformats.org/markup-compatibility/2006" xmlns:r="http://schemas.openxmlformats.org/officeDocument/2006/relationships" xmlns:w="http://schemas.openxmlformats.org/wordprocessingml/2006/main" xmlns:w14="http://schemas.microsoft.com/office/word/2010/wordml" xmlns:w15="http://schemas.microsoft.com/office/word/2012/wordml" xmlns:w16se="http://schemas.microsoft.com/office/word/2015/wordml/symex" mc:Ignorable="w14 w15 w16se">
-  <w:font w:name="Times New Roman">
-    <w:panose1 w:val="02020603050405020304"/>
-    <w:charset w:val="00"/>
-    <w:family w:val="roman"/>
-    <w:pitch w:val="variable"/>
-    <w:sig w:usb0="E0002AFF" w:usb1="C0007843" w:usb2="00000009" w:usb3="00000000" w:csb0="000001FF" w:csb1="00000000"/>
-  </w:font>
-  <w:font w:name="Courier New">
-    <w:panose1 w:val="02070309020205020404"/>
-    <w:charset w:val="00"/>
-    <w:family w:val="modern"/>
-    <w:pitch w:val="fixed"/>
-    <w:sig w:usb0="E0002AFF" w:usb1="C0007843" w:usb2="00000009" w:usb3="00000000" w:csb0="000001FF" w:csb1="00000000"/>
-  </w:font>
-  <w:font w:name="Wingdings">
-    <w:panose1 w:val="05000000000000000000"/>
-    <w:charset w:val="02"/>
-    <w:family w:val="auto"/>
-    <w:pitch w:val="variable"/>
-    <w:sig w:usb0="00000000" w:usb1="10000000" w:usb2="00000000" w:usb3="00000000" w:csb0="80000000" w:csb1="00000000"/>
-  </w:font>
-  <w:font w:name="Symbol">
-    <w:panose1 w:val="05050102010706020507"/>
-    <w:charset w:val="02"/>
-    <w:family w:val="roman"/>
-    <w:pitch w:val="variable"/>
-    <w:sig w:usb0="00000000" w:usb1="10000000" w:usb2="00000000" w:usb3="00000000" w:csb0="80000000" w:csb1="00000000"/>
-  </w:font>
-  <w:font w:name="Calibri">
-    <w:panose1 w:val="020F0502020204030204"/>
-    <w:charset w:val="00"/>
-    <w:family w:val="swiss"/>
-    <w:pitch w:val="variable"/>
-    <w:sig w:usb0="E00002FF" w:usb1="4000ACFF" w:usb2="00000001" w:usb3="00000000" w:csb0="0000019F" w:csb1="00000000"/>
-  </w:font>
-  <w:font w:name="Segoe UI">
-    <w:panose1 w:val="020B0502040204020203"/>
-    <w:charset w:val="00"/>
-    <w:family w:val="swiss"/>
-    <w:pitch w:val="variable"/>
-    <w:sig w:usb0="E4002EFF" w:usb1="C000E47F" w:usb2="00000009" w:usb3="00000000" w:csb0="000001FF" w:csb1="00000000"/>
-  </w:font>
-  <w:font w:name="Book Antiqua">
-    <w:panose1 w:val="02040602050305030304"/>
-    <w:charset w:val="00"/>
-    <w:family w:val="roman"/>
-    <w:pitch w:val="variable"/>
-    <w:sig w:usb0="00000287" w:usb1="00000000" w:usb2="00000000" w:usb3="00000000" w:csb0="0000009F" w:csb1="00000000"/>
-  </w:font>
-  <w:font w:name="Cambria Math">
-    <w:panose1 w:val="02040503050406030204"/>
-    <w:charset w:val="00"/>
-    <w:family w:val="roman"/>
-    <w:pitch w:val="variable"/>
-    <w:sig w:usb0="E00002FF" w:usb1="420024FF" w:usb2="00000000" w:usb3="00000000" w:csb0="0000019F" w:csb1="00000000"/>
-  </w:font>
-  <w:font w:name="Calibri Light">
-    <w:panose1 w:val="020F0302020204030204"/>
-    <w:charset w:val="00"/>
-    <w:family w:val="swiss"/>
-    <w:pitch w:val="variable"/>
-    <w:sig w:usb0="A00002EF" w:usb1="4000207B" w:usb2="00000000" w:usb3="00000000" w:csb0="0000009F" w:csb1="00000000"/>
-  </w:font>
-</w:fonts>
-</file>
-
-<file path=word/glossary/settings.xml><?xml version="1.0" encoding="utf-8"?>
-<w:settings xmlns:mc="http://schemas.openxmlformats.org/markup-compatibility/2006" xmlns:o="urn:schemas-microsoft-com:office:office" xmlns:r="http://schemas.openxmlformats.org/officeDocument/2006/relationships" xmlns:m="http://schemas.openxmlformats.org/officeDocument/2006/math" xmlns:v="urn:schemas-microsoft-com:vml" xmlns:w10="urn:schemas-microsoft-com:office:word" xmlns:w="http://schemas.openxmlformats.org/wordprocessingml/2006/main" xmlns:w14="http://schemas.microsoft.com/office/word/2010/wordml" xmlns:w15="http://schemas.microsoft.com/office/word/2012/wordml" xmlns:w16se="http://schemas.microsoft.com/office/word/2015/wordml/symex" xmlns:sl="http://schemas.openxmlformats.org/schemaLibrary/2006/main" mc:Ignorable="w14 w15 w16se">
-  <w:view w:val="normal"/>
-  <w:defaultTabStop w:val="720"/>
-  <w:characterSpacingControl w:val="doNotCompress"/>
-  <w:compat>
-    <w:useFELayout/>
-    <w:compatSetting w:name="compatibilityMode" w:uri="http://schemas.microsoft.com/office/word" w:val="15"/>
-    <w:compatSetting w:name="overrideTableStyleFontSizeAndJustification" w:uri="http://schemas.microsoft.com/office/word" w:val="1"/>
-    <w:compatSetting w:name="enableOpenTypeFeatures" w:uri="http://schemas.microsoft.com/office/word" w:val="1"/>
-    <w:compatSetting w:name="doNotFlipMirrorIndents" w:uri="http://schemas.microsoft.com/office/word" w:val="1"/>
-    <w:compatSetting w:name="differentiateMultirowTableHeaders" w:uri="http://schemas.microsoft.com/office/word" w:val="1"/>
-  </w:compat>
-  <w:rsids>
-    <w:rsidRoot w:val="00457957"/>
-    <w:rsid w:val="00457957"/>
-  </w:rsids>
-  <m:mathPr>
-    <m:mathFont m:val="Cambria Math"/>
-    <m:brkBin m:val="before"/>
-    <m:brkBinSub m:val="--"/>
-    <m:smallFrac m:val="0"/>
-    <m:dispDef/>
-    <m:lMargin m:val="0"/>
-    <m:rMargin m:val="0"/>
-    <m:defJc m:val="centerGroup"/>
-    <m:wrapIndent m:val="1440"/>
-    <m:intLim m:val="subSup"/>
-    <m:naryLim m:val="undOvr"/>
-  </m:mathPr>
-  <w:themeFontLang w:val="en-US"/>
-  <w:clrSchemeMapping w:bg1="light1" w:t1="dark1" w:bg2="light2" w:t2="dark2" w:accent1="accent1" w:accent2="accent2" w:accent3="accent3" w:accent4="accent4" w:accent5="accent5" w:accent6="accent6" w:hyperlink="hyperlink" w:followedHyperlink="followedHyperlink"/>
-  <w:decimalSymbol w:val="."/>
-  <w:listSeparator w:val=","/>
-  <w15:chartTrackingRefBased/>
-</w:settings>
-</file>
-
-<file path=word/glossary/styles.xml><?xml version="1.0" encoding="utf-8"?>
-<w:styles xmlns:mc="http://schemas.openxmlformats.org/markup-compatibility/2006" xmlns:r="http://schemas.openxmlformats.org/officeDocument/2006/relationships" xmlns:w="http://schemas.openxmlformats.org/wordprocessingml/2006/main" xmlns:w14="http://schemas.microsoft.com/office/word/2010/wordml" xmlns:w15="http://schemas.microsoft.com/office/word/2012/wordml" xmlns:w16se="http://schemas.microsoft.com/office/word/2015/wordml/symex" mc:Ignorable="w14 w15 w16se">
-  <w:docDefaults>
-    <w:rPrDefault>
-      <w:rPr>
-        <w:rFonts w:asciiTheme="minorHAnsi" w:eastAsiaTheme="minorEastAsia" w:hAnsiTheme="minorHAnsi" w:cstheme="minorBidi"/>
-        <w:sz w:val="22"/>
-        <w:szCs w:val="22"/>
-        <w:lang w:val="en-US" w:eastAsia="en-US" w:bidi="ar-SA"/>
-      </w:rPr>
-    </w:rPrDefault>
-    <w:pPrDefault>
-      <w:pPr>
-        <w:spacing w:after="160" w:line="259" w:lineRule="auto"/>
-      </w:pPr>
-    </w:pPrDefault>
-  </w:docDefaults>
-  <w:latentStyles w:defLockedState="0" w:defUIPriority="99" w:defSemiHidden="0" w:defUnhideWhenUsed="0" w:defQFormat="0" w:count="371">
-    <w:lsdException w:name="Normal" w:uiPriority="0" w:qFormat="1"/>
-    <w:lsdException w:name="heading 1" w:uiPriority="9" w:qFormat="1"/>
-    <w:lsdException w:name="heading 2" w:semiHidden="1" w:uiPriority="9" w:unhideWhenUsed="1" w:qFormat="1"/>
-    <w:lsdException w:name="heading 3" w:semiHidden="1" w:uiPriority="9" w:unhideWhenUsed="1" w:qFormat="1"/>
-    <w:lsdException w:name="heading 4" w:semiHidden="1" w:uiPriority="9" w:unhideWhenUsed="1" w:qFormat="1"/>
-    <w:lsdException w:name="heading 5" w:semiHidden="1" w:uiPriority="9" w:unhideWhenUsed="1" w:qFormat="1"/>
-    <w:lsdException w:name="heading 6" w:semiHidden="1" w:uiPriority="9" w:unhideWhenUsed="1" w:qFormat="1"/>
-    <w:lsdException w:name="heading 7" w:semiHidden="1" w:uiPriority="9" w:unhideWhenUsed="1" w:qFormat="1"/>
-    <w:lsdException w:name="heading 8" w:semiHidden="1" w:uiPriority="9" w:unhideWhenUsed="1" w:qFormat="1"/>
-    <w:lsdException w:name="heading 9" w:semiHidden="1" w:uiPriority="9" w:unhideWhenUsed="1" w:qFormat="1"/>
-    <w:lsdException w:name="index 1" w:semiHidden="1" w:unhideWhenUsed="1"/>
-    <w:lsdException w:name="index 2" w:semiHidden="1" w:unhideWhenUsed="1"/>
-    <w:lsdException w:name="index 3" w:semiHidden="1" w:unhideWhenUsed="1"/>
-    <w:lsdException w:name="index 4" w:semiHidden="1" w:unhideWhenUsed="1"/>
-    <w:lsdException w:name="index 5" w:semiHidden="1" w:unhideWhenUsed="1"/>
-    <w:lsdException w:name="index 6" w:semiHidden="1" w:unhideWhenUsed="1"/>
-    <w:lsdException w:name="index 7" w:semiHidden="1" w:unhideWhenUsed="1"/>
-    <w:lsdException w:name="index 8" w:semiHidden="1" w:unhideWhenUsed="1"/>
-    <w:lsdException w:name="index 9" w:semiHidden="1" w:unhideWhenUsed="1"/>
-    <w:lsdException w:name="toc 1" w:semiHidden="1" w:uiPriority="39" w:unhideWhenUsed="1"/>
-    <w:lsdException w:name="toc 2" w:semiHidden="1" w:uiPriority="39" w:unhideWhenUsed="1"/>
-    <w:lsdException w:name="toc 3" w:semiHidden="1" w:uiPriority="39" w:unhideWhenUsed="1"/>
-    <w:lsdException w:name="toc 4" w:semiHidden="1" w:uiPriority="39" w:unhideWhenUsed="1"/>
-    <w:lsdException w:name="toc 5" w:semiHidden="1" w:uiPriority="39" w:unhideWhenUsed="1"/>
-    <w:lsdException w:name="toc 6" w:semiHidden="1" w:uiPriority="39" w:unhideWhenUsed="1"/>
-    <w:lsdException w:name="toc 7" w:semiHidden="1" w:uiPriority="39" w:unhideWhenUsed="1"/>
-    <w:lsdException w:name="toc 8" w:semiHidden="1" w:uiPriority="39" w:unhideWhenUsed="1"/>
-    <w:lsdException w:name="toc 9" w:semiHidden="1" w:uiPriority="39" w:unhideWhenUsed="1"/>
-    <w:lsdException w:name="Normal Indent" w:semiHidden="1" w:unhideWhenUsed="1"/>
-    <w:lsdException w:name="footnote text" w:semiHidden="1" w:unhideWhenUsed="1"/>
-    <w:lsdException w:name="annotation text" w:semiHidden="1" w:unhideWhenUsed="1"/>
-    <w:lsdException w:name="header" w:semiHidden="1" w:unhideWhenUsed="1"/>
-    <w:lsdException w:name="footer" w:semiHidden="1" w:unhideWhenUsed="1"/>
-    <w:lsdException w:name="index heading" w:semiHidden="1" w:unhideWhenUsed="1"/>
-    <w:lsdException w:name="caption" w:semiHidden="1" w:uiPriority="35" w:unhideWhenUsed="1" w:qFormat="1"/>
-    <w:lsdException w:name="table of figures" w:semiHidden="1" w:unhideWhenUsed="1"/>
-    <w:lsdException w:name="envelope address" w:semiHidden="1" w:unhideWhenUsed="1"/>
-    <w:lsdException w:name="envelope return" w:semiHidden="1" w:unhideWhenUsed="1"/>
-    <w:lsdException w:name="footnote reference" w:semiHidden="1" w:unhideWhenUsed="1"/>
-    <w:lsdException w:name="annotation reference" w:semiHidden="1" w:unhideWhenUsed="1"/>
-    <w:lsdException w:name="line number" w:semiHidden="1" w:unhideWhenUsed="1"/>
-    <w:lsdException w:name="page number" w:semiHidden="1" w:unhideWhenUsed="1"/>
-    <w:lsdException w:name="endnote reference" w:semiHidden="1" w:unhideWhenUsed="1"/>
-    <w:lsdException w:name="endnote text" w:semiHidden="1" w:unhideWhenUsed="1"/>
-    <w:lsdException w:name="table of authorities" w:semiHidden="1" w:unhideWhenUsed="1"/>
-    <w:lsdException w:name="macro" w:semiHidden="1" w:unhideWhenUsed="1"/>
-    <w:lsdException w:name="toa heading" w:semiHidden="1" w:unhideWhenUsed="1"/>
-    <w:lsdException w:name="List" w:semiHidden="1" w:unhideWhenUsed="1"/>
-    <w:lsdException w:name="List Bullet" w:semiHidden="1" w:unhideWhenUsed="1"/>
-    <w:lsdException w:name="List Number" w:semiHidden="1" w:unhideWhenUsed="1"/>
-    <w:lsdException w:name="List 2" w:semiHidden="1" w:unhideWhenUsed="1"/>
-    <w:lsdException w:name="List 3" w:semiHidden="1" w:unhideWhenUsed="1"/>
-    <w:lsdException w:name="List 4" w:semiHidden="1" w:unhideWhenUsed="1"/>
-    <w:lsdException w:name="List 5" w:semiHidden="1" w:unhideWhenUsed="1"/>
-    <w:lsdException w:name="List Bullet 2" w:semiHidden="1" w:unhideWhenUsed="1"/>
-    <w:lsdException w:name="List Bullet 3" w:semiHidden="1" w:unhideWhenUsed="1"/>
-    <w:lsdException w:name="List Bullet 4" w:semiHidden="1" w:unhideWhenUsed="1"/>
-    <w:lsdException w:name="List Bullet 5" w:semiHidden="1" w:unhideWhenUsed="1"/>
-    <w:lsdException w:name="List Number 2" w:semiHidden="1" w:unhideWhenUsed="1"/>
-    <w:lsdException w:name="List Number 3" w:semiHidden="1" w:unhideWhenUsed="1"/>
-    <w:lsdException w:name="List Number 4" w:semiHidden="1" w:unhideWhenUsed="1"/>
-    <w:lsdException w:name="List Number 5" w:semiHidden="1" w:unhideWhenUsed="1"/>
-    <w:lsdException w:name="Title" w:uiPriority="10" w:qFormat="1"/>
-    <w:lsdException w:name="Closing" w:semiHidden="1" w:unhideWhenUsed="1"/>
-    <w:lsdException w:name="Signature" w:semiHidden="1" w:unhideWhenUsed="1"/>
-    <w:lsdException w:name="Default Paragraph Font" w:semiHidden="1" w:uiPriority="1" w:unhideWhenUsed="1"/>
-    <w:lsdException w:name="Body Text" w:semiHidden="1" w:unhideWhenUsed="1"/>
-    <w:lsdException w:name="Body Text Indent" w:semiHidden="1" w:unhideWhenUsed="1"/>
-    <w:lsdException w:name="List Continue" w:semiHidden="1" w:unhideWhenUsed="1"/>
-    <w:lsdException w:name="List Continue 2" w:semiHidden="1" w:unhideWhenUsed="1"/>
-    <w:lsdException w:name="List Continue 3" w:semiHidden="1" w:unhideWhenUsed="1"/>
-    <w:lsdException w:name="List Continue 4" w:semiHidden="1" w:unhideWhenUsed="1"/>
-    <w:lsdException w:name="List Continue 5" w:semiHidden="1" w:unhideWhenUsed="1"/>
-    <w:lsdException w:name="Message Header" w:semiHidden="1" w:unhideWhenUsed="1"/>
-    <w:lsdException w:name="Subtitle" w:uiPriority="11" w:qFormat="1"/>
-    <w:lsdException w:name="Salutation" w:semiHidden="1" w:unhideWhenUsed="1"/>
-    <w:lsdException w:name="Date" w:semiHidden="1" w:unhideWhenUsed="1"/>
-    <w:lsdException w:name="Body Text First Indent" w:semiHidden="1" w:unhideWhenUsed="1"/>
-    <w:lsdException w:name="Body Text First Indent 2" w:semiHidden="1" w:unhideWhenUsed="1"/>
-    <w:lsdException w:name="Note Heading" w:semiHidden="1" w:unhideWhenUsed="1"/>
-    <w:lsdException w:name="Body Text 2" w:semiHidden="1" w:unhideWhenUsed="1"/>
-    <w:lsdException w:name="Body Text 3" w:semiHidden="1" w:unhideWhenUsed="1"/>
-    <w:lsdException w:name="Body Text Indent 2" w:semiHidden="1" w:unhideWhenUsed="1"/>
-    <w:lsdException w:name="Body Text Indent 3" w:semiHidden="1" w:unhideWhenUsed="1"/>
-    <w:lsdException w:name="Block Text" w:semiHidden="1" w:unhideWhenUsed="1"/>
-    <w:lsdException w:name="Hyperlink" w:semiHidden="1" w:unhideWhenUsed="1"/>
-    <w:lsdException w:name="FollowedHyperlink" w:semiHidden="1" w:unhideWhenUsed="1"/>
-    <w:lsdException w:name="Strong" w:uiPriority="22" w:qFormat="1"/>
-    <w:lsdException w:name="Emphasis" w:uiPriority="20" w:qFormat="1"/>
-    <w:lsdException w:name="Document Map" w:semiHidden="1" w:unhideWhenUsed="1"/>
-    <w:lsdException w:name="Plain Text" w:semiHidden="1" w:unhideWhenUsed="1"/>
-    <w:lsdException w:name="E-mail Signature" w:semiHidden="1" w:unhideWhenUsed="1"/>
-    <w:lsdException w:name="HTML Top of Form" w:semiHidden="1" w:unhideWhenUsed="1"/>
-    <w:lsdException w:name="HTML Bottom of Form" w:semiHidden="1" w:unhideWhenUsed="1"/>
-    <w:lsdException w:name="Normal (Web)" w:semiHidden="1" w:unhideWhenUsed="1"/>
-    <w:lsdException w:name="HTML Acronym" w:semiHidden="1" w:unhideWhenUsed="1"/>
-    <w:lsdException w:name="HTML Address" w:semiHidden="1" w:unhideWhenUsed="1"/>
-    <w:lsdException w:name="HTML Cite" w:semiHidden="1" w:unhideWhenUsed="1"/>
-    <w:lsdException w:name="HTML Code" w:semiHidden="1" w:unhideWhenUsed="1"/>
-    <w:lsdException w:name="HTML Definition" w:semiHidden="1" w:unhideWhenUsed="1"/>
-    <w:lsdException w:name="HTML Keyboard" w:semiHidden="1" w:unhideWhenUsed="1"/>
-    <w:lsdException w:name="HTML Preformatted" w:semiHidden="1" w:unhideWhenUsed="1"/>
-    <w:lsdException w:name="HTML Sample" w:semiHidden="1" w:unhideWhenUsed="1"/>
-    <w:lsdException w:name="HTML Typewriter" w:semiHidden="1" w:unhideWhenUsed="1"/>
-    <w:lsdException w:name="HTML Variable" w:semiHidden="1" w:unhideWhenUsed="1"/>
-    <w:lsdException w:name="Normal Table" w:semiHidden="1" w:unhideWhenUsed="1"/>
-    <w:lsdException w:name="annotation subject" w:semiHidden="1" w:unhideWhenUsed="1"/>
-    <w:lsdException w:name="No List" w:semiHidden="1" w:unhideWhenUsed="1"/>
-    <w:lsdException w:name="Outline List 1" w:semiHidden="1" w:unhideWhenUsed="1"/>
-    <w:lsdException w:name="Outline List 2" w:semiHidden="1" w:unhideWhenUsed="1"/>
-    <w:lsdException w:name="Outline List 3" w:semiHidden="1" w:unhideWhenUsed="1"/>
-    <w:lsdException w:name="Table Simple 1" w:semiHidden="1" w:unhideWhenUsed="1"/>
-    <w:lsdException w:name="Table Simple 2" w:semiHidden="1" w:unhideWhenUsed="1"/>
-    <w:lsdException w:name="Table Simple 3" w:semiHidden="1" w:unhideWhenUsed="1"/>
-    <w:lsdException w:name="Table Classic 1" w:semiHidden="1" w:unhideWhenUsed="1"/>
-    <w:lsdException w:name="Table Classic 2" w:semiHidden="1" w:unhideWhenUsed="1"/>
-    <w:lsdException w:name="Table Classic 3" w:semiHidden="1" w:unhideWhenUsed="1"/>
-    <w:lsdException w:name="Table Classic 4" w:semiHidden="1" w:unhideWhenUsed="1"/>
-    <w:lsdException w:name="Table Colorful 1" w:semiHidden="1" w:unhideWhenUsed="1"/>
-    <w:lsdException w:name="Table Colorful 2" w:semiHidden="1" w:unhideWhenUsed="1"/>
-    <w:lsdException w:name="Table Colorful 3" w:semiHidden="1" w:unhideWhenUsed="1"/>
-    <w:lsdException w:name="Table Columns 1" w:semiHidden="1" w:unhideWhenUsed="1"/>
-    <w:lsdException w:name="Table Columns 2" w:semiHidden="1" w:unhideWhenUsed="1"/>
-    <w:lsdException w:name="Table Columns 3" w:semiHidden="1" w:unhideWhenUsed="1"/>
-    <w:lsdException w:name="Table Columns 4" w:semiHidden="1" w:unhideWhenUsed="1"/>
-    <w:lsdException w:name="Table Columns 5" w:semiHidden="1" w:unhideWhenUsed="1"/>
-    <w:lsdException w:name="Table Grid 1" w:semiHidden="1" w:unhideWhenUsed="1"/>
-    <w:lsdException w:name="Table Grid 2" w:semiHidden="1" w:unhideWhenUsed="1"/>
-    <w:lsdException w:name="Table Grid 3" w:semiHidden="1" w:unhideWhenUsed="1"/>
-    <w:lsdException w:name="Table Grid 4" w:semiHidden="1" w:unhideWhenUsed="1"/>
-    <w:lsdException w:name="Table Grid 5" w:semiHidden="1" w:unhideWhenUsed="1"/>
-    <w:lsdException w:name="Table Grid 6" w:semiHidden="1" w:unhideWhenUsed="1"/>
-    <w:lsdException w:name="Table Grid 7" w:semiHidden="1" w:unhideWhenUsed="1"/>
-    <w:lsdException w:name="Table Grid 8" w:semiHidden="1" w:unhideWhenUsed="1"/>
-    <w:lsdException w:name="Table List 1" w:semiHidden="1" w:unhideWhenUsed="1"/>
-    <w:lsdException w:name="Table List 2" w:semiHidden="1" w:unhideWhenUsed="1"/>
-    <w:lsdException w:name="Table List 3" w:semiHidden="1" w:unhideWhenUsed="1"/>
-    <w:lsdException w:name="Table List 4" w:semiHidden="1" w:unhideWhenUsed="1"/>
-    <w:lsdException w:name="Table List 5" w:semiHidden="1" w:unhideWhenUsed="1"/>
-    <w:lsdException w:name="Table List 6" w:semiHidden="1" w:unhideWhenUsed="1"/>
-    <w:lsdException w:name="Table List 7" w:semiHidden="1" w:unhideWhenUsed="1"/>
-    <w:lsdException w:name="Table List 8" w:semiHidden="1" w:unhideWhenUsed="1"/>
-    <w:lsdException w:name="Table 3D effects 1" w:semiHidden="1" w:unhideWhenUsed="1"/>
-    <w:lsdException w:name="Table 3D effects 2" w:semiHidden="1" w:unhideWhenUsed="1"/>
-    <w:lsdException w:name="Table 3D effects 3" w:semiHidden="1" w:unhideWhenUsed="1"/>
-    <w:lsdException w:name="Table Contemporary" w:semiHidden="1" w:unhideWhenUsed="1"/>
-    <w:lsdException w:name="Table Elegant" w:semiHidden="1" w:unhideWhenUsed="1"/>
-    <w:lsdException w:name="Table Professional" w:semiHidden="1" w:unhideWhenUsed="1"/>
-    <w:lsdException w:name="Table Subtle 1" w:semiHidden="1" w:unhideWhenUsed="1"/>
-    <w:lsdException w:name="Table Subtle 2" w:semiHidden="1" w:unhideWhenUsed="1"/>
-    <w:lsdException w:name="Table Web 1" w:semiHidden="1" w:unhideWhenUsed="1"/>
-    <w:lsdException w:name="Table Web 2" w:semiHidden="1" w:unhideWhenUsed="1"/>
-    <w:lsdException w:name="Table Web 3" w:semiHidden="1" w:unhideWhenUsed="1"/>
-    <w:lsdException w:name="Balloon Text" w:semiHidden="1" w:unhideWhenUsed="1"/>
-    <w:lsdException w:name="Table Grid" w:uiPriority="39"/>
-    <w:lsdException w:name="Table Theme" w:semiHidden="1" w:unhideWhenUsed="1"/>
-    <w:lsdException w:name="Placeholder Text" w:semiHidden="1"/>
-    <w:lsdException w:name="No Spacing" w:uiPriority="1" w:qFormat="1"/>
-    <w:lsdException w:name="Light Shading" w:uiPriority="60"/>
-    <w:lsdException w:name="Light List" w:uiPriority="61"/>
-    <w:lsdException w:name="Light Grid" w:uiPriority="62"/>
-    <w:lsdException w:name="Medium Shading 1" w:uiPriority="63"/>
-    <w:lsdException w:name="Medium Shading 2" w:uiPriority="64"/>
-    <w:lsdException w:name="Medium List 1" w:uiPriority="65"/>
-    <w:lsdException w:name="Medium List 2" w:uiPriority="66"/>
-    <w:lsdException w:name="Medium Grid 1" w:uiPriority="67"/>
-    <w:lsdException w:name="Medium Grid 2" w:uiPriority="68"/>
-    <w:lsdException w:name="Medium Grid 3" w:uiPriority="69"/>
-    <w:lsdException w:name="Dark List" w:uiPriority="70"/>
-    <w:lsdException w:name="Colorful Shading" w:uiPriority="71"/>
-    <w:lsdException w:name="Colorful List" w:uiPriority="72"/>
-    <w:lsdException w:name="Colorful Grid" w:uiPriority="73"/>
-    <w:lsdException w:name="Light Shading Accent 1" w:uiPriority="60"/>
-    <w:lsdException w:name="Light List Accent 1" w:uiPriority="61"/>
-    <w:lsdException w:name="Light Grid Accent 1" w:uiPriority="62"/>
-    <w:lsdException w:name="Medium Shading 1 Accent 1" w:uiPriority="63"/>
-    <w:lsdException w:name="Medium Shading 2 Accent 1" w:uiPriority="64"/>
-    <w:lsdException w:name="Medium List 1 Accent 1" w:uiPriority="65"/>
-    <w:lsdException w:name="Revision" w:semiHidden="1"/>
-    <w:lsdException w:name="List Paragraph" w:uiPriority="34" w:qFormat="1"/>
-    <w:lsdException w:name="Quote" w:uiPriority="29" w:qFormat="1"/>
-    <w:lsdException w:name="Intense Quote" w:uiPriority="30" w:qFormat="1"/>
-    <w:lsdException w:name="Medium List 2 Accent 1" w:uiPriority="66"/>
-    <w:lsdException w:name="Medium Grid 1 Accent 1" w:uiPriority="67"/>
-    <w:lsdException w:name="Medium Grid 2 Accent 1" w:uiPriority="68"/>
-    <w:lsdException w:name="Medium Grid 3 Accent 1" w:uiPriority="69"/>
-    <w:lsdException w:name="Dark List Accent 1" w:uiPriority="70"/>
-    <w:lsdException w:name="Colorful Shading Accent 1" w:uiPriority="71"/>
-    <w:lsdException w:name="Colorful List Accent 1" w:uiPriority="72"/>
-    <w:lsdException w:name="Colorful Grid Accent 1" w:uiPriority="73"/>
-    <w:lsdException w:name="Light Shading Accent 2" w:uiPriority="60"/>
-    <w:lsdException w:name="Light List Accent 2" w:uiPriority="61"/>
-    <w:lsdException w:name="Light Grid Accent 2" w:uiPriority="62"/>
-    <w:lsdException w:name="Medium Shading 1 Accent 2" w:uiPriority="63"/>
-    <w:lsdException w:name="Medium Shading 2 Accent 2" w:uiPriority="64"/>
-    <w:lsdException w:name="Medium List 1 Accent 2" w:uiPriority="65"/>
-    <w:lsdException w:name="Medium List 2 Accent 2" w:uiPriority="66"/>
-    <w:lsdException w:name="Medium Grid 1 Accent 2" w:uiPriority="67"/>
-    <w:lsdException w:name="Medium Grid 2 Accent 2" w:uiPriority="68"/>
-    <w:lsdException w:name="Medium Grid 3 Accent 2" w:uiPriority="69"/>
-    <w:lsdException w:name="Dark List Accent 2" w:uiPriority="70"/>
-    <w:lsdException w:name="Colorful Shading Accent 2" w:uiPriority="71"/>
-    <w:lsdException w:name="Colorful List Accent 2" w:uiPriority="72"/>
-    <w:lsdException w:name="Colorful Grid Accent 2" w:uiPriority="73"/>
-    <w:lsdException w:name="Light Shading Accent 3" w:uiPriority="60"/>
-    <w:lsdException w:name="Light List Accent 3" w:uiPriority="61"/>
-    <w:lsdException w:name="Light Grid Accent 3" w:uiPriority="62"/>
-    <w:lsdException w:name="Medium Shading 1 Accent 3" w:uiPriority="63"/>
-    <w:lsdException w:name="Medium Shading 2 Accent 3" w:uiPriority="64"/>
-    <w:lsdException w:name="Medium List 1 Accent 3" w:uiPriority="65"/>
-    <w:lsdException w:name="Medium List 2 Accent 3" w:uiPriority="66"/>
-    <w:lsdException w:name="Medium Grid 1 Accent 3" w:uiPriority="67"/>
-    <w:lsdException w:name="Medium Grid 2 Accent 3" w:uiPriority="68"/>
-    <w:lsdException w:name="Medium Grid 3 Accent 3" w:uiPriority="69"/>
-    <w:lsdException w:name="Dark List Accent 3" w:uiPriority="70"/>
-    <w:lsdException w:name="Colorful Shading Accent 3" w:uiPriority="71"/>
-    <w:lsdException w:name="Colorful List Accent 3" w:uiPriority="72"/>
-    <w:lsdException w:name="Colorful Grid Accent 3" w:uiPriority="73"/>
-    <w:lsdException w:name="Light Shading Accent 4" w:uiPriority="60"/>
-    <w:lsdException w:name="Light List Accent 4" w:uiPriority="61"/>
-    <w:lsdException w:name="Light Grid Accent 4" w:uiPriority="62"/>
-    <w:lsdException w:name="Medium Shading 1 Accent 4" w:uiPriority="63"/>
-    <w:lsdException w:name="Medium Shading 2 Accent 4" w:uiPriority="64"/>
-    <w:lsdException w:name="Medium List 1 Accent 4" w:uiPriority="65"/>
-    <w:lsdException w:name="Medium List 2 Accent 4" w:uiPriority="66"/>
-    <w:lsdException w:name="Medium Grid 1 Accent 4" w:uiPriority="67"/>
-    <w:lsdException w:name="Medium Grid 2 Accent 4" w:uiPriority="68"/>
-    <w:lsdException w:name="Medium Grid 3 Accent 4" w:uiPriority="69"/>
-    <w:lsdException w:name="Dark List Accent 4" w:uiPriority="70"/>
-    <w:lsdException w:name="Colorful Shading Accent 4" w:uiPriority="71"/>
-    <w:lsdException w:name="Colorful List Accent 4" w:uiPriority="72"/>
-    <w:lsdException w:name="Colorful Grid Accent 4" w:uiPriority="73"/>
-    <w:lsdException w:name="Light Shading Accent 5" w:uiPriority="60"/>
-    <w:lsdException w:name="Light List Accent 5" w:uiPriority="61"/>
-    <w:lsdException w:name="Light Grid Accent 5" w:uiPriority="62"/>
-    <w:lsdException w:name="Medium Shading 1 Accent 5" w:uiPriority="63"/>
-    <w:lsdException w:name="Medium Shading 2 Accent 5" w:uiPriority="64"/>
-    <w:lsdException w:name="Medium List 1 Accent 5" w:uiPriority="65"/>
-    <w:lsdException w:name="Medium List 2 Accent 5" w:uiPriority="66"/>
-    <w:lsdException w:name="Medium Grid 1 Accent 5" w:uiPriority="67"/>
-    <w:lsdException w:name="Medium Grid 2 Accent 5" w:uiPriority="68"/>
-    <w:lsdException w:name="Medium Grid 3 Accent 5" w:uiPriority="69"/>
-    <w:lsdException w:name="Dark List Accent 5" w:uiPriority="70"/>
-    <w:lsdException w:name="Colorful Shading Accent 5" w:uiPriority="71"/>
-    <w:lsdException w:name="Colorful List Accent 5" w:uiPriority="72"/>
-    <w:lsdException w:name="Colorful Grid Accent 5" w:uiPriority="73"/>
-    <w:lsdException w:name="Light Shading Accent 6" w:uiPriority="60"/>
-    <w:lsdException w:name="Light List Accent 6" w:uiPriority="61"/>
-    <w:lsdException w:name="Light Grid Accent 6" w:uiPriority="62"/>
-    <w:lsdException w:name="Medium Shading 1 Accent 6" w:uiPriority="63"/>
-    <w:lsdException w:name="Medium Shading 2 Accent 6" w:uiPriority="64"/>
-    <w:lsdException w:name="Medium List 1 Accent 6" w:uiPriority="65"/>
-    <w:lsdException w:name="Medium List 2 Accent 6" w:uiPriority="66"/>
-    <w:lsdException w:name="Medium Grid 1 Accent 6" w:uiPriority="67"/>
-    <w:lsdException w:name="Medium Grid 2 Accent 6" w:uiPriority="68"/>
-    <w:lsdException w:name="Medium Grid 3 Accent 6" w:uiPriority="69"/>
-    <w:lsdException w:name="Dark List Accent 6" w:uiPriority="70"/>
-    <w:lsdException w:name="Colorful Shading Accent 6" w:uiPriority="71"/>
-    <w:lsdException w:name="Colorful List Accent 6" w:uiPriority="72"/>
-    <w:lsdException w:name="Colorful Grid Accent 6" w:uiPriority="73"/>
-    <w:lsdException w:name="Subtle Emphasis" w:uiPriority="19" w:qFormat="1"/>
-    <w:lsdException w:name="Intense Emphasis" w:uiPriority="21" w:qFormat="1"/>
-    <w:lsdException w:name="Subtle Reference" w:uiPriority="31" w:qFormat="1"/>
-    <w:lsdException w:name="Intense Reference" w:uiPriority="32" w:qFormat="1"/>
-    <w:lsdException w:name="Book Title" w:uiPriority="33" w:qFormat="1"/>
-    <w:lsdException w:name="Bibliography" w:semiHidden="1" w:uiPriority="37" w:unhideWhenUsed="1"/>
-    <w:lsdException w:name="TOC Heading" w:semiHidden="1" w:uiPriority="39" w:unhideWhenUsed="1" w:qFormat="1"/>
-    <w:lsdException w:name="Plain Table 1" w:uiPriority="41"/>
-    <w:lsdException w:name="Plain Table 2" w:uiPriority="42"/>
-    <w:lsdException w:name="Plain Table 3" w:uiPriority="43"/>
-    <w:lsdException w:name="Plain Table 4" w:uiPriority="44"/>
-    <w:lsdException w:name="Plain Table 5" w:uiPriority="45"/>
-    <w:lsdException w:name="Grid Table Light" w:uiPriority="40"/>
-    <w:lsdException w:name="Grid Table 1 Light" w:uiPriority="46"/>
-    <w:lsdException w:name="Grid Table 2" w:uiPriority="47"/>
-    <w:lsdException w:name="Grid Table 3" w:uiPriority="48"/>
-    <w:lsdException w:name="Grid Table 4" w:uiPriority="49"/>
-    <w:lsdException w:name="Grid Table 5 Dark" w:uiPriority="50"/>
-    <w:lsdException w:name="Grid Table 6 Colorful" w:uiPriority="51"/>
-    <w:lsdException w:name="Grid Table 7 Colorful" w:uiPriority="52"/>
-    <w:lsdException w:name="Grid Table 1 Light Accent 1" w:uiPriority="46"/>
-    <w:lsdException w:name="Grid Table 2 Accent 1" w:uiPriority="47"/>
-    <w:lsdException w:name="Grid Table 3 Accent 1" w:uiPriority="48"/>
-    <w:lsdException w:name="Grid Table 4 Accent 1" w:uiPriority="49"/>
-    <w:lsdException w:name="Grid Table 5 Dark Accent 1" w:uiPriority="50"/>
-    <w:lsdException w:name="Grid Table 6 Colorful Accent 1" w:uiPriority="51"/>
-    <w:lsdException w:name="Grid Table 7 Colorful Accent 1" w:uiPriority="52"/>
-    <w:lsdException w:name="Grid Table 1 Light Accent 2" w:uiPriority="46"/>
-    <w:lsdException w:name="Grid Table 2 Accent 2" w:uiPriority="47"/>
-    <w:lsdException w:name="Grid Table 3 Accent 2" w:uiPriority="48"/>
-    <w:lsdException w:name="Grid Table 4 Accent 2" w:uiPriority="49"/>
-    <w:lsdException w:name="Grid Table 5 Dark Accent 2" w:uiPriority="50"/>
-    <w:lsdException w:name="Grid Table 6 Colorful Accent 2" w:uiPriority="51"/>
-    <w:lsdException w:name="Grid Table 7 Colorful Accent 2" w:uiPriority="52"/>
-    <w:lsdException w:name="Grid Table 1 Light Accent 3" w:uiPriority="46"/>
-    <w:lsdException w:name="Grid Table 2 Accent 3" w:uiPriority="47"/>
-    <w:lsdException w:name="Grid Table 3 Accent 3" w:uiPriority="48"/>
-    <w:lsdException w:name="Grid Table 4 Accent 3" w:uiPriority="49"/>
-    <w:lsdException w:name="Grid Table 5 Dark Accent 3" w:uiPriority="50"/>
-    <w:lsdException w:name="Grid Table 6 Colorful Accent 3" w:uiPriority="51"/>
-    <w:lsdException w:name="Grid Table 7 Colorful Accent 3" w:uiPriority="52"/>
-    <w:lsdException w:name="Grid Table 1 Light Accent 4" w:uiPriority="46"/>
-    <w:lsdException w:name="Grid Table 2 Accent 4" w:uiPriority="47"/>
-    <w:lsdException w:name="Grid Table 3 Accent 4" w:uiPriority="48"/>
-    <w:lsdException w:name="Grid Table 4 Accent 4" w:uiPriority="49"/>
-    <w:lsdException w:name="Grid Table 5 Dark Accent 4" w:uiPriority="50"/>
-    <w:lsdException w:name="Grid Table 6 Colorful Accent 4" w:uiPriority="51"/>
-    <w:lsdException w:name="Grid Table 7 Colorful Accent 4" w:uiPriority="52"/>
-    <w:lsdException w:name="Grid Table 1 Light Accent 5" w:uiPriority="46"/>
-    <w:lsdException w:name="Grid Table 2 Accent 5" w:uiPriority="47"/>
-    <w:lsdException w:name="Grid Table 3 Accent 5" w:uiPriority="48"/>
-    <w:lsdException w:name="Grid Table 4 Accent 5" w:uiPriority="49"/>
-    <w:lsdException w:name="Grid Table 5 Dark Accent 5" w:uiPriority="50"/>
-    <w:lsdException w:name="Grid Table 6 Colorful Accent 5" w:uiPriority="51"/>
-    <w:lsdException w:name="Grid Table 7 Colorful Accent 5" w:uiPriority="52"/>
-    <w:lsdException w:name="Grid Table 1 Light Accent 6" w:uiPriority="46"/>
-    <w:lsdException w:name="Grid Table 2 Accent 6" w:uiPriority="47"/>
-    <w:lsdException w:name="Grid Table 3 Accent 6" w:uiPriority="48"/>
-    <w:lsdException w:name="Grid Table 4 Accent 6" w:uiPriority="49"/>
-    <w:lsdException w:name="Grid Table 5 Dark Accent 6" w:uiPriority="50"/>
-    <w:lsdException w:name="Grid Table 6 Colorful Accent 6" w:uiPriority="51"/>
-    <w:lsdException w:name="Grid Table 7 Colorful Accent 6" w:uiPriority="52"/>
-    <w:lsdException w:name="List Table 1 Light" w:uiPriority="46"/>
-    <w:lsdException w:name="List Table 2" w:uiPriority="47"/>
-    <w:lsdException w:name="List Table 3" w:uiPriority="48"/>
-    <w:lsdException w:name="List Table 4" w:uiPriority="49"/>
-    <w:lsdException w:name="List Table 5 Dark" w:uiPriority="50"/>
-    <w:lsdException w:name="List Table 6 Colorful" w:uiPriority="51"/>
-    <w:lsdException w:name="List Table 7 Colorful" w:uiPriority="52"/>
-    <w:lsdException w:name="List Table 1 Light Accent 1" w:uiPriority="46"/>
-    <w:lsdException w:name="List Table 2 Accent 1" w:uiPriority="47"/>
-    <w:lsdException w:name="List Table 3 Accent 1" w:uiPriority="48"/>
-    <w:lsdException w:name="List Table 4 Accent 1" w:uiPriority="49"/>
-    <w:lsdException w:name="List Table 5 Dark Accent 1" w:uiPriority="50"/>
-    <w:lsdException w:name="List Table 6 Colorful Accent 1" w:uiPriority="51"/>
-    <w:lsdException w:name="List Table 7 Colorful Accent 1" w:uiPriority="52"/>
-    <w:lsdException w:name="List Table 1 Light Accent 2" w:uiPriority="46"/>
-    <w:lsdException w:name="List Table 2 Accent 2" w:uiPriority="47"/>
-    <w:lsdException w:name="List Table 3 Accent 2" w:uiPriority="48"/>
-    <w:lsdException w:name="List Table 4 Accent 2" w:uiPriority="49"/>
-    <w:lsdException w:name="List Table 5 Dark Accent 2" w:uiPriority="50"/>
-    <w:lsdException w:name="List Table 6 Colorful Accent 2" w:uiPriority="51"/>
-    <w:lsdException w:name="List Table 7 Colorful Accent 2" w:uiPriority="52"/>
-    <w:lsdException w:name="List Table 1 Light Accent 3" w:uiPriority="46"/>
-    <w:lsdException w:name="List Table 2 Accent 3" w:uiPriority="47"/>
-    <w:lsdException w:name="List Table 3 Accent 3" w:uiPriority="48"/>
-    <w:lsdException w:name="List Table 4 Accent 3" w:uiPriority="49"/>
-    <w:lsdException w:name="List Table 5 Dark Accent 3" w:uiPriority="50"/>
-    <w:lsdException w:name="List Table 6 Colorful Accent 3" w:uiPriority="51"/>
-    <w:lsdException w:name="List Table 7 Colorful Accent 3" w:uiPriority="52"/>
-    <w:lsdException w:name="List Table 1 Light Accent 4" w:uiPriority="46"/>
-    <w:lsdException w:name="List Table 2 Accent 4" w:uiPriority="47"/>
-    <w:lsdException w:name="List Table 3 Accent 4" w:uiPriority="48"/>
-    <w:lsdException w:name="List Table 4 Accent 4" w:uiPriority="49"/>
-    <w:lsdException w:name="List Table 5 Dark Accent 4" w:uiPriority="50"/>
-    <w:lsdException w:name="List Table 6 Colorful Accent 4" w:uiPriority="51"/>
-    <w:lsdException w:name="List Table 7 Colorful Accent 4" w:uiPriority="52"/>
-    <w:lsdException w:name="List Table 1 Light Accent 5" w:uiPriority="46"/>
-    <w:lsdException w:name="List Table 2 Accent 5" w:uiPriority="47"/>
-    <w:lsdException w:name="List Table 3 Accent 5" w:uiPriority="48"/>
-    <w:lsdException w:name="List Table 4 Accent 5" w:uiPriority="49"/>
-    <w:lsdException w:name="List Table 5 Dark Accent 5" w:uiPriority="50"/>
-    <w:lsdException w:name="List Table 6 Colorful Accent 5" w:uiPriority="51"/>
-    <w:lsdException w:name="List Table 7 Colorful Accent 5" w:uiPriority="52"/>
-    <w:lsdException w:name="List Table 1 Light Accent 6" w:uiPriority="46"/>
-    <w:lsdException w:name="List Table 2 Accent 6" w:uiPriority="47"/>
-    <w:lsdException w:name="List Table 3 Accent 6" w:uiPriority="48"/>
-    <w:lsdException w:name="List Table 4 Accent 6" w:uiPriority="49"/>
-    <w:lsdException w:name="List Table 5 Dark Accent 6" w:uiPriority="50"/>
-    <w:lsdException w:name="List Table 6 Colorful Accent 6" w:uiPriority="51"/>
-    <w:lsdException w:name="List Table 7 Colorful Accent 6" w:uiPriority="52"/>
-  </w:latentStyles>
-  <w:style w:type="paragraph" w:default="1" w:styleId="Normal">
-    <w:name w:val="Normal"/>
-    <w:qFormat/>
-  </w:style>
-  <w:style w:type="character" w:default="1" w:styleId="DefaultParagraphFont">
-    <w:name w:val="Default Paragraph Font"/>
-    <w:uiPriority w:val="1"/>
-    <w:semiHidden/>
-    <w:unhideWhenUsed/>
-  </w:style>
-  <w:style w:type="table" w:default="1" w:styleId="TableNormal">
-    <w:name w:val="Normal Table"/>
-    <w:uiPriority w:val="99"/>
-    <w:semiHidden/>
-    <w:unhideWhenUsed/>
-    <w:tblPr>
-      <w:tblInd w:w="0" w:type="dxa"/>
-      <w:tblCellMar>
-        <w:top w:w="0" w:type="dxa"/>
-        <w:left w:w="108" w:type="dxa"/>
-        <w:bottom w:w="0" w:type="dxa"/>
-        <w:right w:w="108" w:type="dxa"/>
-      </w:tblCellMar>
-    </w:tblPr>
-  </w:style>
-  <w:style w:type="numbering" w:default="1" w:styleId="NoList">
-    <w:name w:val="No List"/>
-    <w:uiPriority w:val="99"/>
-    <w:semiHidden/>
-    <w:unhideWhenUsed/>
-  </w:style>
-  <w:style w:type="character" w:styleId="PlaceholderText">
-    <w:name w:val="Placeholder Text"/>
-    <w:basedOn w:val="DefaultParagraphFont"/>
-    <w:uiPriority w:val="99"/>
-    <w:semiHidden/>
-    <w:rsid w:val="00457957"/>
-    <w:rPr>
-      <w:color w:val="808080"/>
-    </w:rPr>
-  </w:style>
-</w:styles>
-</file>
-
-<file path=word/glossary/webSettings.xml><?xml version="1.0" encoding="utf-8"?>
-<w:webSettings xmlns:mc="http://schemas.openxmlformats.org/markup-compatibility/2006" xmlns:r="http://schemas.openxmlformats.org/officeDocument/2006/relationships" xmlns:w="http://schemas.openxmlformats.org/wordprocessingml/2006/main" xmlns:w14="http://schemas.microsoft.com/office/word/2010/wordml" xmlns:w15="http://schemas.microsoft.com/office/word/2012/wordml" xmlns:w16se="http://schemas.microsoft.com/office/word/2015/wordml/symex" mc:Ignorable="w14 w15 w16se">
-  <w:optimizeForBrowser/>
-  <w:allowPNG/>
-</w:webSettings>
 </file>
 
 <file path=word/theme/theme1.xml><?xml version="1.0" encoding="utf-8"?>
@@ -26062,7 +25540,7 @@
 </file>
 
 <file path=customXml/itemProps1.xml><?xml version="1.0" encoding="utf-8"?>
-<ds:datastoreItem xmlns:ds="http://schemas.openxmlformats.org/officeDocument/2006/customXml" ds:itemID="{A9ABD075-08FE-4EBB-9066-C2767FDDE1E2}">
+<ds:datastoreItem xmlns:ds="http://schemas.openxmlformats.org/officeDocument/2006/customXml" ds:itemID="{B67ADE26-D510-4A5D-9F95-80E6CF745548}">
   <ds:schemaRefs>
     <ds:schemaRef ds:uri="http://schemas.openxmlformats.org/officeDocument/2006/bibliography"/>
   </ds:schemaRefs>

</xml_diff>

<commit_message>
revishit 01-05 (add survey result)
</commit_message>
<xml_diff>
--- a/SEMPRO/RANCANG BANGUN SISTEM INFORMASI PENJUALAN DENGAN ALGORITMA FP GROWTH BERBASIS WEBSITE.docx
+++ b/SEMPRO/RANCANG BANGUN SISTEM INFORMASI PENJUALAN DENGAN ALGORITMA FP GROWTH BERBASIS WEBSITE.docx
@@ -2254,14 +2254,27 @@
     </w:p>
     <w:p>
       <w:pPr>
-        <w:spacing w:after="0" w:line="276" w:lineRule="auto"/>
-        <w:jc w:val="both"/>
-        <w:rPr>
-          <w:rFonts w:ascii="Book Antiqua" w:hAnsi="Book Antiqua" w:cs="Times New Roman"/>
-          <w:iCs/>
-          <w:sz w:val="20"/>
-        </w:rPr>
-      </w:pPr>
+        <w:pStyle w:val="ListParagraph"/>
+        <w:numPr>
+          <w:ilvl w:val="0"/>
+          <w:numId w:val="9"/>
+        </w:numPr>
+        <w:spacing w:after="0" w:line="276" w:lineRule="auto"/>
+        <w:ind w:left="567" w:hanging="283"/>
+        <w:jc w:val="both"/>
+        <w:rPr>
+          <w:rFonts w:ascii="Book Antiqua" w:hAnsi="Book Antiqua" w:cs="Times New Roman"/>
+          <w:sz w:val="20"/>
+        </w:rPr>
+      </w:pPr>
+      <w:r>
+        <w:rPr>
+          <w:rFonts w:ascii="Book Antiqua" w:hAnsi="Book Antiqua" w:cs="Times New Roman"/>
+          <w:sz w:val="20"/>
+          <w:lang w:val="en-US"/>
+        </w:rPr>
+        <w:t>Fitur yang ada dalam aplikasi berupa login, dashboard, kelola produk, kelola transaksi, dan analisa pola pembelian.</w:t>
+      </w:r>
     </w:p>
     <w:p>
       <w:pPr>
@@ -5726,6 +5739,8 @@
           <w:lang w:val="en-US"/>
         </w:rPr>
       </w:pPr>
+      <w:bookmarkStart w:id="0" w:name="_GoBack"/>
+      <w:bookmarkEnd w:id="0"/>
     </w:p>
     <w:p>
       <w:pPr>
@@ -6834,18 +6849,7 @@
           <w:sz w:val="20"/>
           <w:lang w:val="en-US"/>
         </w:rPr>
-        <w:t>METODOLOGI PE</w:t>
-      </w:r>
-      <w:bookmarkStart w:id="0" w:name="_GoBack"/>
-      <w:bookmarkEnd w:id="0"/>
-      <w:r>
-        <w:rPr>
-          <w:rFonts w:ascii="Book Antiqua" w:hAnsi="Book Antiqua" w:cs="Times New Roman"/>
-          <w:b/>
-          <w:sz w:val="20"/>
-          <w:lang w:val="en-US"/>
-        </w:rPr>
-        <w:t>NELITITAN</w:t>
+        <w:t>METODOLOGI PENELITITAN</w:t>
       </w:r>
     </w:p>
     <w:p>
@@ -7436,9 +7440,8 @@
     </w:p>
     <w:p>
       <w:pPr>
-        <w:pStyle w:val="ListParagraph"/>
-        <w:spacing w:after="0" w:line="276" w:lineRule="auto"/>
-        <w:ind w:left="270" w:firstLine="540"/>
+        <w:spacing w:after="0" w:line="276" w:lineRule="auto"/>
+        <w:ind w:left="284"/>
         <w:jc w:val="both"/>
         <w:rPr>
           <w:rFonts w:ascii="Book Antiqua" w:hAnsi="Book Antiqua" w:cs="Times New Roman"/>
@@ -7450,11 +7453,88 @@
       <w:r>
         <w:rPr>
           <w:rFonts w:ascii="Book Antiqua" w:hAnsi="Book Antiqua" w:cs="Times New Roman"/>
+          <w:noProof/>
           <w:color w:val="FF0000"/>
           <w:sz w:val="20"/>
           <w:lang w:val="en-US"/>
         </w:rPr>
-        <w:t>Gambar</w:t>
+        <w:drawing>
+          <wp:inline distT="0" distB="0" distL="0" distR="0">
+            <wp:extent cx="3482097" cy="4924425"/>
+            <wp:effectExtent l="19050" t="19050" r="23495" b="9525"/>
+            <wp:docPr id="12" name="Picture 12"/>
+            <wp:cNvGraphicFramePr>
+              <a:graphicFrameLocks xmlns:a="http://schemas.openxmlformats.org/drawingml/2006/main" noChangeAspect="1"/>
+            </wp:cNvGraphicFramePr>
+            <a:graphic xmlns:a="http://schemas.openxmlformats.org/drawingml/2006/main">
+              <a:graphicData uri="http://schemas.openxmlformats.org/drawingml/2006/picture">
+                <pic:pic xmlns:pic="http://schemas.openxmlformats.org/drawingml/2006/picture">
+                  <pic:nvPicPr>
+                    <pic:cNvPr id="12" name="HASIL WAWANCARA-1.jpg"/>
+                    <pic:cNvPicPr/>
+                  </pic:nvPicPr>
+                  <pic:blipFill>
+                    <a:blip r:embed="rId13" cstate="print">
+                      <a:extLst>
+                        <a:ext uri="{28A0092B-C50C-407E-A947-70E740481C1C}">
+                          <a14:useLocalDpi xmlns:a14="http://schemas.microsoft.com/office/drawing/2010/main" val="0"/>
+                        </a:ext>
+                      </a:extLst>
+                    </a:blip>
+                    <a:stretch>
+                      <a:fillRect/>
+                    </a:stretch>
+                  </pic:blipFill>
+                  <pic:spPr>
+                    <a:xfrm>
+                      <a:off x="0" y="0"/>
+                      <a:ext cx="3485122" cy="4928703"/>
+                    </a:xfrm>
+                    <a:prstGeom prst="rect">
+                      <a:avLst/>
+                    </a:prstGeom>
+                    <a:ln>
+                      <a:solidFill>
+                        <a:schemeClr val="bg1">
+                          <a:lumMod val="75000"/>
+                        </a:schemeClr>
+                      </a:solidFill>
+                    </a:ln>
+                  </pic:spPr>
+                </pic:pic>
+              </a:graphicData>
+            </a:graphic>
+          </wp:inline>
+        </w:drawing>
+      </w:r>
+    </w:p>
+    <w:p>
+      <w:pPr>
+        <w:spacing w:after="0" w:line="276" w:lineRule="auto"/>
+        <w:ind w:left="284"/>
+        <w:jc w:val="center"/>
+        <w:rPr>
+          <w:rFonts w:ascii="Book Antiqua" w:hAnsi="Book Antiqua" w:cs="Times New Roman"/>
+          <w:sz w:val="20"/>
+          <w:lang w:val="en-US"/>
+        </w:rPr>
+      </w:pPr>
+      <w:r>
+        <w:rPr>
+          <w:rFonts w:ascii="Book Antiqua" w:hAnsi="Book Antiqua" w:cs="Times New Roman"/>
+          <w:b/>
+          <w:sz w:val="20"/>
+          <w:lang w:val="en-US"/>
+        </w:rPr>
+        <w:t xml:space="preserve">Gambar 3.2 </w:t>
+      </w:r>
+      <w:r>
+        <w:rPr>
+          <w:rFonts w:ascii="Book Antiqua" w:hAnsi="Book Antiqua" w:cs="Times New Roman"/>
+          <w:sz w:val="20"/>
+          <w:lang w:val="en-US"/>
+        </w:rPr>
+        <w:t>Hasil wawancara dengan pemilik toko</w:t>
       </w:r>
     </w:p>
     <w:p>
@@ -7489,6 +7569,7 @@
           <w:sz w:val="18"/>
           <w:lang w:val="en-US"/>
         </w:rPr>
+        <w:lastRenderedPageBreak/>
         <w:t xml:space="preserve">Tabel 3.1 </w:t>
       </w:r>
       <w:r>
@@ -7780,7 +7861,31 @@
                 <w:sz w:val="20"/>
                 <w:lang w:val="en-US"/>
               </w:rPr>
-              <w:t>Karena pencatatan stok masih dilakukan secara manual. setelah transaksi, penyediaan stok barang sulit untuk diperkirakan.</w:t>
+              <w:t xml:space="preserve">Setelah </w:t>
+            </w:r>
+            <w:r>
+              <w:rPr>
+                <w:rFonts w:ascii="Book Antiqua" w:hAnsi="Book Antiqua" w:cs="Times New Roman"/>
+                <w:sz w:val="20"/>
+                <w:lang w:val="en-US"/>
+              </w:rPr>
+              <w:t>transaksi, penyediaan stok barang sulit untuk diperkirakan</w:t>
+            </w:r>
+            <w:r>
+              <w:rPr>
+                <w:rFonts w:ascii="Book Antiqua" w:hAnsi="Book Antiqua" w:cs="Times New Roman"/>
+                <w:sz w:val="20"/>
+                <w:lang w:val="en-US"/>
+              </w:rPr>
+              <w:t xml:space="preserve"> karena terkadang ada pembeli yang membeli beberapa produk sekaligus</w:t>
+            </w:r>
+            <w:r>
+              <w:rPr>
+                <w:rFonts w:ascii="Book Antiqua" w:hAnsi="Book Antiqua" w:cs="Times New Roman"/>
+                <w:sz w:val="20"/>
+                <w:lang w:val="en-US"/>
+              </w:rPr>
+              <w:t>.</w:t>
             </w:r>
           </w:p>
         </w:tc>
@@ -7883,24 +7988,32 @@
           <w:sz w:val="20"/>
           <w:lang w:val="en-US"/>
         </w:rPr>
+        <w:t xml:space="preserve">Dalam penelitian ini aplikasi bertujuan untuk dapat menentukan pola pembelian konsumen </w:t>
+      </w:r>
+      <w:r>
+        <w:rPr>
+          <w:rFonts w:ascii="Book Antiqua" w:hAnsi="Book Antiqua" w:cs="Times New Roman"/>
+          <w:sz w:val="20"/>
+          <w:lang w:val="en-US"/>
+        </w:rPr>
+        <w:t>toko tanaman</w:t>
+      </w:r>
+      <w:r>
+        <w:rPr>
+          <w:rFonts w:ascii="Book Antiqua" w:hAnsi="Book Antiqua" w:cs="Times New Roman"/>
+          <w:sz w:val="20"/>
+          <w:lang w:val="en-US"/>
+        </w:rPr>
+        <w:t xml:space="preserve"> shehrazat.id berupa gabungan itemset pembelian. Oleh karena itu data yang diperlukan dalam penelitian ini adalah data barang dan data penjualan. Aplikasi dibuat dengan sederhana </w:t>
+      </w:r>
+      <w:r>
+        <w:rPr>
+          <w:rFonts w:ascii="Book Antiqua" w:hAnsi="Book Antiqua" w:cs="Times New Roman"/>
+          <w:sz w:val="20"/>
+          <w:lang w:val="en-US"/>
+        </w:rPr>
         <w:lastRenderedPageBreak/>
-        <w:t xml:space="preserve">Dalam penelitian ini aplikasi bertujuan untuk dapat menentukan pola pembelian konsumen </w:t>
-      </w:r>
-      <w:r>
-        <w:rPr>
-          <w:rFonts w:ascii="Book Antiqua" w:hAnsi="Book Antiqua" w:cs="Times New Roman"/>
-          <w:sz w:val="20"/>
-          <w:lang w:val="en-US"/>
-        </w:rPr>
-        <w:t>toko tanaman</w:t>
-      </w:r>
-      <w:r>
-        <w:rPr>
-          <w:rFonts w:ascii="Book Antiqua" w:hAnsi="Book Antiqua" w:cs="Times New Roman"/>
-          <w:sz w:val="20"/>
-          <w:lang w:val="en-US"/>
-        </w:rPr>
-        <w:t xml:space="preserve"> shehrazat.id berupa gabungan itemset pembelian. Oleh karena itu data yang diperlukan dalam penelitian ini adalah data barang dan data penjualan. Aplikasi dibuat dengan sederhana dan dapat dimengerti oleh pengguna. Sehingga pengguna dapat mengoperasikan aplikasi walaupun tidak memiliki pengetahuan khusus tentang IT.</w:t>
+        <w:t>dan dapat dimengerti oleh pengguna. Sehingga pengguna dapat mengoperasikan aplikasi walaupun tidak memiliki pengetahuan khusus tentang IT.</w:t>
       </w:r>
     </w:p>
     <w:p>
@@ -8162,7 +8275,7 @@
                     <pic:cNvPicPr/>
                   </pic:nvPicPr>
                   <pic:blipFill>
-                    <a:blip r:embed="rId13">
+                    <a:blip r:embed="rId14">
                       <a:extLst>
                         <a:ext uri="{28A0092B-C50C-407E-A947-70E740481C1C}">
                           <a14:useLocalDpi xmlns:a14="http://schemas.microsoft.com/office/drawing/2010/main" val="0"/>
@@ -8207,7 +8320,16 @@
           <w:sz w:val="18"/>
           <w:lang w:val="en-US"/>
         </w:rPr>
-        <w:t xml:space="preserve">Gambar 3.2 </w:t>
+        <w:t>Gambar 3.3</w:t>
+      </w:r>
+      <w:r>
+        <w:rPr>
+          <w:rFonts w:ascii="Book Antiqua" w:hAnsi="Book Antiqua" w:cs="Times New Roman"/>
+          <w:b/>
+          <w:sz w:val="18"/>
+          <w:lang w:val="en-US"/>
+        </w:rPr>
+        <w:t xml:space="preserve"> </w:t>
       </w:r>
       <w:r>
         <w:rPr>
@@ -8430,7 +8552,7 @@
                     <pic:cNvPicPr/>
                   </pic:nvPicPr>
                   <pic:blipFill>
-                    <a:blip r:embed="rId14">
+                    <a:blip r:embed="rId15">
                       <a:extLst>
                         <a:ext uri="{28A0092B-C50C-407E-A947-70E740481C1C}">
                           <a14:useLocalDpi xmlns:a14="http://schemas.microsoft.com/office/drawing/2010/main" val="0"/>
@@ -8476,7 +8598,16 @@
           <w:sz w:val="18"/>
           <w:lang w:val="en-US"/>
         </w:rPr>
-        <w:t xml:space="preserve">Gambar 3.3 </w:t>
+        <w:t>Gambar 3.4</w:t>
+      </w:r>
+      <w:r>
+        <w:rPr>
+          <w:rFonts w:ascii="Book Antiqua" w:hAnsi="Book Antiqua" w:cs="Times New Roman"/>
+          <w:b/>
+          <w:sz w:val="18"/>
+          <w:lang w:val="en-US"/>
+        </w:rPr>
+        <w:t xml:space="preserve"> </w:t>
       </w:r>
       <w:r>
         <w:rPr>
@@ -8640,7 +8771,7 @@
                     <pic:cNvPicPr/>
                   </pic:nvPicPr>
                   <pic:blipFill>
-                    <a:blip r:embed="rId15" cstate="print">
+                    <a:blip r:embed="rId16" cstate="print">
                       <a:extLst>
                         <a:ext uri="{28A0092B-C50C-407E-A947-70E740481C1C}">
                           <a14:useLocalDpi xmlns:a14="http://schemas.microsoft.com/office/drawing/2010/main" val="0"/>
@@ -8686,7 +8817,16 @@
           <w:sz w:val="18"/>
           <w:lang w:val="en-US"/>
         </w:rPr>
-        <w:t xml:space="preserve">Gambar 3.4 </w:t>
+        <w:t>Gambar 3.5</w:t>
+      </w:r>
+      <w:r>
+        <w:rPr>
+          <w:rFonts w:ascii="Book Antiqua" w:hAnsi="Book Antiqua" w:cs="Times New Roman"/>
+          <w:b/>
+          <w:sz w:val="18"/>
+          <w:lang w:val="en-US"/>
+        </w:rPr>
+        <w:t xml:space="preserve"> </w:t>
       </w:r>
       <w:r>
         <w:rPr>
@@ -8817,7 +8957,7 @@
                     <pic:cNvPicPr/>
                   </pic:nvPicPr>
                   <pic:blipFill>
-                    <a:blip r:embed="rId16" cstate="print">
+                    <a:blip r:embed="rId17" cstate="print">
                       <a:extLst>
                         <a:ext uri="{28A0092B-C50C-407E-A947-70E740481C1C}">
                           <a14:useLocalDpi xmlns:a14="http://schemas.microsoft.com/office/drawing/2010/main" val="0"/>
@@ -8863,7 +9003,16 @@
           <w:sz w:val="18"/>
           <w:lang w:val="en-US"/>
         </w:rPr>
-        <w:t xml:space="preserve">Gambar 3.5 </w:t>
+        <w:t>Gambar 3.6</w:t>
+      </w:r>
+      <w:r>
+        <w:rPr>
+          <w:rFonts w:ascii="Book Antiqua" w:hAnsi="Book Antiqua" w:cs="Times New Roman"/>
+          <w:b/>
+          <w:sz w:val="18"/>
+          <w:lang w:val="en-US"/>
+        </w:rPr>
+        <w:t xml:space="preserve"> </w:t>
       </w:r>
       <w:r>
         <w:rPr>
@@ -8984,7 +9133,7 @@
                     <pic:cNvPicPr/>
                   </pic:nvPicPr>
                   <pic:blipFill>
-                    <a:blip r:embed="rId17">
+                    <a:blip r:embed="rId18">
                       <a:extLst>
                         <a:ext uri="{28A0092B-C50C-407E-A947-70E740481C1C}">
                           <a14:useLocalDpi xmlns:a14="http://schemas.microsoft.com/office/drawing/2010/main" val="0"/>
@@ -9030,7 +9179,16 @@
           <w:sz w:val="18"/>
           <w:lang w:val="en-US"/>
         </w:rPr>
-        <w:t xml:space="preserve">Gambar 3.6 </w:t>
+        <w:t>Gambar 3.7</w:t>
+      </w:r>
+      <w:r>
+        <w:rPr>
+          <w:rFonts w:ascii="Book Antiqua" w:hAnsi="Book Antiqua" w:cs="Times New Roman"/>
+          <w:b/>
+          <w:sz w:val="18"/>
+          <w:lang w:val="en-US"/>
+        </w:rPr>
+        <w:t xml:space="preserve"> </w:t>
       </w:r>
       <w:r>
         <w:rPr>
@@ -9199,7 +9357,7 @@
                     <pic:cNvPicPr/>
                   </pic:nvPicPr>
                   <pic:blipFill>
-                    <a:blip r:embed="rId18">
+                    <a:blip r:embed="rId19">
                       <a:extLst>
                         <a:ext uri="{28A0092B-C50C-407E-A947-70E740481C1C}">
                           <a14:useLocalDpi xmlns:a14="http://schemas.microsoft.com/office/drawing/2010/main" val="0"/>
@@ -9245,7 +9403,16 @@
           <w:sz w:val="18"/>
           <w:lang w:val="en-US"/>
         </w:rPr>
-        <w:t xml:space="preserve">Gambar 3.7 </w:t>
+        <w:t>Gambar 3.8</w:t>
+      </w:r>
+      <w:r>
+        <w:rPr>
+          <w:rFonts w:ascii="Book Antiqua" w:hAnsi="Book Antiqua" w:cs="Times New Roman"/>
+          <w:b/>
+          <w:sz w:val="18"/>
+          <w:lang w:val="en-US"/>
+        </w:rPr>
+        <w:t xml:space="preserve"> </w:t>
       </w:r>
       <w:r>
         <w:rPr>
@@ -9385,7 +9552,16 @@
           <w:sz w:val="18"/>
           <w:lang w:val="en-US"/>
         </w:rPr>
-        <w:t xml:space="preserve">Tabel 3.1 </w:t>
+        <w:t>Tabel 3.2</w:t>
+      </w:r>
+      <w:r>
+        <w:rPr>
+          <w:rFonts w:ascii="Book Antiqua" w:hAnsi="Book Antiqua" w:cs="Times New Roman"/>
+          <w:b/>
+          <w:sz w:val="18"/>
+          <w:lang w:val="en-US"/>
+        </w:rPr>
+        <w:t xml:space="preserve"> </w:t>
       </w:r>
       <w:r>
         <w:rPr>
@@ -10186,7 +10362,7 @@
         <w:jc w:val="center"/>
         <w:rPr>
           <w:rFonts w:ascii="Book Antiqua" w:hAnsi="Book Antiqua" w:cs="Times New Roman"/>
-          <w:sz w:val="20"/>
+          <w:sz w:val="18"/>
           <w:lang w:val="en-US"/>
         </w:rPr>
       </w:pPr>
@@ -10194,26 +10370,27 @@
         <w:rPr>
           <w:rFonts w:ascii="Book Antiqua" w:hAnsi="Book Antiqua" w:cs="Times New Roman"/>
           <w:b/>
-          <w:sz w:val="20"/>
-          <w:lang w:val="en-US"/>
-        </w:rPr>
-        <w:t xml:space="preserve">Tabel 3.2 </w:t>
-      </w:r>
-      <w:r>
-        <w:rPr>
-          <w:rFonts w:ascii="Book Antiqua" w:hAnsi="Book Antiqua" w:cs="Times New Roman"/>
-          <w:sz w:val="20"/>
-          <w:lang w:val="en-US"/>
-        </w:rPr>
-        <w:t xml:space="preserve">Data </w:t>
-      </w:r>
-      <w:r>
-        <w:rPr>
-          <w:rFonts w:ascii="Book Antiqua" w:hAnsi="Book Antiqua" w:cs="Times New Roman"/>
-          <w:sz w:val="20"/>
-          <w:lang w:val="en-US"/>
-        </w:rPr>
-        <w:t>pendefinisian produk</w:t>
+          <w:sz w:val="18"/>
+          <w:lang w:val="en-US"/>
+        </w:rPr>
+        <w:t>Tabel 3.3</w:t>
+      </w:r>
+      <w:r>
+        <w:rPr>
+          <w:rFonts w:ascii="Book Antiqua" w:hAnsi="Book Antiqua" w:cs="Times New Roman"/>
+          <w:b/>
+          <w:sz w:val="18"/>
+          <w:lang w:val="en-US"/>
+        </w:rPr>
+        <w:t xml:space="preserve"> </w:t>
+      </w:r>
+      <w:r>
+        <w:rPr>
+          <w:rFonts w:ascii="Book Antiqua" w:hAnsi="Book Antiqua" w:cs="Times New Roman"/>
+          <w:sz w:val="18"/>
+          <w:lang w:val="en-US"/>
+        </w:rPr>
+        <w:t>Data pendefinisian produk</w:t>
       </w:r>
     </w:p>
     <w:tbl>
@@ -10487,7 +10664,25 @@
           <w:sz w:val="18"/>
           <w:lang w:val="en-US"/>
         </w:rPr>
-        <w:t xml:space="preserve">Tabel 3.3 </w:t>
+        <w:t>Tabel 3.</w:t>
+      </w:r>
+      <w:r>
+        <w:rPr>
+          <w:rFonts w:ascii="Book Antiqua" w:hAnsi="Book Antiqua" w:cs="Times New Roman"/>
+          <w:b/>
+          <w:sz w:val="18"/>
+          <w:lang w:val="en-US"/>
+        </w:rPr>
+        <w:t>4</w:t>
+      </w:r>
+      <w:r>
+        <w:rPr>
+          <w:rFonts w:ascii="Book Antiqua" w:hAnsi="Book Antiqua" w:cs="Times New Roman"/>
+          <w:b/>
+          <w:sz w:val="18"/>
+          <w:lang w:val="en-US"/>
+        </w:rPr>
+        <w:t xml:space="preserve"> </w:t>
       </w:r>
       <w:r>
         <w:rPr>
@@ -10968,6 +11163,28 @@
     </w:p>
     <w:p>
       <w:pPr>
+        <w:spacing w:after="0" w:line="276" w:lineRule="auto"/>
+        <w:jc w:val="both"/>
+        <w:rPr>
+          <w:rFonts w:ascii="Book Antiqua" w:hAnsi="Book Antiqua" w:cs="Times New Roman"/>
+          <w:sz w:val="20"/>
+          <w:lang w:val="en-US"/>
+        </w:rPr>
+      </w:pPr>
+    </w:p>
+    <w:p>
+      <w:pPr>
+        <w:spacing w:after="0" w:line="276" w:lineRule="auto"/>
+        <w:jc w:val="both"/>
+        <w:rPr>
+          <w:rFonts w:ascii="Book Antiqua" w:hAnsi="Book Antiqua" w:cs="Times New Roman"/>
+          <w:sz w:val="20"/>
+          <w:lang w:val="en-US"/>
+        </w:rPr>
+      </w:pPr>
+    </w:p>
+    <w:p>
+      <w:pPr>
         <w:pStyle w:val="ListParagraph"/>
         <w:numPr>
           <w:ilvl w:val="0"/>
@@ -10988,6 +11205,7 @@
           <w:sz w:val="20"/>
           <w:lang w:val="en-US"/>
         </w:rPr>
+        <w:lastRenderedPageBreak/>
         <w:t>Menghitung Nilai Support</w:t>
       </w:r>
     </w:p>
@@ -11009,7 +11227,6 @@
           <w:sz w:val="20"/>
           <w:lang w:val="en-US"/>
         </w:rPr>
-        <w:lastRenderedPageBreak/>
         <w:t>Pada tahap ini setiap bertujuan untuk mencari nilai support masing-masing produk. Pada penelitian ini nilai minimum support yang dipakai adalah 10%. Produk yang memiliki nilai support dibawah 10% akan dieliminasi. Rumus untuk mencari nilai support adalah sebagai berikut:</w:t>
       </w:r>
     </w:p>
@@ -11208,7 +11425,25 @@
           <w:sz w:val="18"/>
           <w:lang w:val="en-US"/>
         </w:rPr>
-        <w:t xml:space="preserve">Tabel 3.4 </w:t>
+        <w:t>Tabel 3.</w:t>
+      </w:r>
+      <w:r>
+        <w:rPr>
+          <w:rFonts w:ascii="Book Antiqua" w:hAnsi="Book Antiqua" w:cs="Times New Roman"/>
+          <w:b/>
+          <w:sz w:val="18"/>
+          <w:lang w:val="en-US"/>
+        </w:rPr>
+        <w:t>5</w:t>
+      </w:r>
+      <w:r>
+        <w:rPr>
+          <w:rFonts w:ascii="Book Antiqua" w:hAnsi="Book Antiqua" w:cs="Times New Roman"/>
+          <w:b/>
+          <w:sz w:val="18"/>
+          <w:lang w:val="en-US"/>
+        </w:rPr>
+        <w:t xml:space="preserve"> </w:t>
       </w:r>
       <w:r>
         <w:rPr>
@@ -11845,7 +12080,29 @@
           <w:szCs w:val="20"/>
           <w:lang w:val="en-US"/>
         </w:rPr>
-        <w:t xml:space="preserve">Tabel 3.5 </w:t>
+        <w:t>Tabel 3.</w:t>
+      </w:r>
+      <w:r>
+        <w:rPr>
+          <w:rFonts w:ascii="Book Antiqua" w:hAnsi="Book Antiqua" w:cs="Times New Roman"/>
+          <w:b/>
+          <w:bCs/>
+          <w:sz w:val="18"/>
+          <w:szCs w:val="20"/>
+          <w:lang w:val="en-US"/>
+        </w:rPr>
+        <w:t>6</w:t>
+      </w:r>
+      <w:r>
+        <w:rPr>
+          <w:rFonts w:ascii="Book Antiqua" w:hAnsi="Book Antiqua" w:cs="Times New Roman"/>
+          <w:b/>
+          <w:bCs/>
+          <w:sz w:val="18"/>
+          <w:szCs w:val="20"/>
+          <w:lang w:val="en-US"/>
+        </w:rPr>
+        <w:t xml:space="preserve"> </w:t>
       </w:r>
       <w:r>
         <w:rPr>
@@ -12371,7 +12628,7 @@
           <w:sz w:val="20"/>
           <w:lang w:val="en-US"/>
         </w:rPr>
-        <w:t xml:space="preserve">. Porduk yang memiliki nilai support dibawah 10% dieliminasi. Data transaksi yang telah didefinisikan dengan ID </w:t>
+        <w:t xml:space="preserve">. Porduk yang memiliki nilai support dibawah 10% dieliminasi. Data </w:t>
       </w:r>
       <w:r>
         <w:rPr>
@@ -12380,7 +12637,7 @@
           <w:lang w:val="en-US"/>
         </w:rPr>
         <w:lastRenderedPageBreak/>
-        <w:t>Produk yang tidak memnuhi nilai minimum support dieliminasi dan diurutkan berdasarkan nilai Frequent produk dari yang terbesar.</w:t>
+        <w:t>transaksi yang telah didefinisikan dengan ID Produk yang tidak memnuhi nilai minimum support dieliminasi dan diurutkan berdasarkan nilai Frequent produk dari yang terbesar.</w:t>
       </w:r>
     </w:p>
     <w:p>
@@ -12474,7 +12731,7 @@
                     <pic:cNvPicPr/>
                   </pic:nvPicPr>
                   <pic:blipFill>
-                    <a:blip r:embed="rId19" cstate="print">
+                    <a:blip r:embed="rId20" cstate="print">
                       <a:extLst>
                         <a:ext uri="{28A0092B-C50C-407E-A947-70E740481C1C}">
                           <a14:useLocalDpi xmlns:a14="http://schemas.microsoft.com/office/drawing/2010/main" val="0"/>
@@ -12519,7 +12776,16 @@
           <w:sz w:val="18"/>
           <w:lang w:val="en-US"/>
         </w:rPr>
-        <w:t xml:space="preserve">Gambar 3.2 </w:t>
+        <w:t>Gambar 3.9</w:t>
+      </w:r>
+      <w:r>
+        <w:rPr>
+          <w:rFonts w:ascii="Book Antiqua" w:hAnsi="Book Antiqua" w:cs="Times New Roman"/>
+          <w:b/>
+          <w:sz w:val="18"/>
+          <w:lang w:val="en-US"/>
+        </w:rPr>
+        <w:t xml:space="preserve"> </w:t>
       </w:r>
       <w:r>
         <w:rPr>
@@ -12651,8 +12917,25 @@
           <w:sz w:val="18"/>
           <w:lang w:val="en-US"/>
         </w:rPr>
-        <w:lastRenderedPageBreak/>
-        <w:t xml:space="preserve">Tabel 3.6 </w:t>
+        <w:t>Tabel 3.</w:t>
+      </w:r>
+      <w:r>
+        <w:rPr>
+          <w:rFonts w:ascii="Book Antiqua" w:hAnsi="Book Antiqua" w:cs="Times New Roman"/>
+          <w:b/>
+          <w:sz w:val="18"/>
+          <w:lang w:val="en-US"/>
+        </w:rPr>
+        <w:t>7</w:t>
+      </w:r>
+      <w:r>
+        <w:rPr>
+          <w:rFonts w:ascii="Book Antiqua" w:hAnsi="Book Antiqua" w:cs="Times New Roman"/>
+          <w:b/>
+          <w:sz w:val="18"/>
+          <w:lang w:val="en-US"/>
+        </w:rPr>
+        <w:t xml:space="preserve"> </w:t>
       </w:r>
       <w:r>
         <w:rPr>
@@ -13291,7 +13574,25 @@
           <w:sz w:val="18"/>
           <w:lang w:val="en-US"/>
         </w:rPr>
-        <w:t xml:space="preserve">Tabel 3.7 </w:t>
+        <w:t>Tabel 3.</w:t>
+      </w:r>
+      <w:r>
+        <w:rPr>
+          <w:rFonts w:ascii="Book Antiqua" w:hAnsi="Book Antiqua" w:cs="Times New Roman"/>
+          <w:b/>
+          <w:sz w:val="18"/>
+          <w:lang w:val="en-US"/>
+        </w:rPr>
+        <w:t>8</w:t>
+      </w:r>
+      <w:r>
+        <w:rPr>
+          <w:rFonts w:ascii="Book Antiqua" w:hAnsi="Book Antiqua" w:cs="Times New Roman"/>
+          <w:b/>
+          <w:sz w:val="18"/>
+          <w:lang w:val="en-US"/>
+        </w:rPr>
+        <w:t xml:space="preserve"> </w:t>
       </w:r>
       <w:r>
         <w:rPr>
@@ -13744,7 +14045,6 @@
           <w:sz w:val="20"/>
           <w:lang w:val="en-US"/>
         </w:rPr>
-        <w:lastRenderedPageBreak/>
         <w:t>Frequent Pattern</w:t>
       </w:r>
     </w:p>
@@ -13800,7 +14100,25 @@
           <w:sz w:val="18"/>
           <w:lang w:val="en-US"/>
         </w:rPr>
-        <w:t xml:space="preserve">Tabel 3.8 </w:t>
+        <w:t>Tabel 3.</w:t>
+      </w:r>
+      <w:r>
+        <w:rPr>
+          <w:rFonts w:ascii="Book Antiqua" w:hAnsi="Book Antiqua" w:cs="Times New Roman"/>
+          <w:b/>
+          <w:sz w:val="18"/>
+          <w:lang w:val="en-US"/>
+        </w:rPr>
+        <w:t>9</w:t>
+      </w:r>
+      <w:r>
+        <w:rPr>
+          <w:rFonts w:ascii="Book Antiqua" w:hAnsi="Book Antiqua" w:cs="Times New Roman"/>
+          <w:b/>
+          <w:sz w:val="18"/>
+          <w:lang w:val="en-US"/>
+        </w:rPr>
+        <w:t xml:space="preserve"> </w:t>
       </w:r>
       <w:r>
         <w:rPr>
@@ -15079,7 +15397,16 @@
           <w:sz w:val="18"/>
           <w:lang w:val="en-US"/>
         </w:rPr>
-        <w:t>Tabel 3.9</w:t>
+        <w:t>Tabel 3</w:t>
+      </w:r>
+      <w:r>
+        <w:rPr>
+          <w:rFonts w:ascii="Book Antiqua" w:hAnsi="Book Antiqua" w:cs="Times New Roman"/>
+          <w:b/>
+          <w:sz w:val="18"/>
+          <w:lang w:val="en-US"/>
+        </w:rPr>
+        <w:t>.10</w:t>
       </w:r>
       <w:r>
         <w:rPr>
@@ -15988,7 +16315,25 @@
           <w:sz w:val="20"/>
           <w:lang w:val="en-US"/>
         </w:rPr>
-        <w:t xml:space="preserve">Tabel 3.10 </w:t>
+        <w:t>Tabel 3.1</w:t>
+      </w:r>
+      <w:r>
+        <w:rPr>
+          <w:rFonts w:ascii="Book Antiqua" w:hAnsi="Book Antiqua" w:cs="Times New Roman"/>
+          <w:b/>
+          <w:sz w:val="20"/>
+          <w:lang w:val="en-US"/>
+        </w:rPr>
+        <w:t>1</w:t>
+      </w:r>
+      <w:r>
+        <w:rPr>
+          <w:rFonts w:ascii="Book Antiqua" w:hAnsi="Book Antiqua" w:cs="Times New Roman"/>
+          <w:b/>
+          <w:sz w:val="20"/>
+          <w:lang w:val="en-US"/>
+        </w:rPr>
+        <w:t xml:space="preserve"> </w:t>
       </w:r>
       <w:r>
         <w:rPr>
@@ -16217,7 +16562,7 @@
                 <w:sz w:val="16"/>
                 <w:szCs w:val="16"/>
               </w:rPr>
-              <w:t xml:space="preserve">POLYBAG TANAMAN HITAM SIAP PAKAI 20 x 20 → POLYBAG </w:t>
+              <w:t xml:space="preserve">POLYBAG TANAMAN HITAM SIAP PAKAI 20 x 20 → </w:t>
             </w:r>
             <w:r>
               <w:rPr>
@@ -16226,7 +16571,7 @@
                 <w:szCs w:val="16"/>
               </w:rPr>
               <w:lastRenderedPageBreak/>
-              <w:t>TANAMAN HITAM SIAP PAKAI 10x15</w:t>
+              <w:t>POLYBAG TANAMAN HITAM SIAP PAKAI 10x15</w:t>
             </w:r>
           </w:p>
         </w:tc>
@@ -16578,7 +16923,16 @@
                 <w:sz w:val="16"/>
                 <w:szCs w:val="16"/>
               </w:rPr>
-              <w:t>SEKAM BAKAR/MEDIA TANAM → MEDIA TANAM SIAP PAKAI 4kg MERK DAUN MAS TANAH PUPUK KOMPOS UNTUK TANAMAN BUAH BUNGA DAN SAYUR</w:t>
+              <w:t xml:space="preserve">SEKAM BAKAR/MEDIA TANAM → MEDIA TANAM SIAP PAKAI 4kg MERK DAUN MAS TANAH PUPUK KOMPOS UNTUK </w:t>
+            </w:r>
+            <w:r>
+              <w:rPr>
+                <w:rFonts w:ascii="Book Antiqua" w:hAnsi="Book Antiqua"/>
+                <w:sz w:val="16"/>
+                <w:szCs w:val="16"/>
+              </w:rPr>
+              <w:lastRenderedPageBreak/>
+              <w:t>TANAMAN BUAH BUNGA DAN SAYUR</w:t>
             </w:r>
           </w:p>
         </w:tc>
@@ -16602,6 +16956,7 @@
                 <w:sz w:val="16"/>
                 <w:szCs w:val="16"/>
               </w:rPr>
+              <w:lastRenderedPageBreak/>
               <w:t>16</w:t>
             </w:r>
             <w:r>
@@ -17164,16 +17519,8 @@
                 <w:sz w:val="16"/>
                 <w:szCs w:val="16"/>
               </w:rPr>
-              <w:t xml:space="preserve">POLYBAG TANAMAN HITAM SIAP PAKAI 15x15, POLYBAG </w:t>
-            </w:r>
-            <w:r>
-              <w:rPr>
-                <w:rFonts w:ascii="Book Antiqua" w:hAnsi="Book Antiqua"/>
-                <w:sz w:val="16"/>
-                <w:szCs w:val="16"/>
-              </w:rPr>
               <w:lastRenderedPageBreak/>
-              <w:t>TANAMAN HITAM SIAP PAKAI 20x20</w:t>
+              <w:t>POLYBAG TANAMAN HITAM SIAP PAKAI 15x15, POLYBAG TANAMAN HITAM SIAP PAKAI 20x20</w:t>
             </w:r>
             <w:r>
               <w:rPr>
@@ -17223,7 +17570,6 @@
                 <w:sz w:val="16"/>
                 <w:szCs w:val="16"/>
               </w:rPr>
-              <w:lastRenderedPageBreak/>
               <w:t>12</w:t>
             </w:r>
             <w:r>
@@ -17290,7 +17636,6 @@
                 <w:sz w:val="16"/>
                 <w:szCs w:val="16"/>
               </w:rPr>
-              <w:lastRenderedPageBreak/>
               <w:t>POLYBAG TANAMAN HITAM SIAP PAKAI 15x15, POLYBAG TANAMAN HITAM SIAP PAKAI 20x20 → POLYBAG TANAMAN HITAM SIAP PAKAI 10x15</w:t>
             </w:r>
           </w:p>
@@ -17539,7 +17884,16 @@
                 <w:sz w:val="16"/>
                 <w:szCs w:val="16"/>
               </w:rPr>
-              <w:t>MEDIA TANAM SIAP PAKAI 4kg MERK DAUN MAS TANAH PUPUK KOMPOS UNTUK TANAMAN BUAH BUNGA DAN SAYUR</w:t>
+              <w:t xml:space="preserve">MEDIA TANAM SIAP PAKAI 4kg MERK DAUN MAS TANAH PUPUK KOMPOS </w:t>
+            </w:r>
+            <w:r>
+              <w:rPr>
+                <w:rFonts w:ascii="Book Antiqua" w:hAnsi="Book Antiqua"/>
+                <w:sz w:val="16"/>
+                <w:szCs w:val="16"/>
+              </w:rPr>
+              <w:lastRenderedPageBreak/>
+              <w:t>UNTUK TANAMAN BUAH BUNGA DAN SAYUR</w:t>
             </w:r>
           </w:p>
         </w:tc>
@@ -17563,6 +17917,7 @@
                 <w:sz w:val="16"/>
                 <w:szCs w:val="16"/>
               </w:rPr>
+              <w:lastRenderedPageBreak/>
               <w:t>12</w:t>
             </w:r>
             <w:r>
@@ -18028,7 +18383,25 @@
           <w:sz w:val="20"/>
           <w:lang w:val="en-US"/>
         </w:rPr>
-        <w:t xml:space="preserve">Tabel 3.11 </w:t>
+        <w:t>Tabel 3.1</w:t>
+      </w:r>
+      <w:r>
+        <w:rPr>
+          <w:rFonts w:ascii="Book Antiqua" w:hAnsi="Book Antiqua" w:cs="Times New Roman"/>
+          <w:b/>
+          <w:sz w:val="20"/>
+          <w:lang w:val="en-US"/>
+        </w:rPr>
+        <w:t>2</w:t>
+      </w:r>
+      <w:r>
+        <w:rPr>
+          <w:rFonts w:ascii="Book Antiqua" w:hAnsi="Book Antiqua" w:cs="Times New Roman"/>
+          <w:b/>
+          <w:sz w:val="20"/>
+          <w:lang w:val="en-US"/>
+        </w:rPr>
+        <w:t xml:space="preserve"> </w:t>
       </w:r>
       <w:r>
         <w:rPr>
@@ -18249,7 +18622,7 @@
                 <w:sz w:val="16"/>
                 <w:szCs w:val="16"/>
               </w:rPr>
-              <w:t xml:space="preserve">MEDIA TANAM SIAP PAKAI 4kg MERK DAUN MAS TANAH PUPUK KOMPOS UNTUK TANAMAN BUAH </w:t>
+              <w:t xml:space="preserve">MEDIA TANAM SIAP PAKAI 4kg MERK DAUN MAS </w:t>
             </w:r>
             <w:r>
               <w:rPr>
@@ -18258,7 +18631,7 @@
                 <w:szCs w:val="16"/>
               </w:rPr>
               <w:lastRenderedPageBreak/>
-              <w:t>BUNGA DAN SAYUR</w:t>
+              <w:t>TANAH PUPUK KOMPOS UNTUK TANAMAN BUAH BUNGA DAN SAYUR</w:t>
             </w:r>
           </w:p>
         </w:tc>
@@ -18708,7 +19081,7 @@
                 <w:sz w:val="16"/>
                 <w:szCs w:val="16"/>
               </w:rPr>
-              <w:t xml:space="preserve">PUPUK KOMPOS ORGANIK MERK ALAM STAR KEMASAN PABRIK → MEDIA TANAM SIAP PAKAI 4kg MERK DAUN MAS TANAH PUPUK KOMPOS UNTUK TANAMAN BUAH </w:t>
+              <w:t xml:space="preserve">PUPUK KOMPOS ORGANIK MERK ALAM STAR KEMASAN PABRIK → MEDIA TANAM SIAP PAKAI 4kg MERK DAUN MAS </w:t>
             </w:r>
             <w:r>
               <w:rPr>
@@ -18717,7 +19090,7 @@
                 <w:szCs w:val="16"/>
               </w:rPr>
               <w:lastRenderedPageBreak/>
-              <w:t>BUNGA DAN SAYUR</w:t>
+              <w:t>TANAH PUPUK KOMPOS UNTUK TANAMAN BUAH BUNGA DAN SAYUR</w:t>
             </w:r>
           </w:p>
         </w:tc>
@@ -19343,7 +19716,17 @@
                 <w:szCs w:val="16"/>
                 <w:lang w:val="en-US"/>
               </w:rPr>
-              <w:t xml:space="preserve"> POLYBAG TANAMAN HITAM SIAP PAKAI 15x15</w:t>
+              <w:t xml:space="preserve"> POLYBAG </w:t>
+            </w:r>
+            <w:r>
+              <w:rPr>
+                <w:rFonts w:ascii="Book Antiqua" w:hAnsi="Book Antiqua"/>
+                <w:sz w:val="16"/>
+                <w:szCs w:val="16"/>
+                <w:lang w:val="en-US"/>
+              </w:rPr>
+              <w:lastRenderedPageBreak/>
+              <w:t>TANAMAN HITAM SIAP PAKAI 15x15</w:t>
             </w:r>
           </w:p>
         </w:tc>
@@ -19367,6 +19750,7 @@
                 <w:sz w:val="16"/>
                 <w:szCs w:val="16"/>
               </w:rPr>
+              <w:lastRenderedPageBreak/>
               <w:t>12</w:t>
             </w:r>
             <w:r>
@@ -19835,7 +20219,16 @@
                 <w:sz w:val="16"/>
                 <w:szCs w:val="16"/>
               </w:rPr>
-              <w:t>POLYBAG TANAMAN HITAM SIAP PAKAI 15x15, POLYBAG TANAMAN HITAM SIAP PAKAI 20x20</w:t>
+              <w:t xml:space="preserve">POLYBAG TANAMAN HITAM SIAP PAKAI 15x15, POLYBAG </w:t>
+            </w:r>
+            <w:r>
+              <w:rPr>
+                <w:rFonts w:ascii="Book Antiqua" w:hAnsi="Book Antiqua"/>
+                <w:sz w:val="16"/>
+                <w:szCs w:val="16"/>
+              </w:rPr>
+              <w:lastRenderedPageBreak/>
+              <w:t>TANAMAN HITAM SIAP PAKAI 20x20</w:t>
             </w:r>
             <w:r>
               <w:rPr>
@@ -19852,16 +20245,7 @@
                 <w:sz w:val="16"/>
                 <w:szCs w:val="16"/>
               </w:rPr>
-              <w:t xml:space="preserve"> </w:t>
-            </w:r>
-            <w:r>
-              <w:rPr>
-                <w:rFonts w:ascii="Book Antiqua" w:hAnsi="Book Antiqua"/>
-                <w:sz w:val="16"/>
-                <w:szCs w:val="16"/>
-              </w:rPr>
-              <w:lastRenderedPageBreak/>
-              <w:t>POLYBAG TANAMAN HITAM SIAP PAKAI 10x15</w:t>
+              <w:t xml:space="preserve"> POLYBAG TANAMAN HITAM SIAP PAKAI 10x15</w:t>
             </w:r>
             <w:r>
               <w:rPr>
@@ -20408,7 +20792,7 @@
                     <pic:cNvPicPr/>
                   </pic:nvPicPr>
                   <pic:blipFill>
-                    <a:blip r:embed="rId20">
+                    <a:blip r:embed="rId21">
                       <a:extLst>
                         <a:ext uri="{28A0092B-C50C-407E-A947-70E740481C1C}">
                           <a14:useLocalDpi xmlns:a14="http://schemas.microsoft.com/office/drawing/2010/main" val="0"/>
@@ -20453,27 +20837,36 @@
           <w:sz w:val="18"/>
           <w:lang w:val="en-US"/>
         </w:rPr>
-        <w:t xml:space="preserve">Gambar 3.8 </w:t>
-      </w:r>
-      <w:r>
-        <w:rPr>
-          <w:rFonts w:ascii="Book Antiqua" w:hAnsi="Book Antiqua" w:cs="Times New Roman"/>
-          <w:sz w:val="18"/>
-          <w:lang w:val="en-US"/>
-        </w:rPr>
-        <w:t>Class Diagram</w:t>
-      </w:r>
-    </w:p>
-    <w:p>
-      <w:pPr>
-        <w:spacing w:after="0" w:line="276" w:lineRule="auto"/>
-        <w:ind w:left="900" w:hanging="270"/>
+        <w:t>Gambar 3.10</w:t>
+      </w:r>
+      <w:r>
         <w:rPr>
           <w:rFonts w:ascii="Book Antiqua" w:hAnsi="Book Antiqua" w:cs="Times New Roman"/>
           <w:b/>
           <w:sz w:val="18"/>
           <w:lang w:val="en-US"/>
         </w:rPr>
+        <w:t xml:space="preserve"> </w:t>
+      </w:r>
+      <w:r>
+        <w:rPr>
+          <w:rFonts w:ascii="Book Antiqua" w:hAnsi="Book Antiqua" w:cs="Times New Roman"/>
+          <w:sz w:val="18"/>
+          <w:lang w:val="en-US"/>
+        </w:rPr>
+        <w:t>Class Diagram</w:t>
+      </w:r>
+    </w:p>
+    <w:p>
+      <w:pPr>
+        <w:spacing w:after="0" w:line="276" w:lineRule="auto"/>
+        <w:ind w:left="900" w:hanging="270"/>
+        <w:rPr>
+          <w:rFonts w:ascii="Book Antiqua" w:hAnsi="Book Antiqua" w:cs="Times New Roman"/>
+          <w:b/>
+          <w:sz w:val="18"/>
+          <w:lang w:val="en-US"/>
+        </w:rPr>
       </w:pPr>
     </w:p>
     <w:p>
@@ -20493,7 +20886,16 @@
           <w:sz w:val="20"/>
           <w:lang w:val="en-US"/>
         </w:rPr>
-        <w:t>Pada class diagram ini dibuat secara sederhana sehingga diharapkan pengguna dapat menggunakan aplikasi walaupun tidak memiliki pengetahuan khusus tentang IT dengan menyesuaikan kebutuhan pengguna untuk mencatat aktivitas penjualan yang terdiri dari data transaksi, data produk dan data penjualan.</w:t>
+        <w:t xml:space="preserve">Pada class diagram ini dibuat secara sederhana sehingga diharapkan pengguna dapat menggunakan aplikasi walaupun tidak memiliki pengetahuan khusus tentang IT dengan menyesuaikan kebutuhan pengguna </w:t>
+      </w:r>
+      <w:r>
+        <w:rPr>
+          <w:rFonts w:ascii="Book Antiqua" w:hAnsi="Book Antiqua" w:cs="Times New Roman"/>
+          <w:sz w:val="20"/>
+          <w:lang w:val="en-US"/>
+        </w:rPr>
+        <w:lastRenderedPageBreak/>
+        <w:t>untuk mencatat aktivitas penjualan yang terdiri dari data transaksi, data produk dan data penjualan.</w:t>
       </w:r>
     </w:p>
     <w:p>
@@ -20513,7 +20915,6 @@
           <w:sz w:val="20"/>
           <w:lang w:val="en-US"/>
         </w:rPr>
-        <w:lastRenderedPageBreak/>
         <w:t>Tabel transaksi memiliki relasi dengan table penjualan yaitu relasi one-to-one sehingga penjualan hanya terikat pada satu transaksi dan transaksi hanya terikat pada satu penjualan. Karena relasi tersebut tabel penjualan memiliki kolom berupa “id_transaksi” sebagai foreign-key. Tabel produk juga memiliki relasi dengan tabel penjualan yaitu relasi many-to-many sehingga dalam penjualan dapat terdiri dari beberapa produk dan produk tidak terikat pada satu penjualan. Karena relasi tersebut tabel penjualan memiliki kolom berupa “id_produk” sebagai foreign-key.</w:t>
       </w:r>
     </w:p>
@@ -20722,7 +21123,16 @@
           <w:sz w:val="20"/>
           <w:lang w:val="en-US"/>
         </w:rPr>
-        <w:t>. Untuk mengimplementasikan sistem yang telah dirancang menjadi sebuah aplikasi yang dapat digunakan.</w:t>
+        <w:t xml:space="preserve">. Untuk </w:t>
+      </w:r>
+      <w:r>
+        <w:rPr>
+          <w:rFonts w:ascii="Book Antiqua" w:hAnsi="Book Antiqua" w:cs="Times New Roman"/>
+          <w:sz w:val="20"/>
+          <w:lang w:val="en-US"/>
+        </w:rPr>
+        <w:lastRenderedPageBreak/>
+        <w:t>mengimplementasikan sistem yang telah dirancang menjadi sebuah aplikasi yang dapat digunakan.</w:t>
       </w:r>
     </w:p>
     <w:p>
@@ -20743,7 +21153,6 @@
           <w:sz w:val="20"/>
           <w:lang w:val="en-US"/>
         </w:rPr>
-        <w:lastRenderedPageBreak/>
         <w:t xml:space="preserve">Dalam penelitian ini </w:t>
       </w:r>
       <w:r>
@@ -21809,6 +22218,41 @@
           <w:sz w:val="20"/>
           <w:lang w:val="en-US"/>
         </w:rPr>
+        <w:t xml:space="preserve">Black-Box </w:t>
+      </w:r>
+      <w:r>
+        <w:rPr>
+          <w:rFonts w:ascii="Book Antiqua" w:hAnsi="Book Antiqua" w:cs="Times New Roman"/>
+          <w:i/>
+          <w:sz w:val="20"/>
+          <w:lang w:val="en-US"/>
+        </w:rPr>
+        <w:lastRenderedPageBreak/>
+        <w:t>Testing</w:t>
+      </w:r>
+      <w:r>
+        <w:rPr>
+          <w:rFonts w:ascii="Book Antiqua" w:hAnsi="Book Antiqua" w:cs="Times New Roman"/>
+          <w:sz w:val="20"/>
+          <w:lang w:val="en-US"/>
+        </w:rPr>
+        <w:t>.</w:t>
+      </w:r>
+      <w:r>
+        <w:rPr>
+          <w:rFonts w:ascii="Book Antiqua" w:hAnsi="Book Antiqua" w:cs="Times New Roman"/>
+          <w:sz w:val="20"/>
+          <w:lang w:val="en-US"/>
+        </w:rPr>
+        <w:t xml:space="preserve"> </w:t>
+      </w:r>
+      <w:r>
+        <w:rPr>
+          <w:rFonts w:ascii="Book Antiqua" w:hAnsi="Book Antiqua" w:cs="Times New Roman"/>
+          <w:i/>
+          <w:sz w:val="20"/>
+          <w:lang w:val="en-US"/>
+        </w:rPr>
         <w:t>Black-Box Testing</w:t>
       </w:r>
       <w:r>
@@ -21817,41 +22261,7 @@
           <w:sz w:val="20"/>
           <w:lang w:val="en-US"/>
         </w:rPr>
-        <w:t>.</w:t>
-      </w:r>
-      <w:r>
-        <w:rPr>
-          <w:rFonts w:ascii="Book Antiqua" w:hAnsi="Book Antiqua" w:cs="Times New Roman"/>
-          <w:sz w:val="20"/>
-          <w:lang w:val="en-US"/>
-        </w:rPr>
-        <w:t xml:space="preserve"> </w:t>
-      </w:r>
-      <w:r>
-        <w:rPr>
-          <w:rFonts w:ascii="Book Antiqua" w:hAnsi="Book Antiqua" w:cs="Times New Roman"/>
-          <w:i/>
-          <w:sz w:val="20"/>
-          <w:lang w:val="en-US"/>
-        </w:rPr>
-        <w:t>Black-Box Testing</w:t>
-      </w:r>
-      <w:r>
-        <w:rPr>
-          <w:rFonts w:ascii="Book Antiqua" w:hAnsi="Book Antiqua" w:cs="Times New Roman"/>
-          <w:sz w:val="20"/>
-          <w:lang w:val="en-US"/>
-        </w:rPr>
-        <w:t xml:space="preserve"> adalah teknik pengujian perangkat </w:t>
-      </w:r>
-      <w:r>
-        <w:rPr>
-          <w:rFonts w:ascii="Book Antiqua" w:hAnsi="Book Antiqua" w:cs="Times New Roman"/>
-          <w:sz w:val="20"/>
-          <w:lang w:val="en-US"/>
-        </w:rPr>
-        <w:lastRenderedPageBreak/>
-        <w:t>lunak yang berfokus pada spesifikasi fun</w:t>
+        <w:t xml:space="preserve"> adalah teknik pengujian perangkat lunak yang berfokus pada spesifikasi fun</w:t>
       </w:r>
       <w:r>
         <w:rPr>
@@ -22895,7 +23305,7 @@
       </w:r>
     </w:p>
     <w:sectPr>
-      <w:footerReference w:type="default" r:id="rId21"/>
+      <w:footerReference w:type="default" r:id="rId22"/>
       <w:pgSz w:w="8392" w:h="11907" w:code="11"/>
       <w:pgMar w:top="1418" w:right="1134" w:bottom="1134" w:left="1418" w:header="709" w:footer="709" w:gutter="0"/>
       <w:pgNumType w:start="1"/>
@@ -23056,7 +23466,7 @@
             <w:noProof/>
             <w:sz w:val="20"/>
           </w:rPr>
-          <w:t>29</w:t>
+          <w:t>21</w:t>
         </w:r>
         <w:r>
           <w:rPr>
@@ -26170,7 +26580,7 @@
 </file>
 
 <file path=customXml/itemProps1.xml><?xml version="1.0" encoding="utf-8"?>
-<ds:datastoreItem xmlns:ds="http://schemas.openxmlformats.org/officeDocument/2006/customXml" ds:itemID="{75DFDE15-D5B1-43F6-9132-726ED7E98AB9}">
+<ds:datastoreItem xmlns:ds="http://schemas.openxmlformats.org/officeDocument/2006/customXml" ds:itemID="{75FCE9CD-D640-404B-B133-2FCA048641EE}">
   <ds:schemaRefs>
     <ds:schemaRef ds:uri="http://schemas.openxmlformats.org/officeDocument/2006/bibliography"/>
   </ds:schemaRefs>

</xml_diff>